<commit_message>
docs(report): Update images and labels
</commit_message>
<xml_diff>
--- a/documents/M2-Report.docx
+++ b/documents/M2-Report.docx
@@ -426,9 +426,11 @@
               <w:tab w:val="right" w:leader="dot" w:pos="8828"/>
             </w:tabs>
             <w:rPr>
+              <w:rFonts w:eastAsiaTheme="minorEastAsia"/>
               <w:noProof/>
-              <w:sz w:val="24"/>
-              <w:szCs w:val="24"/>
+              <w:sz w:val="28"/>
+              <w:szCs w:val="28"/>
+              <w:lang w:eastAsia="es-MX"/>
             </w:rPr>
           </w:pPr>
           <w:r>
@@ -452,7 +454,7 @@
             </w:rPr>
             <w:fldChar w:fldCharType="separate"/>
           </w:r>
-          <w:hyperlink w:anchor="_Toc195459807" w:history="1">
+          <w:hyperlink w:anchor="_Toc195523876" w:history="1">
             <w:r>
               <w:rPr>
                 <w:rStyle w:val="Hipervnculo"/>
@@ -490,7 +492,7 @@
                 <w:sz w:val="24"/>
                 <w:szCs w:val="24"/>
               </w:rPr>
-              <w:instrText xml:space="preserve"> PAGEREF _Toc195459807 \h </w:instrText>
+              <w:instrText xml:space="preserve"> PAGEREF _Toc195523876 \h </w:instrText>
             </w:r>
             <w:r>
               <w:rPr>
@@ -536,12 +538,14 @@
               <w:tab w:val="right" w:leader="dot" w:pos="8828"/>
             </w:tabs>
             <w:rPr>
+              <w:rFonts w:eastAsiaTheme="minorEastAsia"/>
               <w:noProof/>
-              <w:sz w:val="24"/>
-              <w:szCs w:val="24"/>
+              <w:sz w:val="28"/>
+              <w:szCs w:val="28"/>
+              <w:lang w:eastAsia="es-MX"/>
             </w:rPr>
           </w:pPr>
-          <w:hyperlink w:anchor="_Toc195459808" w:history="1">
+          <w:hyperlink w:anchor="_Toc195523877" w:history="1">
             <w:r>
               <w:rPr>
                 <w:rStyle w:val="Hipervnculo"/>
@@ -579,7 +583,7 @@
                 <w:sz w:val="24"/>
                 <w:szCs w:val="24"/>
               </w:rPr>
-              <w:instrText xml:space="preserve"> PAGEREF _Toc195459808 \h </w:instrText>
+              <w:instrText xml:space="preserve"> PAGEREF _Toc195523877 \h </w:instrText>
             </w:r>
             <w:r>
               <w:rPr>
@@ -625,12 +629,14 @@
               <w:tab w:val="right" w:leader="dot" w:pos="8828"/>
             </w:tabs>
             <w:rPr>
+              <w:rFonts w:eastAsiaTheme="minorEastAsia"/>
               <w:noProof/>
-              <w:sz w:val="24"/>
-              <w:szCs w:val="24"/>
+              <w:sz w:val="28"/>
+              <w:szCs w:val="28"/>
+              <w:lang w:eastAsia="es-MX"/>
             </w:rPr>
           </w:pPr>
-          <w:hyperlink w:anchor="_Toc195459809" w:history="1">
+          <w:hyperlink w:anchor="_Toc195523878" w:history="1">
             <w:r>
               <w:rPr>
                 <w:rStyle w:val="Hipervnculo"/>
@@ -668,7 +674,7 @@
                 <w:sz w:val="24"/>
                 <w:szCs w:val="24"/>
               </w:rPr>
-              <w:instrText xml:space="preserve"> PAGEREF _Toc195459809 \h </w:instrText>
+              <w:instrText xml:space="preserve"> PAGEREF _Toc195523878 \h </w:instrText>
             </w:r>
             <w:r>
               <w:rPr>
@@ -714,12 +720,14 @@
               <w:tab w:val="right" w:leader="dot" w:pos="8828"/>
             </w:tabs>
             <w:rPr>
+              <w:rFonts w:eastAsiaTheme="minorEastAsia"/>
               <w:noProof/>
-              <w:sz w:val="24"/>
-              <w:szCs w:val="24"/>
+              <w:sz w:val="28"/>
+              <w:szCs w:val="28"/>
+              <w:lang w:eastAsia="es-MX"/>
             </w:rPr>
           </w:pPr>
-          <w:hyperlink w:anchor="_Toc195459810" w:history="1">
+          <w:hyperlink w:anchor="_Toc195523879" w:history="1">
             <w:r>
               <w:rPr>
                 <w:rStyle w:val="Hipervnculo"/>
@@ -730,7 +738,7 @@
                 <w:sz w:val="24"/>
                 <w:szCs w:val="24"/>
               </w:rPr>
-              <w:t>Implementación de Red Neuronal</w:t>
+              <w:t>Implementación de modelo</w:t>
             </w:r>
             <w:r>
               <w:rPr>
@@ -757,7 +765,7 @@
                 <w:sz w:val="24"/>
                 <w:szCs w:val="24"/>
               </w:rPr>
-              <w:instrText xml:space="preserve"> PAGEREF _Toc195459810 \h </w:instrText>
+              <w:instrText xml:space="preserve"> PAGEREF _Toc195523879 \h </w:instrText>
             </w:r>
             <w:r>
               <w:rPr>
@@ -784,6 +792,643 @@
                 <w:szCs w:val="24"/>
               </w:rPr>
               <w:t>8</w:t>
+            </w:r>
+            <w:r>
+              <w:rPr>
+                <w:noProof/>
+                <w:webHidden/>
+                <w:sz w:val="24"/>
+                <w:szCs w:val="24"/>
+              </w:rPr>
+              <w:fldChar w:fldCharType="end"/>
+            </w:r>
+          </w:hyperlink>
+        </w:p>
+        <w:p>
+          <w:pPr>
+            <w:pStyle w:val="TDC2"/>
+            <w:tabs>
+              <w:tab w:val="right" w:leader="dot" w:pos="8828"/>
+            </w:tabs>
+            <w:rPr>
+              <w:rFonts w:eastAsiaTheme="minorEastAsia"/>
+              <w:noProof/>
+              <w:sz w:val="28"/>
+              <w:szCs w:val="28"/>
+              <w:lang w:eastAsia="es-MX"/>
+            </w:rPr>
+          </w:pPr>
+          <w:hyperlink w:anchor="_Toc195523880" w:history="1">
+            <w:r>
+              <w:rPr>
+                <w:rStyle w:val="Hipervnculo"/>
+                <w:rFonts w:ascii="Arial" w:hAnsi="Arial" w:cs="Arial"/>
+                <w:b/>
+                <w:bCs/>
+                <w:noProof/>
+                <w:sz w:val="24"/>
+                <w:szCs w:val="24"/>
+              </w:rPr>
+              <w:t>Generador</w:t>
+            </w:r>
+            <w:r>
+              <w:rPr>
+                <w:noProof/>
+                <w:webHidden/>
+                <w:sz w:val="24"/>
+                <w:szCs w:val="24"/>
+              </w:rPr>
+              <w:tab/>
+            </w:r>
+            <w:r>
+              <w:rPr>
+                <w:noProof/>
+                <w:webHidden/>
+                <w:sz w:val="24"/>
+                <w:szCs w:val="24"/>
+              </w:rPr>
+              <w:fldChar w:fldCharType="begin"/>
+            </w:r>
+            <w:r>
+              <w:rPr>
+                <w:noProof/>
+                <w:webHidden/>
+                <w:sz w:val="24"/>
+                <w:szCs w:val="24"/>
+              </w:rPr>
+              <w:instrText xml:space="preserve"> PAGEREF _Toc195523880 \h </w:instrText>
+            </w:r>
+            <w:r>
+              <w:rPr>
+                <w:noProof/>
+                <w:webHidden/>
+                <w:sz w:val="24"/>
+                <w:szCs w:val="24"/>
+              </w:rPr>
+            </w:r>
+            <w:r>
+              <w:rPr>
+                <w:noProof/>
+                <w:webHidden/>
+                <w:sz w:val="24"/>
+                <w:szCs w:val="24"/>
+              </w:rPr>
+              <w:fldChar w:fldCharType="separate"/>
+            </w:r>
+            <w:r>
+              <w:rPr>
+                <w:noProof/>
+                <w:webHidden/>
+                <w:sz w:val="24"/>
+                <w:szCs w:val="24"/>
+              </w:rPr>
+              <w:t>8</w:t>
+            </w:r>
+            <w:r>
+              <w:rPr>
+                <w:noProof/>
+                <w:webHidden/>
+                <w:sz w:val="24"/>
+                <w:szCs w:val="24"/>
+              </w:rPr>
+              <w:fldChar w:fldCharType="end"/>
+            </w:r>
+          </w:hyperlink>
+        </w:p>
+        <w:p>
+          <w:pPr>
+            <w:pStyle w:val="TDC2"/>
+            <w:tabs>
+              <w:tab w:val="right" w:leader="dot" w:pos="8828"/>
+            </w:tabs>
+            <w:rPr>
+              <w:rFonts w:eastAsiaTheme="minorEastAsia"/>
+              <w:noProof/>
+              <w:sz w:val="28"/>
+              <w:szCs w:val="28"/>
+              <w:lang w:eastAsia="es-MX"/>
+            </w:rPr>
+          </w:pPr>
+          <w:hyperlink w:anchor="_Toc195523881" w:history="1">
+            <w:r>
+              <w:rPr>
+                <w:rStyle w:val="Hipervnculo"/>
+                <w:rFonts w:ascii="Arial" w:hAnsi="Arial" w:cs="Arial"/>
+                <w:b/>
+                <w:bCs/>
+                <w:noProof/>
+                <w:sz w:val="24"/>
+                <w:szCs w:val="24"/>
+              </w:rPr>
+              <w:t>Discriminador</w:t>
+            </w:r>
+            <w:r>
+              <w:rPr>
+                <w:noProof/>
+                <w:webHidden/>
+                <w:sz w:val="24"/>
+                <w:szCs w:val="24"/>
+              </w:rPr>
+              <w:tab/>
+            </w:r>
+            <w:r>
+              <w:rPr>
+                <w:noProof/>
+                <w:webHidden/>
+                <w:sz w:val="24"/>
+                <w:szCs w:val="24"/>
+              </w:rPr>
+              <w:fldChar w:fldCharType="begin"/>
+            </w:r>
+            <w:r>
+              <w:rPr>
+                <w:noProof/>
+                <w:webHidden/>
+                <w:sz w:val="24"/>
+                <w:szCs w:val="24"/>
+              </w:rPr>
+              <w:instrText xml:space="preserve"> PAGEREF _Toc195523881 \h </w:instrText>
+            </w:r>
+            <w:r>
+              <w:rPr>
+                <w:noProof/>
+                <w:webHidden/>
+                <w:sz w:val="24"/>
+                <w:szCs w:val="24"/>
+              </w:rPr>
+            </w:r>
+            <w:r>
+              <w:rPr>
+                <w:noProof/>
+                <w:webHidden/>
+                <w:sz w:val="24"/>
+                <w:szCs w:val="24"/>
+              </w:rPr>
+              <w:fldChar w:fldCharType="separate"/>
+            </w:r>
+            <w:r>
+              <w:rPr>
+                <w:noProof/>
+                <w:webHidden/>
+                <w:sz w:val="24"/>
+                <w:szCs w:val="24"/>
+              </w:rPr>
+              <w:t>9</w:t>
+            </w:r>
+            <w:r>
+              <w:rPr>
+                <w:noProof/>
+                <w:webHidden/>
+                <w:sz w:val="24"/>
+                <w:szCs w:val="24"/>
+              </w:rPr>
+              <w:fldChar w:fldCharType="end"/>
+            </w:r>
+          </w:hyperlink>
+        </w:p>
+        <w:p>
+          <w:pPr>
+            <w:pStyle w:val="TDC2"/>
+            <w:tabs>
+              <w:tab w:val="right" w:leader="dot" w:pos="8828"/>
+            </w:tabs>
+            <w:rPr>
+              <w:rFonts w:eastAsiaTheme="minorEastAsia"/>
+              <w:noProof/>
+              <w:sz w:val="28"/>
+              <w:szCs w:val="28"/>
+              <w:lang w:eastAsia="es-MX"/>
+            </w:rPr>
+          </w:pPr>
+          <w:hyperlink w:anchor="_Toc195523882" w:history="1">
+            <w:r>
+              <w:rPr>
+                <w:rStyle w:val="Hipervnculo"/>
+                <w:rFonts w:ascii="Arial" w:hAnsi="Arial" w:cs="Arial"/>
+                <w:b/>
+                <w:bCs/>
+                <w:noProof/>
+                <w:sz w:val="24"/>
+                <w:szCs w:val="24"/>
+              </w:rPr>
+              <w:t>Entrenamiento</w:t>
+            </w:r>
+            <w:r>
+              <w:rPr>
+                <w:noProof/>
+                <w:webHidden/>
+                <w:sz w:val="24"/>
+                <w:szCs w:val="24"/>
+              </w:rPr>
+              <w:tab/>
+            </w:r>
+            <w:r>
+              <w:rPr>
+                <w:noProof/>
+                <w:webHidden/>
+                <w:sz w:val="24"/>
+                <w:szCs w:val="24"/>
+              </w:rPr>
+              <w:fldChar w:fldCharType="begin"/>
+            </w:r>
+            <w:r>
+              <w:rPr>
+                <w:noProof/>
+                <w:webHidden/>
+                <w:sz w:val="24"/>
+                <w:szCs w:val="24"/>
+              </w:rPr>
+              <w:instrText xml:space="preserve"> PAGEREF _Toc195523882 \h </w:instrText>
+            </w:r>
+            <w:r>
+              <w:rPr>
+                <w:noProof/>
+                <w:webHidden/>
+                <w:sz w:val="24"/>
+                <w:szCs w:val="24"/>
+              </w:rPr>
+            </w:r>
+            <w:r>
+              <w:rPr>
+                <w:noProof/>
+                <w:webHidden/>
+                <w:sz w:val="24"/>
+                <w:szCs w:val="24"/>
+              </w:rPr>
+              <w:fldChar w:fldCharType="separate"/>
+            </w:r>
+            <w:r>
+              <w:rPr>
+                <w:noProof/>
+                <w:webHidden/>
+                <w:sz w:val="24"/>
+                <w:szCs w:val="24"/>
+              </w:rPr>
+              <w:t>10</w:t>
+            </w:r>
+            <w:r>
+              <w:rPr>
+                <w:noProof/>
+                <w:webHidden/>
+                <w:sz w:val="24"/>
+                <w:szCs w:val="24"/>
+              </w:rPr>
+              <w:fldChar w:fldCharType="end"/>
+            </w:r>
+          </w:hyperlink>
+        </w:p>
+        <w:p>
+          <w:pPr>
+            <w:pStyle w:val="TDC1"/>
+            <w:tabs>
+              <w:tab w:val="right" w:leader="dot" w:pos="8828"/>
+            </w:tabs>
+            <w:rPr>
+              <w:rFonts w:eastAsiaTheme="minorEastAsia"/>
+              <w:noProof/>
+              <w:sz w:val="28"/>
+              <w:szCs w:val="28"/>
+              <w:lang w:eastAsia="es-MX"/>
+            </w:rPr>
+          </w:pPr>
+          <w:hyperlink w:anchor="_Toc195523883" w:history="1">
+            <w:r>
+              <w:rPr>
+                <w:rStyle w:val="Hipervnculo"/>
+                <w:rFonts w:ascii="Arial" w:hAnsi="Arial" w:cs="Arial"/>
+                <w:b/>
+                <w:bCs/>
+                <w:noProof/>
+                <w:sz w:val="24"/>
+                <w:szCs w:val="24"/>
+              </w:rPr>
+              <w:t>Análisis de Resultados</w:t>
+            </w:r>
+            <w:r>
+              <w:rPr>
+                <w:noProof/>
+                <w:webHidden/>
+                <w:sz w:val="24"/>
+                <w:szCs w:val="24"/>
+              </w:rPr>
+              <w:tab/>
+            </w:r>
+            <w:r>
+              <w:rPr>
+                <w:noProof/>
+                <w:webHidden/>
+                <w:sz w:val="24"/>
+                <w:szCs w:val="24"/>
+              </w:rPr>
+              <w:fldChar w:fldCharType="begin"/>
+            </w:r>
+            <w:r>
+              <w:rPr>
+                <w:noProof/>
+                <w:webHidden/>
+                <w:sz w:val="24"/>
+                <w:szCs w:val="24"/>
+              </w:rPr>
+              <w:instrText xml:space="preserve"> PAGEREF _Toc195523883 \h </w:instrText>
+            </w:r>
+            <w:r>
+              <w:rPr>
+                <w:noProof/>
+                <w:webHidden/>
+                <w:sz w:val="24"/>
+                <w:szCs w:val="24"/>
+              </w:rPr>
+            </w:r>
+            <w:r>
+              <w:rPr>
+                <w:noProof/>
+                <w:webHidden/>
+                <w:sz w:val="24"/>
+                <w:szCs w:val="24"/>
+              </w:rPr>
+              <w:fldChar w:fldCharType="separate"/>
+            </w:r>
+            <w:r>
+              <w:rPr>
+                <w:noProof/>
+                <w:webHidden/>
+                <w:sz w:val="24"/>
+                <w:szCs w:val="24"/>
+              </w:rPr>
+              <w:t>13</w:t>
+            </w:r>
+            <w:r>
+              <w:rPr>
+                <w:noProof/>
+                <w:webHidden/>
+                <w:sz w:val="24"/>
+                <w:szCs w:val="24"/>
+              </w:rPr>
+              <w:fldChar w:fldCharType="end"/>
+            </w:r>
+          </w:hyperlink>
+        </w:p>
+        <w:p>
+          <w:pPr>
+            <w:pStyle w:val="TDC2"/>
+            <w:tabs>
+              <w:tab w:val="right" w:leader="dot" w:pos="8828"/>
+            </w:tabs>
+            <w:rPr>
+              <w:rFonts w:eastAsiaTheme="minorEastAsia"/>
+              <w:noProof/>
+              <w:sz w:val="28"/>
+              <w:szCs w:val="28"/>
+              <w:lang w:eastAsia="es-MX"/>
+            </w:rPr>
+          </w:pPr>
+          <w:hyperlink w:anchor="_Toc195523884" w:history="1">
+            <w:r>
+              <w:rPr>
+                <w:rStyle w:val="Hipervnculo"/>
+                <w:rFonts w:ascii="Arial" w:hAnsi="Arial" w:cs="Arial"/>
+                <w:b/>
+                <w:bCs/>
+                <w:noProof/>
+                <w:sz w:val="24"/>
+                <w:szCs w:val="24"/>
+              </w:rPr>
+              <w:t>Evolución del entrenamiento</w:t>
+            </w:r>
+            <w:r>
+              <w:rPr>
+                <w:noProof/>
+                <w:webHidden/>
+                <w:sz w:val="24"/>
+                <w:szCs w:val="24"/>
+              </w:rPr>
+              <w:tab/>
+            </w:r>
+            <w:r>
+              <w:rPr>
+                <w:noProof/>
+                <w:webHidden/>
+                <w:sz w:val="24"/>
+                <w:szCs w:val="24"/>
+              </w:rPr>
+              <w:fldChar w:fldCharType="begin"/>
+            </w:r>
+            <w:r>
+              <w:rPr>
+                <w:noProof/>
+                <w:webHidden/>
+                <w:sz w:val="24"/>
+                <w:szCs w:val="24"/>
+              </w:rPr>
+              <w:instrText xml:space="preserve"> PAGEREF _Toc195523884 \h </w:instrText>
+            </w:r>
+            <w:r>
+              <w:rPr>
+                <w:noProof/>
+                <w:webHidden/>
+                <w:sz w:val="24"/>
+                <w:szCs w:val="24"/>
+              </w:rPr>
+            </w:r>
+            <w:r>
+              <w:rPr>
+                <w:noProof/>
+                <w:webHidden/>
+                <w:sz w:val="24"/>
+                <w:szCs w:val="24"/>
+              </w:rPr>
+              <w:fldChar w:fldCharType="separate"/>
+            </w:r>
+            <w:r>
+              <w:rPr>
+                <w:noProof/>
+                <w:webHidden/>
+                <w:sz w:val="24"/>
+                <w:szCs w:val="24"/>
+              </w:rPr>
+              <w:t>13</w:t>
+            </w:r>
+            <w:r>
+              <w:rPr>
+                <w:noProof/>
+                <w:webHidden/>
+                <w:sz w:val="24"/>
+                <w:szCs w:val="24"/>
+              </w:rPr>
+              <w:fldChar w:fldCharType="end"/>
+            </w:r>
+          </w:hyperlink>
+        </w:p>
+        <w:p>
+          <w:pPr>
+            <w:pStyle w:val="TDC2"/>
+            <w:tabs>
+              <w:tab w:val="right" w:leader="dot" w:pos="8828"/>
+            </w:tabs>
+            <w:rPr>
+              <w:rFonts w:eastAsiaTheme="minorEastAsia"/>
+              <w:noProof/>
+              <w:sz w:val="28"/>
+              <w:szCs w:val="28"/>
+              <w:lang w:eastAsia="es-MX"/>
+            </w:rPr>
+          </w:pPr>
+          <w:hyperlink w:anchor="_Toc195523885" w:history="1">
+            <w:r>
+              <w:rPr>
+                <w:rStyle w:val="Hipervnculo"/>
+                <w:rFonts w:ascii="Arial" w:hAnsi="Arial" w:cs="Arial"/>
+                <w:b/>
+                <w:bCs/>
+                <w:noProof/>
+                <w:sz w:val="24"/>
+                <w:szCs w:val="24"/>
+              </w:rPr>
+              <w:t>Pérdida</w:t>
+            </w:r>
+            <w:r>
+              <w:rPr>
+                <w:noProof/>
+                <w:webHidden/>
+                <w:sz w:val="24"/>
+                <w:szCs w:val="24"/>
+              </w:rPr>
+              <w:tab/>
+            </w:r>
+            <w:r>
+              <w:rPr>
+                <w:noProof/>
+                <w:webHidden/>
+                <w:sz w:val="24"/>
+                <w:szCs w:val="24"/>
+              </w:rPr>
+              <w:fldChar w:fldCharType="begin"/>
+            </w:r>
+            <w:r>
+              <w:rPr>
+                <w:noProof/>
+                <w:webHidden/>
+                <w:sz w:val="24"/>
+                <w:szCs w:val="24"/>
+              </w:rPr>
+              <w:instrText xml:space="preserve"> PAGEREF _Toc195523885 \h </w:instrText>
+            </w:r>
+            <w:r>
+              <w:rPr>
+                <w:noProof/>
+                <w:webHidden/>
+                <w:sz w:val="24"/>
+                <w:szCs w:val="24"/>
+              </w:rPr>
+            </w:r>
+            <w:r>
+              <w:rPr>
+                <w:noProof/>
+                <w:webHidden/>
+                <w:sz w:val="24"/>
+                <w:szCs w:val="24"/>
+              </w:rPr>
+              <w:fldChar w:fldCharType="separate"/>
+            </w:r>
+            <w:r>
+              <w:rPr>
+                <w:noProof/>
+                <w:webHidden/>
+                <w:sz w:val="24"/>
+                <w:szCs w:val="24"/>
+              </w:rPr>
+              <w:t>14</w:t>
+            </w:r>
+            <w:r>
+              <w:rPr>
+                <w:noProof/>
+                <w:webHidden/>
+                <w:sz w:val="24"/>
+                <w:szCs w:val="24"/>
+              </w:rPr>
+              <w:fldChar w:fldCharType="end"/>
+            </w:r>
+          </w:hyperlink>
+        </w:p>
+        <w:p>
+          <w:pPr>
+            <w:pStyle w:val="TDC1"/>
+            <w:tabs>
+              <w:tab w:val="right" w:leader="dot" w:pos="8828"/>
+            </w:tabs>
+            <w:rPr>
+              <w:rFonts w:eastAsiaTheme="minorEastAsia"/>
+              <w:noProof/>
+              <w:sz w:val="24"/>
+              <w:szCs w:val="24"/>
+              <w:lang w:eastAsia="es-MX"/>
+            </w:rPr>
+          </w:pPr>
+          <w:hyperlink w:anchor="_Toc195523886" w:history="1">
+            <w:r>
+              <w:rPr>
+                <w:rStyle w:val="Hipervnculo"/>
+                <w:rFonts w:ascii="Arial" w:hAnsi="Arial" w:cs="Arial"/>
+                <w:b/>
+                <w:bCs/>
+                <w:noProof/>
+                <w:sz w:val="24"/>
+                <w:szCs w:val="24"/>
+              </w:rPr>
+              <w:t>Siguientes pasos</w:t>
+            </w:r>
+            <w:r>
+              <w:rPr>
+                <w:noProof/>
+                <w:webHidden/>
+                <w:sz w:val="24"/>
+                <w:szCs w:val="24"/>
+              </w:rPr>
+              <w:tab/>
+            </w:r>
+            <w:r>
+              <w:rPr>
+                <w:noProof/>
+                <w:webHidden/>
+                <w:sz w:val="24"/>
+                <w:szCs w:val="24"/>
+              </w:rPr>
+              <w:fldChar w:fldCharType="begin"/>
+            </w:r>
+            <w:r>
+              <w:rPr>
+                <w:noProof/>
+                <w:webHidden/>
+                <w:sz w:val="24"/>
+                <w:szCs w:val="24"/>
+              </w:rPr>
+              <w:instrText xml:space="preserve"> PAGEREF _Toc195523886 \h </w:instrText>
+            </w:r>
+            <w:r>
+              <w:rPr>
+                <w:noProof/>
+                <w:webHidden/>
+                <w:sz w:val="24"/>
+                <w:szCs w:val="24"/>
+              </w:rPr>
+            </w:r>
+            <w:r>
+              <w:rPr>
+                <w:noProof/>
+                <w:webHidden/>
+                <w:sz w:val="24"/>
+                <w:szCs w:val="24"/>
+              </w:rPr>
+              <w:fldChar w:fldCharType="separate"/>
+            </w:r>
+            <w:r>
+              <w:rPr>
+                <w:noProof/>
+                <w:webHidden/>
+                <w:sz w:val="24"/>
+                <w:szCs w:val="24"/>
+              </w:rPr>
+              <w:t>16</w:t>
             </w:r>
             <w:r>
               <w:rPr>
@@ -853,7 +1498,7 @@
         </w:rPr>
       </w:pPr>
       <w:bookmarkStart w:id="1" w:name="_Toc183092459"/>
-      <w:bookmarkStart w:id="2" w:name="_Toc195459807"/>
+      <w:bookmarkStart w:id="2" w:name="_Toc195523876"/>
       <w:r>
         <w:rPr>
           <w:rFonts w:ascii="Arial" w:hAnsi="Arial" w:cs="Arial"/>
@@ -990,7 +1635,7 @@
         </w:rPr>
       </w:pPr>
       <w:bookmarkStart w:id="3" w:name="_Toc183092460"/>
-      <w:bookmarkStart w:id="4" w:name="_Toc195459808"/>
+      <w:bookmarkStart w:id="4" w:name="_Toc195523877"/>
       <w:r>
         <w:rPr>
           <w:rFonts w:ascii="Arial" w:hAnsi="Arial" w:cs="Arial"/>
@@ -1646,7 +2291,7 @@
       </w:pPr>
       <w:bookmarkStart w:id="5" w:name="_Toc176633177"/>
       <w:bookmarkStart w:id="6" w:name="_Toc183092461"/>
-      <w:bookmarkStart w:id="7" w:name="_Toc195459809"/>
+      <w:bookmarkStart w:id="7" w:name="_Toc195523878"/>
       <w:r>
         <w:rPr>
           <w:rFonts w:ascii="Arial" w:hAnsi="Arial" w:cs="Arial"/>
@@ -2208,7 +2853,7 @@
         </w:rPr>
       </w:pPr>
       <w:bookmarkStart w:id="8" w:name="_Toc183092462"/>
-      <w:bookmarkStart w:id="9" w:name="_Toc195459810"/>
+      <w:bookmarkStart w:id="9" w:name="_Toc195523879"/>
       <w:r>
         <w:rPr>
           <w:rFonts w:ascii="Arial" w:hAnsi="Arial" w:cs="Arial"/>
@@ -2222,7 +2867,6 @@
         <w:t xml:space="preserve">Implementación de </w:t>
       </w:r>
       <w:bookmarkEnd w:id="8"/>
-      <w:bookmarkEnd w:id="9"/>
       <w:r>
         <w:rPr>
           <w:rFonts w:ascii="Arial" w:hAnsi="Arial" w:cs="Arial"/>
@@ -2234,6 +2878,7 @@
         </w:rPr>
         <w:t>modelo</w:t>
       </w:r>
+      <w:bookmarkEnd w:id="9"/>
     </w:p>
     <w:p>
       <w:pPr>
@@ -2335,6 +2980,14 @@
         </w:rPr>
         <w:t>Generador: Este intenta crear datos falsos, en nuestro caso música, que parezca real. Toma ruido aleatorio como entrada y genera una salida que simula datos reales</w:t>
       </w:r>
+      <w:r>
+        <w:rPr>
+          <w:rFonts w:ascii="Arial" w:hAnsi="Arial" w:cs="Arial"/>
+          <w:sz w:val="24"/>
+          <w:szCs w:val="24"/>
+        </w:rPr>
+        <w:t>.</w:t>
+      </w:r>
     </w:p>
     <w:p>
       <w:pPr>
@@ -2419,6 +3072,7 @@
           <w:szCs w:val="26"/>
         </w:rPr>
       </w:pPr>
+      <w:bookmarkStart w:id="10" w:name="_Toc195523880"/>
       <w:r>
         <w:rPr>
           <w:rFonts w:ascii="Arial" w:hAnsi="Arial" w:cs="Arial"/>
@@ -2430,6 +3084,7 @@
         </w:rPr>
         <w:t>Generador</w:t>
       </w:r>
+      <w:bookmarkEnd w:id="10"/>
     </w:p>
     <w:p>
       <w:pPr>
@@ -2489,6 +3144,7 @@
       <w:r>
         <w:rPr>
           <w:rFonts w:ascii="Arial" w:hAnsi="Arial" w:cs="Arial"/>
+          <w:noProof/>
           <w:sz w:val="24"/>
           <w:szCs w:val="24"/>
         </w:rPr>
@@ -2627,6 +3283,7 @@
           <w:szCs w:val="26"/>
         </w:rPr>
       </w:pPr>
+      <w:bookmarkStart w:id="11" w:name="_Toc195523881"/>
       <w:r>
         <w:rPr>
           <w:rFonts w:ascii="Arial" w:hAnsi="Arial" w:cs="Arial"/>
@@ -2638,6 +3295,7 @@
         </w:rPr>
         <w:t>Discriminador</w:t>
       </w:r>
+      <w:bookmarkEnd w:id="11"/>
     </w:p>
     <w:p>
       <w:pPr>
@@ -2705,6 +3363,7 @@
       <w:r>
         <w:rPr>
           <w:rFonts w:ascii="Arial" w:hAnsi="Arial" w:cs="Arial"/>
+          <w:noProof/>
           <w:sz w:val="24"/>
           <w:szCs w:val="24"/>
         </w:rPr>
@@ -2786,27 +3445,7 @@
           <w:sz w:val="20"/>
           <w:szCs w:val="20"/>
         </w:rPr>
-        <w:t xml:space="preserve">. Clase para el </w:t>
-      </w:r>
-      <w:r>
-        <w:rPr>
-          <w:rFonts w:ascii="Arial" w:hAnsi="Arial" w:cs="Arial"/>
-          <w:b/>
-          <w:bCs/>
-          <w:sz w:val="20"/>
-          <w:szCs w:val="20"/>
-        </w:rPr>
-        <w:t>discriminador</w:t>
-      </w:r>
-      <w:r>
-        <w:rPr>
-          <w:rFonts w:ascii="Arial" w:hAnsi="Arial" w:cs="Arial"/>
-          <w:b/>
-          <w:bCs/>
-          <w:sz w:val="20"/>
-          <w:szCs w:val="20"/>
-        </w:rPr>
-        <w:t xml:space="preserve"> del GAN.</w:t>
+        <w:t>. Clase para el discriminador del GAN.</w:t>
       </w:r>
     </w:p>
     <w:p>
@@ -2823,6 +3462,7 @@
           <w:szCs w:val="26"/>
         </w:rPr>
       </w:pPr>
+      <w:bookmarkStart w:id="12" w:name="_Toc195523882"/>
       <w:r>
         <w:rPr>
           <w:rFonts w:ascii="Arial" w:hAnsi="Arial" w:cs="Arial"/>
@@ -2834,6 +3474,7 @@
         </w:rPr>
         <w:t>Entrenamiento</w:t>
       </w:r>
+      <w:bookmarkEnd w:id="12"/>
     </w:p>
     <w:p>
       <w:pPr>
@@ -2939,6 +3580,7 @@
       <w:r>
         <w:rPr>
           <w:rFonts w:ascii="Arial" w:hAnsi="Arial" w:cs="Arial"/>
+          <w:noProof/>
           <w:sz w:val="24"/>
           <w:szCs w:val="24"/>
         </w:rPr>
@@ -2999,7 +3641,7 @@
           <w:sz w:val="20"/>
           <w:szCs w:val="20"/>
         </w:rPr>
-        <w:t>Figura 3.</w:t>
+        <w:t xml:space="preserve">Figura 3.2. </w:t>
       </w:r>
       <w:r>
         <w:rPr>
@@ -3009,7 +3651,7 @@
           <w:sz w:val="20"/>
           <w:szCs w:val="20"/>
         </w:rPr>
-        <w:t>2</w:t>
+        <w:t>Inicialización de modelos, optimizadores y pérdida</w:t>
       </w:r>
       <w:r>
         <w:rPr>
@@ -3019,7 +3661,7 @@
           <w:sz w:val="20"/>
           <w:szCs w:val="20"/>
         </w:rPr>
-        <w:t>. Clase para el discriminador del GAN.</w:t>
+        <w:t>.</w:t>
       </w:r>
     </w:p>
     <w:p>
@@ -3091,6 +3733,7 @@
       <w:r>
         <w:rPr>
           <w:rFonts w:ascii="Arial" w:hAnsi="Arial" w:cs="Arial"/>
+          <w:noProof/>
           <w:sz w:val="24"/>
           <w:szCs w:val="24"/>
         </w:rPr>
@@ -3151,47 +3794,7 @@
           <w:sz w:val="20"/>
           <w:szCs w:val="20"/>
         </w:rPr>
-        <w:t>Figura 3.</w:t>
-      </w:r>
-      <w:r>
-        <w:rPr>
-          <w:rFonts w:ascii="Arial" w:hAnsi="Arial" w:cs="Arial"/>
-          <w:b/>
-          <w:bCs/>
-          <w:sz w:val="20"/>
-          <w:szCs w:val="20"/>
-        </w:rPr>
-        <w:t>3</w:t>
-      </w:r>
-      <w:r>
-        <w:rPr>
-          <w:rFonts w:ascii="Arial" w:hAnsi="Arial" w:cs="Arial"/>
-          <w:b/>
-          <w:bCs/>
-          <w:sz w:val="20"/>
-          <w:szCs w:val="20"/>
-        </w:rPr>
-        <w:t xml:space="preserve">. </w:t>
-      </w:r>
-      <w:r>
-        <w:rPr>
-          <w:rFonts w:ascii="Arial" w:hAnsi="Arial" w:cs="Arial"/>
-          <w:b/>
-          <w:bCs/>
-          <w:sz w:val="20"/>
-          <w:szCs w:val="20"/>
-        </w:rPr>
-        <w:t>Entrenamiento del discriminador</w:t>
-      </w:r>
-      <w:r>
-        <w:rPr>
-          <w:rFonts w:ascii="Arial" w:hAnsi="Arial" w:cs="Arial"/>
-          <w:b/>
-          <w:bCs/>
-          <w:sz w:val="20"/>
-          <w:szCs w:val="20"/>
-        </w:rPr>
-        <w:t>.</w:t>
+        <w:t>Figura 3.3. Entrenamiento del discriminador.</w:t>
       </w:r>
     </w:p>
     <w:p>
@@ -3265,6 +3868,7 @@
       <w:r>
         <w:rPr>
           <w:rFonts w:ascii="Arial" w:hAnsi="Arial" w:cs="Arial"/>
+          <w:noProof/>
           <w:sz w:val="24"/>
           <w:szCs w:val="24"/>
         </w:rPr>
@@ -3325,47 +3929,7 @@
           <w:sz w:val="20"/>
           <w:szCs w:val="20"/>
         </w:rPr>
-        <w:t>Figura 3.</w:t>
-      </w:r>
-      <w:r>
-        <w:rPr>
-          <w:rFonts w:ascii="Arial" w:hAnsi="Arial" w:cs="Arial"/>
-          <w:b/>
-          <w:bCs/>
-          <w:sz w:val="20"/>
-          <w:szCs w:val="20"/>
-        </w:rPr>
-        <w:t>4</w:t>
-      </w:r>
-      <w:r>
-        <w:rPr>
-          <w:rFonts w:ascii="Arial" w:hAnsi="Arial" w:cs="Arial"/>
-          <w:b/>
-          <w:bCs/>
-          <w:sz w:val="20"/>
-          <w:szCs w:val="20"/>
-        </w:rPr>
-        <w:t xml:space="preserve">. Entrenamiento del </w:t>
-      </w:r>
-      <w:r>
-        <w:rPr>
-          <w:rFonts w:ascii="Arial" w:hAnsi="Arial" w:cs="Arial"/>
-          <w:b/>
-          <w:bCs/>
-          <w:sz w:val="20"/>
-          <w:szCs w:val="20"/>
-        </w:rPr>
-        <w:t>generador</w:t>
-      </w:r>
-      <w:r>
-        <w:rPr>
-          <w:rFonts w:ascii="Arial" w:hAnsi="Arial" w:cs="Arial"/>
-          <w:b/>
-          <w:bCs/>
-          <w:sz w:val="20"/>
-          <w:szCs w:val="20"/>
-        </w:rPr>
-        <w:t>.</w:t>
+        <w:t>Figura 3.4. Entrenamiento del generador.</w:t>
       </w:r>
     </w:p>
     <w:p>
@@ -3468,6 +4032,7 @@
       <w:r>
         <w:rPr>
           <w:rFonts w:ascii="Arial" w:hAnsi="Arial" w:cs="Arial"/>
+          <w:noProof/>
           <w:sz w:val="24"/>
           <w:szCs w:val="24"/>
         </w:rPr>
@@ -3528,47 +4093,7 @@
           <w:sz w:val="20"/>
           <w:szCs w:val="20"/>
         </w:rPr>
-        <w:t>Figura 3.</w:t>
-      </w:r>
-      <w:r>
-        <w:rPr>
-          <w:rFonts w:ascii="Arial" w:hAnsi="Arial" w:cs="Arial"/>
-          <w:b/>
-          <w:bCs/>
-          <w:sz w:val="20"/>
-          <w:szCs w:val="20"/>
-        </w:rPr>
-        <w:t>5</w:t>
-      </w:r>
-      <w:r>
-        <w:rPr>
-          <w:rFonts w:ascii="Arial" w:hAnsi="Arial" w:cs="Arial"/>
-          <w:b/>
-          <w:bCs/>
-          <w:sz w:val="20"/>
-          <w:szCs w:val="20"/>
-        </w:rPr>
-        <w:t xml:space="preserve">. </w:t>
-      </w:r>
-      <w:r>
-        <w:rPr>
-          <w:rFonts w:ascii="Arial" w:hAnsi="Arial" w:cs="Arial"/>
-          <w:b/>
-          <w:bCs/>
-          <w:sz w:val="20"/>
-          <w:szCs w:val="20"/>
-        </w:rPr>
-        <w:t>Generación de espectrograma</w:t>
-      </w:r>
-      <w:r>
-        <w:rPr>
-          <w:rFonts w:ascii="Arial" w:hAnsi="Arial" w:cs="Arial"/>
-          <w:b/>
-          <w:bCs/>
-          <w:sz w:val="20"/>
-          <w:szCs w:val="20"/>
-        </w:rPr>
-        <w:t>.</w:t>
+        <w:t>Figura 3.5. Generación de espectrograma.</w:t>
       </w:r>
     </w:p>
     <w:p>
@@ -3584,6 +4109,7 @@
       <w:r>
         <w:rPr>
           <w:rFonts w:ascii="Arial" w:hAnsi="Arial" w:cs="Arial"/>
+          <w:noProof/>
           <w:sz w:val="24"/>
           <w:szCs w:val="24"/>
         </w:rPr>
@@ -3644,7 +4170,7 @@
           <w:sz w:val="20"/>
           <w:szCs w:val="20"/>
         </w:rPr>
-        <w:t>Figura 3.</w:t>
+        <w:t>Figura 3.6.</w:t>
       </w:r>
       <w:r>
         <w:rPr>
@@ -3654,7 +4180,7 @@
           <w:sz w:val="20"/>
           <w:szCs w:val="20"/>
         </w:rPr>
-        <w:t>6</w:t>
+        <w:t xml:space="preserve"> </w:t>
       </w:r>
       <w:r>
         <w:rPr>
@@ -3664,37 +4190,7 @@
           <w:sz w:val="20"/>
           <w:szCs w:val="20"/>
         </w:rPr>
-        <w:t>.</w:t>
-      </w:r>
-      <w:r>
-        <w:rPr>
-          <w:rFonts w:ascii="Arial" w:hAnsi="Arial" w:cs="Arial"/>
-          <w:b/>
-          <w:bCs/>
-          <w:sz w:val="20"/>
-          <w:szCs w:val="20"/>
-        </w:rPr>
-        <w:t xml:space="preserve"> </w:t>
-      </w:r>
-      <w:r>
-        <w:rPr>
-          <w:rFonts w:ascii="Arial" w:hAnsi="Arial" w:cs="Arial"/>
-          <w:b/>
-          <w:bCs/>
-          <w:sz w:val="20"/>
-          <w:szCs w:val="20"/>
-        </w:rPr>
-        <w:t>Conversión de espectrograma a audio</w:t>
-      </w:r>
-      <w:r>
-        <w:rPr>
-          <w:rFonts w:ascii="Arial" w:hAnsi="Arial" w:cs="Arial"/>
-          <w:b/>
-          <w:bCs/>
-          <w:sz w:val="20"/>
-          <w:szCs w:val="20"/>
-        </w:rPr>
-        <w:t>.</w:t>
+        <w:t>Conversión de espectrograma a audio.</w:t>
       </w:r>
     </w:p>
     <w:p>
@@ -3733,7 +4229,8 @@
           <w:szCs w:val="28"/>
         </w:rPr>
       </w:pPr>
-      <w:bookmarkStart w:id="10" w:name="_Toc183092465"/>
+      <w:bookmarkStart w:id="13" w:name="_Toc183092465"/>
+      <w:bookmarkStart w:id="14" w:name="_Toc195523883"/>
       <w:r>
         <w:rPr>
           <w:rFonts w:ascii="Arial" w:hAnsi="Arial" w:cs="Arial"/>
@@ -3746,7 +4243,8 @@
         <w:lastRenderedPageBreak/>
         <w:t>Análisis de Resultados</w:t>
       </w:r>
-      <w:bookmarkEnd w:id="10"/>
+      <w:bookmarkEnd w:id="13"/>
+      <w:bookmarkEnd w:id="14"/>
     </w:p>
     <w:p>
       <w:pPr>
@@ -3764,39 +4262,7 @@
           <w:sz w:val="24"/>
           <w:szCs w:val="24"/>
         </w:rPr>
-        <w:t xml:space="preserve">Para el entrenamiento del </w:t>
-      </w:r>
-      <w:r>
-        <w:rPr>
-          <w:rFonts w:ascii="Arial" w:hAnsi="Arial" w:cs="Arial"/>
-          <w:sz w:val="24"/>
-          <w:szCs w:val="24"/>
-        </w:rPr>
-        <w:t>GAN</w:t>
-      </w:r>
-      <w:r>
-        <w:rPr>
-          <w:rFonts w:ascii="Arial" w:hAnsi="Arial" w:cs="Arial"/>
-          <w:sz w:val="24"/>
-          <w:szCs w:val="24"/>
-        </w:rPr>
-        <w:t xml:space="preserve"> hemos utilizado un total de </w:t>
-      </w:r>
-      <w:r>
-        <w:rPr>
-          <w:rFonts w:ascii="Arial" w:hAnsi="Arial" w:cs="Arial"/>
-          <w:sz w:val="24"/>
-          <w:szCs w:val="24"/>
-        </w:rPr>
-        <w:t>200</w:t>
-      </w:r>
-      <w:r>
-        <w:rPr>
-          <w:rFonts w:ascii="Arial" w:hAnsi="Arial" w:cs="Arial"/>
-          <w:sz w:val="24"/>
-          <w:szCs w:val="24"/>
-        </w:rPr>
-        <w:t xml:space="preserve"> </w:t>
+        <w:t xml:space="preserve">Para el entrenamiento del GAN hemos utilizado un total de 200 </w:t>
       </w:r>
       <w:proofErr w:type="spellStart"/>
       <w:r>
@@ -3832,39 +4298,7 @@
           <w:sz w:val="24"/>
           <w:szCs w:val="24"/>
         </w:rPr>
-        <w:t xml:space="preserve"> de </w:t>
-      </w:r>
-      <w:r>
-        <w:rPr>
-          <w:rFonts w:ascii="Arial" w:hAnsi="Arial" w:cs="Arial"/>
-          <w:sz w:val="24"/>
-          <w:szCs w:val="24"/>
-        </w:rPr>
-        <w:t>8</w:t>
-      </w:r>
-      <w:r>
-        <w:rPr>
-          <w:rFonts w:ascii="Arial" w:hAnsi="Arial" w:cs="Arial"/>
-          <w:sz w:val="24"/>
-          <w:szCs w:val="24"/>
-        </w:rPr>
-        <w:t>, el cual establece el tamaño de la cantidad de muestras que se procesan antes de actualizar los</w:t>
-      </w:r>
-      <w:r>
-        <w:rPr>
-          <w:rFonts w:ascii="Arial" w:hAnsi="Arial" w:cs="Arial"/>
-          <w:sz w:val="24"/>
-          <w:szCs w:val="24"/>
-        </w:rPr>
-        <w:t xml:space="preserve"> modelos</w:t>
-      </w:r>
-      <w:r>
-        <w:rPr>
-          <w:rFonts w:ascii="Arial" w:hAnsi="Arial" w:cs="Arial"/>
-          <w:sz w:val="24"/>
-          <w:szCs w:val="24"/>
-        </w:rPr>
-        <w:t xml:space="preserve">. </w:t>
+        <w:t xml:space="preserve"> de 8, el cual establece el tamaño de la cantidad de muestras que se procesan antes de actualizar los modelos. </w:t>
       </w:r>
       <w:r>
         <w:rPr>
@@ -3944,6 +4378,7 @@
           <w:szCs w:val="26"/>
         </w:rPr>
       </w:pPr>
+      <w:bookmarkStart w:id="15" w:name="_Toc195523884"/>
       <w:r>
         <w:rPr>
           <w:rFonts w:ascii="Arial" w:hAnsi="Arial" w:cs="Arial"/>
@@ -3955,6 +4390,7 @@
         </w:rPr>
         <w:t>Evolución del entrenamiento</w:t>
       </w:r>
+      <w:bookmarkEnd w:id="15"/>
     </w:p>
     <w:p>
       <w:pPr>
@@ -4043,7 +4479,7 @@
           <w:sz w:val="20"/>
           <w:szCs w:val="20"/>
         </w:rPr>
-        <w:t xml:space="preserve">Figura </w:t>
+        <w:t xml:space="preserve">Figura 4.0. </w:t>
       </w:r>
       <w:r>
         <w:rPr>
@@ -4053,7 +4489,7 @@
           <w:sz w:val="20"/>
           <w:szCs w:val="20"/>
         </w:rPr>
-        <w:t>4</w:t>
+        <w:t>Evolución de los espectrogramas del entrenamiento</w:t>
       </w:r>
       <w:r>
         <w:rPr>
@@ -4065,204 +4501,242 @@
         </w:rPr>
         <w:t>.</w:t>
       </w:r>
-      <w:r>
-        <w:rPr>
-          <w:rFonts w:ascii="Arial" w:hAnsi="Arial" w:cs="Arial"/>
-          <w:b/>
-          <w:bCs/>
-          <w:sz w:val="20"/>
-          <w:szCs w:val="20"/>
-        </w:rPr>
-        <w:t>0</w:t>
-      </w:r>
-      <w:r>
-        <w:rPr>
-          <w:rFonts w:ascii="Arial" w:hAnsi="Arial" w:cs="Arial"/>
-          <w:b/>
-          <w:bCs/>
-          <w:sz w:val="20"/>
-          <w:szCs w:val="20"/>
-        </w:rPr>
-        <w:t xml:space="preserve">. </w:t>
-      </w:r>
-      <w:r>
-        <w:rPr>
-          <w:rFonts w:ascii="Arial" w:hAnsi="Arial" w:cs="Arial"/>
-          <w:b/>
-          <w:bCs/>
-          <w:sz w:val="20"/>
-          <w:szCs w:val="20"/>
-        </w:rPr>
-        <w:t>Evolución de los espectrogramas del entrenamiento</w:t>
-      </w:r>
-      <w:r>
-        <w:rPr>
-          <w:rFonts w:ascii="Arial" w:hAnsi="Arial" w:cs="Arial"/>
-          <w:b/>
-          <w:bCs/>
-          <w:sz w:val="20"/>
-          <w:szCs w:val="20"/>
+    </w:p>
+    <w:p>
+      <w:pPr>
+        <w:spacing w:line="360" w:lineRule="auto"/>
+        <w:jc w:val="both"/>
+        <w:rPr>
+          <w:rFonts w:ascii="Arial" w:hAnsi="Arial" w:cs="Arial"/>
+          <w:sz w:val="24"/>
+          <w:szCs w:val="24"/>
+        </w:rPr>
+      </w:pPr>
+      <w:r>
+        <w:rPr>
+          <w:rFonts w:ascii="Arial" w:hAnsi="Arial" w:cs="Arial"/>
+          <w:sz w:val="24"/>
+          <w:szCs w:val="24"/>
+        </w:rPr>
+        <w:t xml:space="preserve">En esta línea del tiempo podemos ver cómo evoluciona la generación de nuevos espectrogramas a lo largo del entrenamiento. En los primeros </w:t>
+      </w:r>
+      <w:proofErr w:type="spellStart"/>
+      <w:r>
+        <w:rPr>
+          <w:rFonts w:ascii="Arial" w:hAnsi="Arial" w:cs="Arial"/>
+          <w:sz w:val="24"/>
+          <w:szCs w:val="24"/>
+        </w:rPr>
+        <w:t>epochs</w:t>
+      </w:r>
+      <w:proofErr w:type="spellEnd"/>
+      <w:r>
+        <w:rPr>
+          <w:rFonts w:ascii="Arial" w:hAnsi="Arial" w:cs="Arial"/>
+          <w:sz w:val="24"/>
+          <w:szCs w:val="24"/>
+        </w:rPr>
+        <w:t xml:space="preserve">, los espectrogramas se ven como ruido totalmente aleatorio, es decir, bloques abruptos sin estructura, lo cual es esperado ya que el generador apenas empieza a aprender. En los </w:t>
+      </w:r>
+      <w:proofErr w:type="spellStart"/>
+      <w:r>
+        <w:rPr>
+          <w:rFonts w:ascii="Arial" w:hAnsi="Arial" w:cs="Arial"/>
+          <w:sz w:val="24"/>
+          <w:szCs w:val="24"/>
+        </w:rPr>
+        <w:t>epochs</w:t>
+      </w:r>
+      <w:proofErr w:type="spellEnd"/>
+      <w:r>
+        <w:rPr>
+          <w:rFonts w:ascii="Arial" w:hAnsi="Arial" w:cs="Arial"/>
+          <w:sz w:val="24"/>
+          <w:szCs w:val="24"/>
+        </w:rPr>
+        <w:t xml:space="preserve"> 50 al 90 podemos ver que empieza a aparecer una mayor </w:t>
+      </w:r>
+      <w:proofErr w:type="spellStart"/>
+      <w:r>
+        <w:rPr>
+          <w:rFonts w:ascii="Arial" w:hAnsi="Arial" w:cs="Arial"/>
+          <w:sz w:val="24"/>
+          <w:szCs w:val="24"/>
+        </w:rPr>
+        <w:t>homogenidad</w:t>
+      </w:r>
+      <w:proofErr w:type="spellEnd"/>
+      <w:r>
+        <w:rPr>
+          <w:rFonts w:ascii="Arial" w:hAnsi="Arial" w:cs="Arial"/>
+          <w:sz w:val="24"/>
+          <w:szCs w:val="24"/>
+        </w:rPr>
+        <w:t xml:space="preserve">, es decir, patrones más suaves y transición en los colores. Aún son algo aleatorios, pero se puede ver que el modelo está captando la textura global del espectrograma. Esto indica un sonido un poco menos caótico, pero todavía muy primitivo. En los </w:t>
+      </w:r>
+      <w:proofErr w:type="spellStart"/>
+      <w:r>
+        <w:rPr>
+          <w:rFonts w:ascii="Arial" w:hAnsi="Arial" w:cs="Arial"/>
+          <w:sz w:val="24"/>
+          <w:szCs w:val="24"/>
+        </w:rPr>
+        <w:t>epochs</w:t>
+      </w:r>
+      <w:proofErr w:type="spellEnd"/>
+      <w:r>
+        <w:rPr>
+          <w:rFonts w:ascii="Arial" w:hAnsi="Arial" w:cs="Arial"/>
+          <w:sz w:val="24"/>
+          <w:szCs w:val="24"/>
+        </w:rPr>
+        <w:t xml:space="preserve"> del 100 al 150 se ve una mejora en la distribución del color, hay menos zonas negras y gradientes más suaves</w:t>
+      </w:r>
+      <w:r>
+        <w:rPr>
+          <w:rFonts w:ascii="Arial" w:hAnsi="Arial" w:cs="Arial"/>
+          <w:sz w:val="24"/>
+          <w:szCs w:val="24"/>
+        </w:rPr>
+        <w:t xml:space="preserve">. Empieza a haber bandas horizontales, las cuales pueden representar frecuencias estables o sostenidas. Pero </w:t>
+      </w:r>
+      <w:r>
+        <w:rPr>
+          <w:rFonts w:ascii="Arial" w:hAnsi="Arial" w:cs="Arial"/>
+          <w:sz w:val="24"/>
+          <w:szCs w:val="24"/>
+        </w:rPr>
+        <w:lastRenderedPageBreak/>
+        <w:t xml:space="preserve">en los </w:t>
+      </w:r>
+      <w:proofErr w:type="spellStart"/>
+      <w:r>
+        <w:rPr>
+          <w:rFonts w:ascii="Arial" w:hAnsi="Arial" w:cs="Arial"/>
+          <w:sz w:val="24"/>
+          <w:szCs w:val="24"/>
+        </w:rPr>
+        <w:t>epochs</w:t>
+      </w:r>
+      <w:proofErr w:type="spellEnd"/>
+      <w:r>
+        <w:rPr>
+          <w:rFonts w:ascii="Arial" w:hAnsi="Arial" w:cs="Arial"/>
+          <w:sz w:val="24"/>
+          <w:szCs w:val="24"/>
+        </w:rPr>
+        <w:t xml:space="preserve"> del 160 al 190 se ve una tendencia a un colapso parcial, ya que las imágenes empiezan a parecerse entre sí, en el </w:t>
+      </w:r>
+      <w:proofErr w:type="spellStart"/>
+      <w:r>
+        <w:rPr>
+          <w:rFonts w:ascii="Arial" w:hAnsi="Arial" w:cs="Arial"/>
+          <w:sz w:val="24"/>
+          <w:szCs w:val="24"/>
+        </w:rPr>
+        <w:t>epoch</w:t>
+      </w:r>
+      <w:proofErr w:type="spellEnd"/>
+      <w:r>
+        <w:rPr>
+          <w:rFonts w:ascii="Arial" w:hAnsi="Arial" w:cs="Arial"/>
+          <w:sz w:val="24"/>
+          <w:szCs w:val="24"/>
+        </w:rPr>
+        <w:t xml:space="preserve"> 190 se puede ver un </w:t>
+      </w:r>
+      <w:proofErr w:type="spellStart"/>
+      <w:r>
+        <w:rPr>
+          <w:rFonts w:ascii="Arial" w:hAnsi="Arial" w:cs="Arial"/>
+          <w:sz w:val="24"/>
+          <w:szCs w:val="24"/>
+        </w:rPr>
+        <w:t>patron</w:t>
+      </w:r>
+      <w:proofErr w:type="spellEnd"/>
+      <w:r>
+        <w:rPr>
+          <w:rFonts w:ascii="Arial" w:hAnsi="Arial" w:cs="Arial"/>
+          <w:sz w:val="24"/>
+          <w:szCs w:val="24"/>
+        </w:rPr>
+        <w:t xml:space="preserve"> raro, indicando que el modelo colapso y empezó a generar un tipo diferente de espectrograma. Esto puede significar una pérdida de diversidad o un mal salto en el entrenamiento.</w:t>
+      </w:r>
+    </w:p>
+    <w:p>
+      <w:pPr>
+        <w:spacing w:line="360" w:lineRule="auto"/>
+        <w:jc w:val="both"/>
+        <w:rPr>
+          <w:rFonts w:ascii="Arial" w:hAnsi="Arial" w:cs="Arial"/>
+          <w:sz w:val="24"/>
+          <w:szCs w:val="24"/>
+        </w:rPr>
+      </w:pPr>
+      <w:r>
+        <w:rPr>
+          <w:rFonts w:ascii="Arial" w:hAnsi="Arial" w:cs="Arial"/>
+          <w:sz w:val="24"/>
+          <w:szCs w:val="24"/>
+        </w:rPr>
+        <w:t xml:space="preserve">En el caso de los archivos de audio, no podemos visualizar los resultados directamente, ya que se tratan de archivos de audio, sin embargo, </w:t>
+      </w:r>
+      <w:proofErr w:type="spellStart"/>
+      <w:r>
+        <w:rPr>
+          <w:rFonts w:ascii="Arial" w:hAnsi="Arial" w:cs="Arial"/>
+          <w:sz w:val="24"/>
+          <w:szCs w:val="24"/>
+        </w:rPr>
+        <w:t>a</w:t>
+      </w:r>
+      <w:proofErr w:type="spellEnd"/>
+      <w:r>
+        <w:rPr>
+          <w:rFonts w:ascii="Arial" w:hAnsi="Arial" w:cs="Arial"/>
+          <w:sz w:val="24"/>
+          <w:szCs w:val="24"/>
+        </w:rPr>
+        <w:t xml:space="preserve"> oído simple, se puede escuchar una ligera diferencia entre los archivos, pero en este primer modelo, se puede decir que el modelo no ha tenido éxito ya que se escucha principalmente estática, el sonido no tiene coherencia ni estructura. Aunque se puede escuchar cómo va variando la intensidad del sonido, cómo si el modelo estuviera intentando generar algo, pero aún no puede. Dado a que se trata de audios, se puede acceder a ellos mediante este </w:t>
+      </w:r>
+      <w:hyperlink r:id="rId22" w:history="1">
+        <w:proofErr w:type="gramStart"/>
+        <w:r>
+          <w:rPr>
+            <w:rStyle w:val="Hipervnculo"/>
+            <w:rFonts w:ascii="Arial" w:hAnsi="Arial" w:cs="Arial"/>
+            <w:sz w:val="24"/>
+            <w:szCs w:val="24"/>
+          </w:rPr>
+          <w:t>lin</w:t>
+        </w:r>
+        <w:r>
+          <w:rPr>
+            <w:rStyle w:val="Hipervnculo"/>
+            <w:rFonts w:ascii="Arial" w:hAnsi="Arial" w:cs="Arial"/>
+            <w:sz w:val="24"/>
+            <w:szCs w:val="24"/>
+          </w:rPr>
+          <w:t>k</w:t>
+        </w:r>
+        <w:proofErr w:type="gramEnd"/>
+      </w:hyperlink>
+      <w:r>
+        <w:rPr>
+          <w:rFonts w:ascii="Arial" w:hAnsi="Arial" w:cs="Arial"/>
+          <w:sz w:val="24"/>
+          <w:szCs w:val="24"/>
+        </w:rPr>
+        <w:t>, para que ustedes puedan escuchar los resultados</w:t>
+      </w:r>
+      <w:r>
+        <w:rPr>
+          <w:rFonts w:ascii="Arial" w:hAnsi="Arial" w:cs="Arial"/>
+          <w:sz w:val="24"/>
+          <w:szCs w:val="24"/>
         </w:rPr>
         <w:t>.</w:t>
-      </w:r>
-    </w:p>
-    <w:p>
-      <w:pPr>
-        <w:spacing w:line="360" w:lineRule="auto"/>
-        <w:rPr>
-          <w:noProof/>
-        </w:rPr>
-      </w:pPr>
-      <w:r>
-        <w:rPr>
-          <w:rFonts w:ascii="Arial" w:hAnsi="Arial" w:cs="Arial"/>
-          <w:sz w:val="24"/>
-          <w:szCs w:val="24"/>
-        </w:rPr>
-        <w:t xml:space="preserve">En esta línea del tiempo podemos ver cómo evoluciona la generación de nuevos espectrogramas a lo largo del entrenamiento. En los primeros </w:t>
-      </w:r>
-      <w:proofErr w:type="spellStart"/>
-      <w:r>
-        <w:rPr>
-          <w:rFonts w:ascii="Arial" w:hAnsi="Arial" w:cs="Arial"/>
-          <w:sz w:val="24"/>
-          <w:szCs w:val="24"/>
-        </w:rPr>
-        <w:t>epochs</w:t>
-      </w:r>
-      <w:proofErr w:type="spellEnd"/>
-      <w:r>
-        <w:rPr>
-          <w:rFonts w:ascii="Arial" w:hAnsi="Arial" w:cs="Arial"/>
-          <w:sz w:val="24"/>
-          <w:szCs w:val="24"/>
-        </w:rPr>
-        <w:t xml:space="preserve">, los espectrogramas se ven como ruido totalmente aleatorio, es decir, bloques abruptos sin estructura, lo cual es esperado ya que el generador apenas empieza a aprender. En los </w:t>
-      </w:r>
-      <w:proofErr w:type="spellStart"/>
-      <w:r>
-        <w:rPr>
-          <w:rFonts w:ascii="Arial" w:hAnsi="Arial" w:cs="Arial"/>
-          <w:sz w:val="24"/>
-          <w:szCs w:val="24"/>
-        </w:rPr>
-        <w:t>epochs</w:t>
-      </w:r>
-      <w:proofErr w:type="spellEnd"/>
-      <w:r>
-        <w:rPr>
-          <w:rFonts w:ascii="Arial" w:hAnsi="Arial" w:cs="Arial"/>
-          <w:sz w:val="24"/>
-          <w:szCs w:val="24"/>
-        </w:rPr>
-        <w:t xml:space="preserve"> 50 al 90 podemos ver que empieza a aparecer una mayor </w:t>
-      </w:r>
-      <w:proofErr w:type="spellStart"/>
-      <w:r>
-        <w:rPr>
-          <w:rFonts w:ascii="Arial" w:hAnsi="Arial" w:cs="Arial"/>
-          <w:sz w:val="24"/>
-          <w:szCs w:val="24"/>
-        </w:rPr>
-        <w:t>homogenidad</w:t>
-      </w:r>
-      <w:proofErr w:type="spellEnd"/>
-      <w:r>
-        <w:rPr>
-          <w:rFonts w:ascii="Arial" w:hAnsi="Arial" w:cs="Arial"/>
-          <w:sz w:val="24"/>
-          <w:szCs w:val="24"/>
-        </w:rPr>
-        <w:t xml:space="preserve">, es decir, patrones más suaves y transición en los colores. Aún son algo aleatorios, pero se puede ver que el modelo está captando la textura global del espectrograma. Esto indica un sonido un poco menos caótico, pero todavía muy primitivo. En los </w:t>
-      </w:r>
-      <w:proofErr w:type="spellStart"/>
-      <w:r>
-        <w:rPr>
-          <w:rFonts w:ascii="Arial" w:hAnsi="Arial" w:cs="Arial"/>
-          <w:sz w:val="24"/>
-          <w:szCs w:val="24"/>
-        </w:rPr>
-        <w:t>epochs</w:t>
-      </w:r>
-      <w:proofErr w:type="spellEnd"/>
-      <w:r>
-        <w:rPr>
-          <w:rFonts w:ascii="Arial" w:hAnsi="Arial" w:cs="Arial"/>
-          <w:sz w:val="24"/>
-          <w:szCs w:val="24"/>
-        </w:rPr>
-        <w:t xml:space="preserve"> del 100 al 150 se ve una mejora en la distribución del color, hay menos zonas negras y gradientes más suaves</w:t>
-      </w:r>
-      <w:r>
-        <w:rPr>
-          <w:rFonts w:ascii="Arial" w:hAnsi="Arial" w:cs="Arial"/>
-          <w:sz w:val="24"/>
-          <w:szCs w:val="24"/>
-        </w:rPr>
-        <w:t xml:space="preserve">. Empieza a haber bandas horizontales, las cuales pueden representar frecuencias estables </w:t>
-      </w:r>
-      <w:r>
-        <w:rPr>
-          <w:rFonts w:ascii="Arial" w:hAnsi="Arial" w:cs="Arial"/>
-          <w:sz w:val="24"/>
-          <w:szCs w:val="24"/>
-        </w:rPr>
-        <w:lastRenderedPageBreak/>
-        <w:t xml:space="preserve">o sostenidas. Pero en los </w:t>
-      </w:r>
-      <w:proofErr w:type="spellStart"/>
-      <w:r>
-        <w:rPr>
-          <w:rFonts w:ascii="Arial" w:hAnsi="Arial" w:cs="Arial"/>
-          <w:sz w:val="24"/>
-          <w:szCs w:val="24"/>
-        </w:rPr>
-        <w:t>epochs</w:t>
-      </w:r>
-      <w:proofErr w:type="spellEnd"/>
-      <w:r>
-        <w:rPr>
-          <w:rFonts w:ascii="Arial" w:hAnsi="Arial" w:cs="Arial"/>
-          <w:sz w:val="24"/>
-          <w:szCs w:val="24"/>
-        </w:rPr>
-        <w:t xml:space="preserve"> del 160 al 190 se ve una tendencia a un colapso parcial, ya que las imágenes empiezan a parecerse entre sí, en el </w:t>
-      </w:r>
-      <w:proofErr w:type="spellStart"/>
-      <w:r>
-        <w:rPr>
-          <w:rFonts w:ascii="Arial" w:hAnsi="Arial" w:cs="Arial"/>
-          <w:sz w:val="24"/>
-          <w:szCs w:val="24"/>
-        </w:rPr>
-        <w:t>epoch</w:t>
-      </w:r>
-      <w:proofErr w:type="spellEnd"/>
-      <w:r>
-        <w:rPr>
-          <w:rFonts w:ascii="Arial" w:hAnsi="Arial" w:cs="Arial"/>
-          <w:sz w:val="24"/>
-          <w:szCs w:val="24"/>
-        </w:rPr>
-        <w:t xml:space="preserve"> 190 se puede ver un </w:t>
-      </w:r>
-      <w:proofErr w:type="spellStart"/>
-      <w:r>
-        <w:rPr>
-          <w:rFonts w:ascii="Arial" w:hAnsi="Arial" w:cs="Arial"/>
-          <w:sz w:val="24"/>
-          <w:szCs w:val="24"/>
-        </w:rPr>
-        <w:t>patron</w:t>
-      </w:r>
-      <w:proofErr w:type="spellEnd"/>
-      <w:r>
-        <w:rPr>
-          <w:rFonts w:ascii="Arial" w:hAnsi="Arial" w:cs="Arial"/>
-          <w:sz w:val="24"/>
-          <w:szCs w:val="24"/>
-        </w:rPr>
-        <w:t xml:space="preserve"> raro, indicando que el modelo colapso y empezó a generar un tipo diferente de espectrograma. Esto puede significar una pérdida de diversidad o un mal salto en el entrenamiento.</w:t>
       </w:r>
     </w:p>
     <w:p>
@@ -4279,7 +4753,8 @@
           <w:szCs w:val="26"/>
         </w:rPr>
       </w:pPr>
-      <w:bookmarkStart w:id="11" w:name="_Toc183092467"/>
+      <w:bookmarkStart w:id="16" w:name="_Toc183092467"/>
+      <w:bookmarkStart w:id="17" w:name="_Toc195523885"/>
       <w:r>
         <w:rPr>
           <w:rFonts w:ascii="Arial" w:hAnsi="Arial" w:cs="Arial"/>
@@ -4291,7 +4766,378 @@
         </w:rPr>
         <w:t>Pérdida</w:t>
       </w:r>
-      <w:bookmarkEnd w:id="11"/>
+      <w:bookmarkEnd w:id="16"/>
+      <w:bookmarkEnd w:id="17"/>
+    </w:p>
+    <w:p>
+      <w:pPr>
+        <w:spacing w:line="240" w:lineRule="auto"/>
+        <w:jc w:val="center"/>
+        <w:rPr>
+          <w:rFonts w:ascii="Arial" w:hAnsi="Arial" w:cs="Arial"/>
+          <w:sz w:val="24"/>
+          <w:szCs w:val="24"/>
+        </w:rPr>
+      </w:pPr>
+      <w:r>
+        <w:rPr>
+          <w:rFonts w:ascii="Arial" w:hAnsi="Arial" w:cs="Arial"/>
+          <w:noProof/>
+          <w:sz w:val="24"/>
+          <w:szCs w:val="24"/>
+        </w:rPr>
+        <w:drawing>
+          <wp:inline distT="0" distB="0" distL="0" distR="0" wp14:anchorId="35159428" wp14:editId="12061449">
+            <wp:extent cx="4678680" cy="2339340"/>
+            <wp:effectExtent l="0" t="0" r="7620" b="3810"/>
+            <wp:docPr id="885299281" name="Imagen 1" descr="Gráfico, Gráfico de líneas&#10;&#10;Descripción generada automáticamente"/>
+            <wp:cNvGraphicFramePr>
+              <a:graphicFrameLocks xmlns:a="http://schemas.openxmlformats.org/drawingml/2006/main" noChangeAspect="1"/>
+            </wp:cNvGraphicFramePr>
+            <a:graphic xmlns:a="http://schemas.openxmlformats.org/drawingml/2006/main">
+              <a:graphicData uri="http://schemas.openxmlformats.org/drawingml/2006/picture">
+                <pic:pic xmlns:pic="http://schemas.openxmlformats.org/drawingml/2006/picture">
+                  <pic:nvPicPr>
+                    <pic:cNvPr id="885299281" name="Imagen 1" descr="Gráfico, Gráfico de líneas&#10;&#10;Descripción generada automáticamente"/>
+                    <pic:cNvPicPr/>
+                  </pic:nvPicPr>
+                  <pic:blipFill>
+                    <a:blip r:embed="rId23">
+                      <a:extLst>
+                        <a:ext uri="{28A0092B-C50C-407E-A947-70E740481C1C}">
+                          <a14:useLocalDpi xmlns:a14="http://schemas.microsoft.com/office/drawing/2010/main" val="0"/>
+                        </a:ext>
+                      </a:extLst>
+                    </a:blip>
+                    <a:stretch>
+                      <a:fillRect/>
+                    </a:stretch>
+                  </pic:blipFill>
+                  <pic:spPr>
+                    <a:xfrm>
+                      <a:off x="0" y="0"/>
+                      <a:ext cx="4678680" cy="2339340"/>
+                    </a:xfrm>
+                    <a:prstGeom prst="rect">
+                      <a:avLst/>
+                    </a:prstGeom>
+                  </pic:spPr>
+                </pic:pic>
+              </a:graphicData>
+            </a:graphic>
+          </wp:inline>
+        </w:drawing>
+      </w:r>
+    </w:p>
+    <w:p>
+      <w:pPr>
+        <w:spacing w:line="360" w:lineRule="auto"/>
+        <w:jc w:val="center"/>
+        <w:rPr>
+          <w:rFonts w:ascii="Arial" w:hAnsi="Arial" w:cs="Arial"/>
+          <w:b/>
+          <w:bCs/>
+          <w:sz w:val="20"/>
+          <w:szCs w:val="20"/>
+        </w:rPr>
+      </w:pPr>
+      <w:r>
+        <w:rPr>
+          <w:rFonts w:ascii="Arial" w:hAnsi="Arial" w:cs="Arial"/>
+          <w:b/>
+          <w:bCs/>
+          <w:sz w:val="20"/>
+          <w:szCs w:val="20"/>
+        </w:rPr>
+        <w:t>Figura 4.</w:t>
+      </w:r>
+      <w:r>
+        <w:rPr>
+          <w:rFonts w:ascii="Arial" w:hAnsi="Arial" w:cs="Arial"/>
+          <w:b/>
+          <w:bCs/>
+          <w:sz w:val="20"/>
+          <w:szCs w:val="20"/>
+        </w:rPr>
+        <w:t>1</w:t>
+      </w:r>
+      <w:r>
+        <w:rPr>
+          <w:rFonts w:ascii="Arial" w:hAnsi="Arial" w:cs="Arial"/>
+          <w:b/>
+          <w:bCs/>
+          <w:sz w:val="20"/>
+          <w:szCs w:val="20"/>
+        </w:rPr>
+        <w:t>.</w:t>
+      </w:r>
+      <w:r>
+        <w:rPr>
+          <w:rFonts w:ascii="Arial" w:hAnsi="Arial" w:cs="Arial"/>
+          <w:b/>
+          <w:bCs/>
+          <w:sz w:val="20"/>
+          <w:szCs w:val="20"/>
+        </w:rPr>
+        <w:t xml:space="preserve"> Representación de la pérdida en ambos modelos</w:t>
+      </w:r>
+      <w:r>
+        <w:rPr>
+          <w:rFonts w:ascii="Arial" w:hAnsi="Arial" w:cs="Arial"/>
+          <w:b/>
+          <w:bCs/>
+          <w:sz w:val="20"/>
+          <w:szCs w:val="20"/>
+        </w:rPr>
+        <w:t>.</w:t>
+      </w:r>
+    </w:p>
+    <w:p>
+      <w:pPr>
+        <w:spacing w:line="360" w:lineRule="auto"/>
+        <w:jc w:val="both"/>
+        <w:rPr>
+          <w:rFonts w:ascii="Arial" w:hAnsi="Arial" w:cs="Arial"/>
+          <w:sz w:val="24"/>
+          <w:szCs w:val="24"/>
+        </w:rPr>
+      </w:pPr>
+      <w:r>
+        <w:rPr>
+          <w:rFonts w:ascii="Arial" w:hAnsi="Arial" w:cs="Arial"/>
+          <w:sz w:val="24"/>
+          <w:szCs w:val="24"/>
+        </w:rPr>
+        <w:t>En la gráfica de las perdidas podemos ver que el discriminador se mantiene casi constante y muy baja con valores cercanos a 0 durante todo el entrenamiento. Lo que sugiere que el discriminador está demasiado seguro al distinguir entre cosas reales y falsas, esto nos dice que el discriminador no está aprendiendo nada nuevo.</w:t>
+      </w:r>
+    </w:p>
+    <w:p>
+      <w:pPr>
+        <w:spacing w:line="360" w:lineRule="auto"/>
+        <w:jc w:val="both"/>
+        <w:rPr>
+          <w:rFonts w:ascii="Arial" w:hAnsi="Arial" w:cs="Arial"/>
+          <w:sz w:val="24"/>
+          <w:szCs w:val="24"/>
+        </w:rPr>
+      </w:pPr>
+      <w:r>
+        <w:rPr>
+          <w:rFonts w:ascii="Arial" w:hAnsi="Arial" w:cs="Arial"/>
+          <w:sz w:val="24"/>
+          <w:szCs w:val="24"/>
+        </w:rPr>
+        <w:lastRenderedPageBreak/>
+        <w:t>En el generador, podemos ver un aumento que empieza aproximadamente en 6 y va subiendo hasta 12 o 14 con varias oscilaciones y sin convergencia clara. Esto nos dice que el generador no está mejorando y el discriminador lo está aplastando desde el inicio del entrenamiento. Estos resultados reflejan un fallo en el balance del GAN ya que el discriminador es demasiado fuerte desde el inicio y el generador no logra aprender, intenta lanzar cosas al azar esperando colar alguna. Y como no recibe un buen “</w:t>
+      </w:r>
+      <w:proofErr w:type="spellStart"/>
+      <w:r>
+        <w:rPr>
+          <w:rFonts w:ascii="Arial" w:hAnsi="Arial" w:cs="Arial"/>
+          <w:sz w:val="24"/>
+          <w:szCs w:val="24"/>
+        </w:rPr>
+        <w:t>feedback</w:t>
+      </w:r>
+      <w:proofErr w:type="spellEnd"/>
+      <w:r>
+        <w:rPr>
+          <w:rFonts w:ascii="Arial" w:hAnsi="Arial" w:cs="Arial"/>
+          <w:sz w:val="24"/>
+          <w:szCs w:val="24"/>
+        </w:rPr>
+        <w:t xml:space="preserve">” del discriminador, el generador no sabe por dónde mejorar. Lo que en un resultado más directo nos dice que estamos teniendo </w:t>
+      </w:r>
+      <w:proofErr w:type="spellStart"/>
+      <w:r>
+        <w:rPr>
+          <w:rFonts w:ascii="Arial" w:hAnsi="Arial" w:cs="Arial"/>
+          <w:sz w:val="24"/>
+          <w:szCs w:val="24"/>
+        </w:rPr>
+        <w:t>underfitting</w:t>
+      </w:r>
+      <w:proofErr w:type="spellEnd"/>
+      <w:r>
+        <w:rPr>
+          <w:rFonts w:ascii="Arial" w:hAnsi="Arial" w:cs="Arial"/>
+          <w:sz w:val="24"/>
+          <w:szCs w:val="24"/>
+        </w:rPr>
+        <w:t xml:space="preserve"> en el generador.</w:t>
+      </w:r>
+    </w:p>
+    <w:p>
+      <w:pPr>
+        <w:rPr>
+          <w:rFonts w:ascii="Arial" w:hAnsi="Arial" w:cs="Arial"/>
+          <w:sz w:val="24"/>
+          <w:szCs w:val="24"/>
+        </w:rPr>
+      </w:pPr>
+      <w:r>
+        <w:rPr>
+          <w:rFonts w:ascii="Arial" w:hAnsi="Arial" w:cs="Arial"/>
+          <w:sz w:val="24"/>
+          <w:szCs w:val="24"/>
+        </w:rPr>
+        <w:br w:type="page"/>
+      </w:r>
+    </w:p>
+    <w:p>
+      <w:pPr>
+        <w:pStyle w:val="Ttulo1"/>
+        <w:spacing w:line="360" w:lineRule="auto"/>
+        <w:jc w:val="center"/>
+        <w:rPr>
+          <w:rFonts w:ascii="Arial" w:hAnsi="Arial" w:cs="Arial"/>
+          <w:b/>
+          <w:bCs/>
+          <w:color w:val="000000" w:themeColor="text1"/>
+          <w:sz w:val="28"/>
+          <w:szCs w:val="28"/>
+        </w:rPr>
+      </w:pPr>
+      <w:bookmarkStart w:id="18" w:name="_Toc195523886"/>
+      <w:r>
+        <w:rPr>
+          <w:rFonts w:ascii="Arial" w:hAnsi="Arial" w:cs="Arial"/>
+          <w:b/>
+          <w:bCs/>
+          <w:color w:val="000000" w:themeColor="text1"/>
+          <w:sz w:val="28"/>
+          <w:szCs w:val="28"/>
+        </w:rPr>
+        <w:lastRenderedPageBreak/>
+        <w:t>Siguientes pasos</w:t>
+      </w:r>
+      <w:bookmarkEnd w:id="18"/>
+    </w:p>
+    <w:p>
+      <w:pPr>
+        <w:spacing w:line="360" w:lineRule="auto"/>
+        <w:jc w:val="both"/>
+        <w:rPr>
+          <w:rFonts w:ascii="Arial" w:hAnsi="Arial" w:cs="Arial"/>
+          <w:sz w:val="24"/>
+          <w:szCs w:val="24"/>
+        </w:rPr>
+      </w:pPr>
+      <w:r>
+        <w:rPr>
+          <w:rFonts w:ascii="Arial" w:hAnsi="Arial" w:cs="Arial"/>
+          <w:sz w:val="24"/>
+          <w:szCs w:val="24"/>
+        </w:rPr>
+        <w:t xml:space="preserve">Habiendo visualizado los resultados obtenidos tanto en la generación de </w:t>
+      </w:r>
+      <w:r>
+        <w:rPr>
+          <w:rFonts w:ascii="Arial" w:hAnsi="Arial" w:cs="Arial"/>
+          <w:sz w:val="24"/>
+          <w:szCs w:val="24"/>
+        </w:rPr>
+        <w:t>música y en la función de pérdida, podemos concluir que el modelo no es efectivo para la generación de música del género metal, ya que los resultados indican que el modelo no es capaz de aprender a cómo construir música que sea parecida a una canción real, y los resultados de los archivos de audio, si bien, podemos decir que el modelo fue capaz de generar audio nuevo, estos últimos son estática pura, y no se alcanza a percibir un sonido legible que pueda simular el género metal.</w:t>
+      </w:r>
+    </w:p>
+    <w:p>
+      <w:pPr>
+        <w:spacing w:line="360" w:lineRule="auto"/>
+        <w:jc w:val="both"/>
+        <w:rPr>
+          <w:rFonts w:ascii="Arial" w:hAnsi="Arial" w:cs="Arial"/>
+          <w:sz w:val="24"/>
+          <w:szCs w:val="24"/>
+        </w:rPr>
+      </w:pPr>
+      <w:r>
+        <w:rPr>
+          <w:rFonts w:ascii="Arial" w:hAnsi="Arial" w:cs="Arial"/>
+          <w:sz w:val="24"/>
+          <w:szCs w:val="24"/>
+        </w:rPr>
+        <w:t xml:space="preserve">Sin embargo, aún es posible intentar mejorar el resultado el modelo y tratar de que genere algo de música, para el modelo podemos intentar normalizar la salida del discriminador o cambiar el </w:t>
+      </w:r>
+      <w:proofErr w:type="spellStart"/>
+      <w:r>
+        <w:rPr>
+          <w:rFonts w:ascii="Arial" w:hAnsi="Arial" w:cs="Arial"/>
+          <w:sz w:val="24"/>
+          <w:szCs w:val="24"/>
+        </w:rPr>
+        <w:t>loss</w:t>
+      </w:r>
+      <w:proofErr w:type="spellEnd"/>
+      <w:r>
+        <w:rPr>
+          <w:rFonts w:ascii="Arial" w:hAnsi="Arial" w:cs="Arial"/>
+          <w:sz w:val="24"/>
+          <w:szCs w:val="24"/>
+        </w:rPr>
+        <w:t xml:space="preserve">. Para prevenir que el discriminador sea demasiado fuerte podemos intentar agregar un </w:t>
+      </w:r>
+      <w:proofErr w:type="spellStart"/>
+      <w:r>
+        <w:rPr>
+          <w:rFonts w:ascii="Arial" w:hAnsi="Arial" w:cs="Arial"/>
+          <w:sz w:val="24"/>
+          <w:szCs w:val="24"/>
+        </w:rPr>
+        <w:t>dropout</w:t>
+      </w:r>
+      <w:proofErr w:type="spellEnd"/>
+      <w:r>
+        <w:rPr>
+          <w:rFonts w:ascii="Arial" w:hAnsi="Arial" w:cs="Arial"/>
+          <w:sz w:val="24"/>
+          <w:szCs w:val="24"/>
+        </w:rPr>
+        <w:t xml:space="preserve"> al discriminador.</w:t>
+      </w:r>
+      <w:r>
+        <w:rPr>
+          <w:rFonts w:ascii="Arial" w:hAnsi="Arial" w:cs="Arial"/>
+          <w:sz w:val="24"/>
+          <w:szCs w:val="24"/>
+        </w:rPr>
+        <w:t xml:space="preserve"> Quizás pueda funcionar entrenar el discriminador cada determinado paso, ya que el discriminador aplasta completamente al generador y realmente no mejora ninguno ya que no están aprendiendo, o intentar reducir el </w:t>
+      </w:r>
+      <w:proofErr w:type="spellStart"/>
+      <w:r>
+        <w:rPr>
+          <w:rFonts w:ascii="Arial" w:hAnsi="Arial" w:cs="Arial"/>
+          <w:sz w:val="24"/>
+          <w:szCs w:val="24"/>
+        </w:rPr>
+        <w:t>learning</w:t>
+      </w:r>
+      <w:proofErr w:type="spellEnd"/>
+      <w:r>
+        <w:rPr>
+          <w:rFonts w:ascii="Arial" w:hAnsi="Arial" w:cs="Arial"/>
+          <w:sz w:val="24"/>
+          <w:szCs w:val="24"/>
+        </w:rPr>
+        <w:t xml:space="preserve"> </w:t>
+      </w:r>
+      <w:proofErr w:type="spellStart"/>
+      <w:r>
+        <w:rPr>
+          <w:rFonts w:ascii="Arial" w:hAnsi="Arial" w:cs="Arial"/>
+          <w:sz w:val="24"/>
+          <w:szCs w:val="24"/>
+        </w:rPr>
+        <w:t>rate</w:t>
+      </w:r>
+      <w:proofErr w:type="spellEnd"/>
+      <w:r>
+        <w:rPr>
+          <w:rFonts w:ascii="Arial" w:hAnsi="Arial" w:cs="Arial"/>
+          <w:sz w:val="24"/>
+          <w:szCs w:val="24"/>
+        </w:rPr>
+        <w:t xml:space="preserve"> al discriminador.</w:t>
+      </w:r>
     </w:p>
     <w:p>
       <w:pPr>
@@ -5731,6 +6577,31 @@
       <w:spacing w:after="100"/>
     </w:pPr>
   </w:style>
+  <w:style w:type="paragraph" w:styleId="TDC2">
+    <w:name w:val="toc 2"/>
+    <w:basedOn w:val="Normal"/>
+    <w:next w:val="Normal"/>
+    <w:autoRedefine/>
+    <w:uiPriority w:val="39"/>
+    <w:unhideWhenUsed/>
+    <w:rsid w:val="00715D05"/>
+    <w:pPr>
+      <w:spacing w:after="100"/>
+      <w:ind w:left="220"/>
+    </w:pPr>
+  </w:style>
+  <w:style w:type="character" w:styleId="Hipervnculovisitado">
+    <w:name w:val="FollowedHyperlink"/>
+    <w:basedOn w:val="Fuentedeprrafopredeter"/>
+    <w:uiPriority w:val="99"/>
+    <w:semiHidden/>
+    <w:unhideWhenUsed/>
+    <w:rsid w:val="00EE47C0"/>
+    <w:rPr>
+      <w:color w:val="96607D" w:themeColor="followedHyperlink"/>
+      <w:u w:val="single"/>
+    </w:rPr>
+  </w:style>
 </w:styles>
 </file>
 

</xml_diff>

<commit_message>
docs(report): Update document and add generated audio
</commit_message>
<xml_diff>
--- a/documents/M2-Report.docx
+++ b/documents/M2-Report.docx
@@ -4709,16 +4709,7 @@
             <w:sz w:val="24"/>
             <w:szCs w:val="24"/>
           </w:rPr>
-          <w:t>lin</w:t>
-        </w:r>
-        <w:r>
-          <w:rPr>
-            <w:rStyle w:val="Hipervnculo"/>
-            <w:rFonts w:ascii="Arial" w:hAnsi="Arial" w:cs="Arial"/>
-            <w:sz w:val="24"/>
-            <w:szCs w:val="24"/>
-          </w:rPr>
-          <w:t>k</w:t>
+          <w:t>link</w:t>
         </w:r>
         <w:proofErr w:type="gramEnd"/>
       </w:hyperlink>
@@ -5141,6 +5132,52 @@
     </w:p>
     <w:p>
       <w:pPr>
+        <w:rPr>
+          <w:rFonts w:ascii="Arial" w:hAnsi="Arial" w:cs="Arial"/>
+          <w:sz w:val="24"/>
+          <w:szCs w:val="24"/>
+        </w:rPr>
+      </w:pPr>
+      <w:r>
+        <w:rPr>
+          <w:rFonts w:ascii="Arial" w:hAnsi="Arial" w:cs="Arial"/>
+          <w:sz w:val="24"/>
+          <w:szCs w:val="24"/>
+        </w:rPr>
+        <w:br w:type="page"/>
+      </w:r>
+    </w:p>
+    <w:p>
+      <w:pPr>
+        <w:pStyle w:val="Ttulo1"/>
+        <w:spacing w:line="360" w:lineRule="auto"/>
+        <w:jc w:val="center"/>
+        <w:rPr>
+          <w:rFonts w:ascii="Arial" w:hAnsi="Arial" w:cs="Arial"/>
+          <w:b/>
+          <w:bCs/>
+          <w:color w:val="000000" w:themeColor="text1"/>
+          <w:sz w:val="28"/>
+          <w:szCs w:val="28"/>
+        </w:rPr>
+      </w:pPr>
+      <w:bookmarkStart w:id="19" w:name="_Toc183092470"/>
+      <w:r>
+        <w:rPr>
+          <w:rFonts w:ascii="Arial" w:hAnsi="Arial" w:cs="Arial"/>
+          <w:b/>
+          <w:bCs/>
+          <w:color w:val="000000" w:themeColor="text1"/>
+          <w:sz w:val="28"/>
+          <w:szCs w:val="28"/>
+        </w:rPr>
+        <w:lastRenderedPageBreak/>
+        <w:t>Implementación de mejoras</w:t>
+      </w:r>
+      <w:bookmarkEnd w:id="19"/>
+    </w:p>
+    <w:p>
+      <w:pPr>
         <w:spacing w:line="360" w:lineRule="auto"/>
         <w:jc w:val="both"/>
         <w:rPr>
@@ -5149,6 +5186,277 @@
           <w:szCs w:val="24"/>
         </w:rPr>
       </w:pPr>
+      <w:r>
+        <w:rPr>
+          <w:rFonts w:ascii="Arial" w:hAnsi="Arial" w:cs="Arial"/>
+          <w:sz w:val="24"/>
+          <w:szCs w:val="24"/>
+        </w:rPr>
+        <w:t xml:space="preserve">Hemos visto el desempeño del modelo y hemos visto que </w:t>
+      </w:r>
+      <w:r>
+        <w:rPr>
+          <w:rFonts w:ascii="Arial" w:hAnsi="Arial" w:cs="Arial"/>
+          <w:sz w:val="24"/>
+          <w:szCs w:val="24"/>
+        </w:rPr>
+        <w:t xml:space="preserve">no </w:t>
+      </w:r>
+      <w:r>
+        <w:rPr>
+          <w:rFonts w:ascii="Arial" w:hAnsi="Arial" w:cs="Arial"/>
+          <w:sz w:val="24"/>
+          <w:szCs w:val="24"/>
+        </w:rPr>
+        <w:t xml:space="preserve">ha dado </w:t>
+      </w:r>
+      <w:r>
+        <w:rPr>
+          <w:rFonts w:ascii="Arial" w:hAnsi="Arial" w:cs="Arial"/>
+          <w:sz w:val="24"/>
+          <w:szCs w:val="24"/>
+        </w:rPr>
+        <w:t>los resultados esperados</w:t>
+      </w:r>
+      <w:r>
+        <w:rPr>
+          <w:rFonts w:ascii="Arial" w:hAnsi="Arial" w:cs="Arial"/>
+          <w:sz w:val="24"/>
+          <w:szCs w:val="24"/>
+        </w:rPr>
+        <w:t xml:space="preserve">. </w:t>
+      </w:r>
+      <w:r>
+        <w:rPr>
+          <w:rFonts w:ascii="Arial" w:hAnsi="Arial" w:cs="Arial"/>
+          <w:sz w:val="24"/>
+          <w:szCs w:val="24"/>
+        </w:rPr>
+        <w:t xml:space="preserve">Si bien el modelo ha sido capaz de generar algo, al escucharlo se percibe como ruido, en otras palabras, el modelo intento darle estructura a puro ruido, por lo que intenta sonar algo que varia en frecuencia pero que al escucharlo no tiene nada de consistencia. Por lo tanto, necesitamos tratar de hacer que el modelo tenga un mejor desempeño. Para ello, hemos realizado una serie de cambios principalmente en el entrenamiento y un poco en la arquitectura del modelo. Debido a que el problema que veíamos anteriormente es que el discriminador es demasiado fuerte para el generador hemos implementado una funcionalidad en la que se </w:t>
+      </w:r>
+      <w:r>
+        <w:rPr>
+          <w:rFonts w:ascii="Arial" w:hAnsi="Arial" w:cs="Arial"/>
+          <w:sz w:val="24"/>
+          <w:szCs w:val="24"/>
+        </w:rPr>
+        <w:t xml:space="preserve">reduzca </w:t>
+      </w:r>
+      <w:r>
+        <w:rPr>
+          <w:rFonts w:ascii="Arial" w:hAnsi="Arial" w:cs="Arial"/>
+          <w:sz w:val="24"/>
+          <w:szCs w:val="24"/>
+        </w:rPr>
+        <w:t xml:space="preserve">temporalmente el </w:t>
+      </w:r>
+      <w:proofErr w:type="spellStart"/>
+      <w:r>
+        <w:rPr>
+          <w:rFonts w:ascii="Arial" w:hAnsi="Arial" w:cs="Arial"/>
+          <w:sz w:val="24"/>
+          <w:szCs w:val="24"/>
+        </w:rPr>
+        <w:t>learning</w:t>
+      </w:r>
+      <w:proofErr w:type="spellEnd"/>
+      <w:r>
+        <w:rPr>
+          <w:rFonts w:ascii="Arial" w:hAnsi="Arial" w:cs="Arial"/>
+          <w:sz w:val="24"/>
+          <w:szCs w:val="24"/>
+        </w:rPr>
+        <w:t xml:space="preserve"> </w:t>
+      </w:r>
+      <w:proofErr w:type="spellStart"/>
+      <w:r>
+        <w:rPr>
+          <w:rFonts w:ascii="Arial" w:hAnsi="Arial" w:cs="Arial"/>
+          <w:sz w:val="24"/>
+          <w:szCs w:val="24"/>
+        </w:rPr>
+        <w:t>rate</w:t>
+      </w:r>
+      <w:proofErr w:type="spellEnd"/>
+      <w:r>
+        <w:rPr>
+          <w:rFonts w:ascii="Arial" w:hAnsi="Arial" w:cs="Arial"/>
+          <w:sz w:val="24"/>
+          <w:szCs w:val="24"/>
+        </w:rPr>
+        <w:t xml:space="preserve"> del discriminador. Esto para conseguir que el generador logre “recuperarse” y tratar de poder generar algo que logre engañar al discriminador. </w:t>
+      </w:r>
+    </w:p>
+    <w:p>
+      <w:pPr>
+        <w:spacing w:line="240" w:lineRule="auto"/>
+        <w:jc w:val="center"/>
+        <w:rPr>
+          <w:rFonts w:ascii="Arial" w:hAnsi="Arial" w:cs="Arial"/>
+          <w:sz w:val="24"/>
+          <w:szCs w:val="24"/>
+        </w:rPr>
+      </w:pPr>
+      <w:r>
+        <w:rPr>
+          <w:rFonts w:ascii="Arial" w:hAnsi="Arial" w:cs="Arial"/>
+          <w:noProof/>
+          <w:sz w:val="24"/>
+          <w:szCs w:val="24"/>
+        </w:rPr>
+        <w:drawing>
+          <wp:inline distT="0" distB="0" distL="0" distR="0" wp14:anchorId="20DEC89A" wp14:editId="28B4AD7F">
+            <wp:extent cx="3474720" cy="2683447"/>
+            <wp:effectExtent l="0" t="0" r="0" b="3175"/>
+            <wp:docPr id="1091355844" name="Imagen 1" descr="Texto&#10;&#10;Descripción generada automáticamente"/>
+            <wp:cNvGraphicFramePr>
+              <a:graphicFrameLocks xmlns:a="http://schemas.openxmlformats.org/drawingml/2006/main" noChangeAspect="1"/>
+            </wp:cNvGraphicFramePr>
+            <a:graphic xmlns:a="http://schemas.openxmlformats.org/drawingml/2006/main">
+              <a:graphicData uri="http://schemas.openxmlformats.org/drawingml/2006/picture">
+                <pic:pic xmlns:pic="http://schemas.openxmlformats.org/drawingml/2006/picture">
+                  <pic:nvPicPr>
+                    <pic:cNvPr id="1091355844" name="Imagen 1" descr="Texto&#10;&#10;Descripción generada automáticamente"/>
+                    <pic:cNvPicPr/>
+                  </pic:nvPicPr>
+                  <pic:blipFill>
+                    <a:blip r:embed="rId24"/>
+                    <a:stretch>
+                      <a:fillRect/>
+                    </a:stretch>
+                  </pic:blipFill>
+                  <pic:spPr>
+                    <a:xfrm>
+                      <a:off x="0" y="0"/>
+                      <a:ext cx="3485939" cy="2692111"/>
+                    </a:xfrm>
+                    <a:prstGeom prst="rect">
+                      <a:avLst/>
+                    </a:prstGeom>
+                  </pic:spPr>
+                </pic:pic>
+              </a:graphicData>
+            </a:graphic>
+          </wp:inline>
+        </w:drawing>
+      </w:r>
+    </w:p>
+    <w:p>
+      <w:pPr>
+        <w:spacing w:line="360" w:lineRule="auto"/>
+        <w:jc w:val="center"/>
+        <w:rPr>
+          <w:rFonts w:ascii="Arial" w:hAnsi="Arial" w:cs="Arial"/>
+          <w:b/>
+          <w:bCs/>
+          <w:sz w:val="20"/>
+          <w:szCs w:val="20"/>
+        </w:rPr>
+      </w:pPr>
+      <w:r>
+        <w:rPr>
+          <w:rFonts w:ascii="Arial" w:hAnsi="Arial" w:cs="Arial"/>
+          <w:b/>
+          <w:bCs/>
+          <w:sz w:val="20"/>
+          <w:szCs w:val="20"/>
+        </w:rPr>
+        <w:t xml:space="preserve">Figura </w:t>
+      </w:r>
+      <w:r>
+        <w:rPr>
+          <w:rFonts w:ascii="Arial" w:hAnsi="Arial" w:cs="Arial"/>
+          <w:b/>
+          <w:bCs/>
+          <w:sz w:val="20"/>
+          <w:szCs w:val="20"/>
+        </w:rPr>
+        <w:t>5</w:t>
+      </w:r>
+      <w:r>
+        <w:rPr>
+          <w:rFonts w:ascii="Arial" w:hAnsi="Arial" w:cs="Arial"/>
+          <w:b/>
+          <w:bCs/>
+          <w:sz w:val="20"/>
+          <w:szCs w:val="20"/>
+        </w:rPr>
+        <w:t>.</w:t>
+      </w:r>
+      <w:r>
+        <w:rPr>
+          <w:rFonts w:ascii="Arial" w:hAnsi="Arial" w:cs="Arial"/>
+          <w:b/>
+          <w:bCs/>
+          <w:sz w:val="20"/>
+          <w:szCs w:val="20"/>
+        </w:rPr>
+        <w:t>0</w:t>
+      </w:r>
+      <w:r>
+        <w:rPr>
+          <w:rFonts w:ascii="Arial" w:hAnsi="Arial" w:cs="Arial"/>
+          <w:b/>
+          <w:bCs/>
+          <w:sz w:val="20"/>
+          <w:szCs w:val="20"/>
+        </w:rPr>
+        <w:t xml:space="preserve">. </w:t>
+      </w:r>
+      <w:r>
+        <w:rPr>
+          <w:rFonts w:ascii="Arial" w:hAnsi="Arial" w:cs="Arial"/>
+          <w:b/>
+          <w:bCs/>
+          <w:sz w:val="20"/>
+          <w:szCs w:val="20"/>
+        </w:rPr>
+        <w:t xml:space="preserve">Monitoreo y actualización del </w:t>
+      </w:r>
+      <w:proofErr w:type="spellStart"/>
+      <w:r>
+        <w:rPr>
+          <w:rFonts w:ascii="Arial" w:hAnsi="Arial" w:cs="Arial"/>
+          <w:b/>
+          <w:bCs/>
+          <w:sz w:val="20"/>
+          <w:szCs w:val="20"/>
+        </w:rPr>
+        <w:t>learning</w:t>
+      </w:r>
+      <w:proofErr w:type="spellEnd"/>
+      <w:r>
+        <w:rPr>
+          <w:rFonts w:ascii="Arial" w:hAnsi="Arial" w:cs="Arial"/>
+          <w:b/>
+          <w:bCs/>
+          <w:sz w:val="20"/>
+          <w:szCs w:val="20"/>
+        </w:rPr>
+        <w:t xml:space="preserve"> </w:t>
+      </w:r>
+      <w:proofErr w:type="spellStart"/>
+      <w:r>
+        <w:rPr>
+          <w:rFonts w:ascii="Arial" w:hAnsi="Arial" w:cs="Arial"/>
+          <w:b/>
+          <w:bCs/>
+          <w:sz w:val="20"/>
+          <w:szCs w:val="20"/>
+        </w:rPr>
+        <w:t>rate</w:t>
+      </w:r>
+      <w:proofErr w:type="spellEnd"/>
+      <w:r>
+        <w:rPr>
+          <w:rFonts w:ascii="Arial" w:hAnsi="Arial" w:cs="Arial"/>
+          <w:b/>
+          <w:bCs/>
+          <w:sz w:val="20"/>
+          <w:szCs w:val="20"/>
+        </w:rPr>
+        <w:t xml:space="preserve"> del discriminador</w:t>
+      </w:r>
     </w:p>
     <w:p>
       <w:pPr>
@@ -5160,8 +5468,1964 @@
           <w:szCs w:val="24"/>
         </w:rPr>
       </w:pPr>
+      <w:r>
+        <w:rPr>
+          <w:rFonts w:ascii="Arial" w:hAnsi="Arial" w:cs="Arial"/>
+          <w:sz w:val="24"/>
+          <w:szCs w:val="24"/>
+        </w:rPr>
+        <w:t xml:space="preserve">En esta funcionalidad estamos midiendo la ventaja que tiene el discriminador sobre el generador, y comparamos si la ventaja rebasa el margen, el cual hemos definido como 0.3, entonces, cuando la ventaja es mayor al margen, actualizamos el </w:t>
+      </w:r>
+      <w:proofErr w:type="spellStart"/>
+      <w:r>
+        <w:rPr>
+          <w:rFonts w:ascii="Arial" w:hAnsi="Arial" w:cs="Arial"/>
+          <w:sz w:val="24"/>
+          <w:szCs w:val="24"/>
+        </w:rPr>
+        <w:t>learning</w:t>
+      </w:r>
+      <w:proofErr w:type="spellEnd"/>
+      <w:r>
+        <w:rPr>
+          <w:rFonts w:ascii="Arial" w:hAnsi="Arial" w:cs="Arial"/>
+          <w:sz w:val="24"/>
+          <w:szCs w:val="24"/>
+        </w:rPr>
+        <w:t xml:space="preserve"> </w:t>
+      </w:r>
+      <w:proofErr w:type="spellStart"/>
+      <w:r>
+        <w:rPr>
+          <w:rFonts w:ascii="Arial" w:hAnsi="Arial" w:cs="Arial"/>
+          <w:sz w:val="24"/>
+          <w:szCs w:val="24"/>
+        </w:rPr>
+        <w:t>rate</w:t>
+      </w:r>
+      <w:proofErr w:type="spellEnd"/>
+      <w:r>
+        <w:rPr>
+          <w:rFonts w:ascii="Arial" w:hAnsi="Arial" w:cs="Arial"/>
+          <w:sz w:val="24"/>
+          <w:szCs w:val="24"/>
+        </w:rPr>
+        <w:t xml:space="preserve"> del discriminador multiplicándolo por 0.25 para hacerlo más pequeño. Hacemos esto durante cada época del entrenamiento, y cuando la ventaja no rebasa el </w:t>
+      </w:r>
+      <w:r>
+        <w:rPr>
+          <w:rFonts w:ascii="Arial" w:hAnsi="Arial" w:cs="Arial"/>
+          <w:sz w:val="24"/>
+          <w:szCs w:val="24"/>
+        </w:rPr>
+        <w:lastRenderedPageBreak/>
+        <w:t>margen establecido entonces le permitimos al discriminador avanzar con normalidad y regresamos la tasa de aprendizaje a su estado original.</w:t>
+      </w:r>
+    </w:p>
+    <w:p>
+      <w:pPr>
+        <w:spacing w:line="360" w:lineRule="auto"/>
+        <w:jc w:val="both"/>
+        <w:rPr>
+          <w:rFonts w:ascii="Arial" w:hAnsi="Arial" w:cs="Arial"/>
+          <w:sz w:val="24"/>
+          <w:szCs w:val="24"/>
+        </w:rPr>
+      </w:pPr>
+      <w:r>
+        <w:rPr>
+          <w:rFonts w:ascii="Arial" w:hAnsi="Arial" w:cs="Arial"/>
+          <w:sz w:val="24"/>
+          <w:szCs w:val="24"/>
+        </w:rPr>
+        <w:t xml:space="preserve">Por otro lado, un detalle que se pudo observar fue en la normalización del audio, la cual originalmente estábamos haciendo de -1 a 1, y en la arquitectura del modelo estamos utilizando la sigmoide, la cual utiliza del 0 a 1, por lo que la forma en que se entrenaba el generador no era correcta y eso generaba discrepancias con los espectrogramas utilizados, haciendo que el generador creara puro ruido. Hemos decidido continuar con la función de activación de la sigmoide, por lo que hemos cambiado la normalización del </w:t>
+      </w:r>
+      <w:proofErr w:type="spellStart"/>
+      <w:r>
+        <w:rPr>
+          <w:rFonts w:ascii="Arial" w:hAnsi="Arial" w:cs="Arial"/>
+          <w:sz w:val="24"/>
+          <w:szCs w:val="24"/>
+        </w:rPr>
+        <w:t>dataset</w:t>
+      </w:r>
+      <w:proofErr w:type="spellEnd"/>
+      <w:r>
+        <w:rPr>
+          <w:rFonts w:ascii="Arial" w:hAnsi="Arial" w:cs="Arial"/>
+          <w:sz w:val="24"/>
+          <w:szCs w:val="24"/>
+        </w:rPr>
+        <w:t xml:space="preserve"> original a 0 a 1.</w:t>
+      </w:r>
+    </w:p>
+    <w:p>
+      <w:pPr>
+        <w:spacing w:line="240" w:lineRule="auto"/>
+        <w:jc w:val="center"/>
+        <w:rPr>
+          <w:rFonts w:ascii="Arial" w:hAnsi="Arial" w:cs="Arial"/>
+          <w:sz w:val="24"/>
+          <w:szCs w:val="24"/>
+        </w:rPr>
+      </w:pPr>
+      <w:r>
+        <w:rPr>
+          <w:rFonts w:ascii="Arial" w:hAnsi="Arial" w:cs="Arial"/>
+          <w:noProof/>
+          <w:sz w:val="24"/>
+          <w:szCs w:val="24"/>
+        </w:rPr>
+        <w:drawing>
+          <wp:inline distT="0" distB="0" distL="0" distR="0" wp14:anchorId="447FF079" wp14:editId="7B3921C1">
+            <wp:extent cx="5052060" cy="2770687"/>
+            <wp:effectExtent l="0" t="0" r="0" b="0"/>
+            <wp:docPr id="1082109371" name="Imagen 1" descr="Texto&#10;&#10;Descripción generada automáticamente"/>
+            <wp:cNvGraphicFramePr>
+              <a:graphicFrameLocks xmlns:a="http://schemas.openxmlformats.org/drawingml/2006/main" noChangeAspect="1"/>
+            </wp:cNvGraphicFramePr>
+            <a:graphic xmlns:a="http://schemas.openxmlformats.org/drawingml/2006/main">
+              <a:graphicData uri="http://schemas.openxmlformats.org/drawingml/2006/picture">
+                <pic:pic xmlns:pic="http://schemas.openxmlformats.org/drawingml/2006/picture">
+                  <pic:nvPicPr>
+                    <pic:cNvPr id="1082109371" name="Imagen 1" descr="Texto&#10;&#10;Descripción generada automáticamente"/>
+                    <pic:cNvPicPr/>
+                  </pic:nvPicPr>
+                  <pic:blipFill>
+                    <a:blip r:embed="rId25"/>
+                    <a:stretch>
+                      <a:fillRect/>
+                    </a:stretch>
+                  </pic:blipFill>
+                  <pic:spPr>
+                    <a:xfrm>
+                      <a:off x="0" y="0"/>
+                      <a:ext cx="5055060" cy="2772332"/>
+                    </a:xfrm>
+                    <a:prstGeom prst="rect">
+                      <a:avLst/>
+                    </a:prstGeom>
+                  </pic:spPr>
+                </pic:pic>
+              </a:graphicData>
+            </a:graphic>
+          </wp:inline>
+        </w:drawing>
+      </w:r>
+    </w:p>
+    <w:p>
+      <w:pPr>
+        <w:spacing w:line="360" w:lineRule="auto"/>
+        <w:jc w:val="center"/>
+        <w:rPr>
+          <w:rFonts w:ascii="Arial" w:hAnsi="Arial" w:cs="Arial"/>
+          <w:b/>
+          <w:bCs/>
+          <w:sz w:val="20"/>
+          <w:szCs w:val="20"/>
+        </w:rPr>
+      </w:pPr>
+      <w:r>
+        <w:rPr>
+          <w:rFonts w:ascii="Arial" w:hAnsi="Arial" w:cs="Arial"/>
+          <w:b/>
+          <w:bCs/>
+          <w:sz w:val="20"/>
+          <w:szCs w:val="20"/>
+        </w:rPr>
+        <w:t xml:space="preserve">Figura 5.1. Clase para cargar el </w:t>
+      </w:r>
+      <w:proofErr w:type="spellStart"/>
+      <w:r>
+        <w:rPr>
+          <w:rFonts w:ascii="Arial" w:hAnsi="Arial" w:cs="Arial"/>
+          <w:b/>
+          <w:bCs/>
+          <w:sz w:val="20"/>
+          <w:szCs w:val="20"/>
+        </w:rPr>
+        <w:t>dataset</w:t>
+      </w:r>
+      <w:proofErr w:type="spellEnd"/>
+      <w:r>
+        <w:rPr>
+          <w:rFonts w:ascii="Arial" w:hAnsi="Arial" w:cs="Arial"/>
+          <w:b/>
+          <w:bCs/>
+          <w:sz w:val="20"/>
+          <w:szCs w:val="20"/>
+        </w:rPr>
+        <w:t xml:space="preserve"> y normalizarlo en 0 a 1.</w:t>
+      </w:r>
+    </w:p>
+    <w:p>
+      <w:pPr>
+        <w:spacing w:line="360" w:lineRule="auto"/>
+        <w:jc w:val="both"/>
+        <w:rPr>
+          <w:rFonts w:ascii="Arial" w:hAnsi="Arial" w:cs="Arial"/>
+          <w:sz w:val="24"/>
+          <w:szCs w:val="24"/>
+        </w:rPr>
+      </w:pPr>
+      <w:r>
+        <w:rPr>
+          <w:rFonts w:ascii="Arial" w:hAnsi="Arial" w:cs="Arial"/>
+          <w:sz w:val="24"/>
+          <w:szCs w:val="24"/>
+        </w:rPr>
+        <w:t xml:space="preserve">Otros cambios realizados es aumentar el número de </w:t>
+      </w:r>
+      <w:proofErr w:type="spellStart"/>
+      <w:r>
+        <w:rPr>
+          <w:rFonts w:ascii="Arial" w:hAnsi="Arial" w:cs="Arial"/>
+          <w:sz w:val="24"/>
+          <w:szCs w:val="24"/>
+        </w:rPr>
+        <w:t>epochs</w:t>
+      </w:r>
+      <w:proofErr w:type="spellEnd"/>
+      <w:r>
+        <w:rPr>
+          <w:rFonts w:ascii="Arial" w:hAnsi="Arial" w:cs="Arial"/>
+          <w:sz w:val="24"/>
+          <w:szCs w:val="24"/>
+        </w:rPr>
+        <w:t xml:space="preserve"> a 300 y permitir que el </w:t>
+      </w:r>
+      <w:proofErr w:type="spellStart"/>
+      <w:r>
+        <w:rPr>
+          <w:rFonts w:ascii="Arial" w:hAnsi="Arial" w:cs="Arial"/>
+          <w:sz w:val="24"/>
+          <w:szCs w:val="24"/>
+        </w:rPr>
+        <w:t>checkpoint</w:t>
+      </w:r>
+      <w:proofErr w:type="spellEnd"/>
+      <w:r>
+        <w:rPr>
+          <w:rFonts w:ascii="Arial" w:hAnsi="Arial" w:cs="Arial"/>
+          <w:sz w:val="24"/>
+          <w:szCs w:val="24"/>
+        </w:rPr>
+        <w:t xml:space="preserve"> sea más frecuente, siendo originalmente de 10 </w:t>
+      </w:r>
+      <w:proofErr w:type="spellStart"/>
+      <w:r>
+        <w:rPr>
+          <w:rFonts w:ascii="Arial" w:hAnsi="Arial" w:cs="Arial"/>
+          <w:sz w:val="24"/>
+          <w:szCs w:val="24"/>
+        </w:rPr>
+        <w:t>epochs</w:t>
+      </w:r>
+      <w:proofErr w:type="spellEnd"/>
+      <w:r>
+        <w:rPr>
+          <w:rFonts w:ascii="Arial" w:hAnsi="Arial" w:cs="Arial"/>
+          <w:sz w:val="24"/>
+          <w:szCs w:val="24"/>
+        </w:rPr>
+        <w:t xml:space="preserve"> a 5 </w:t>
+      </w:r>
+      <w:proofErr w:type="spellStart"/>
+      <w:r>
+        <w:rPr>
+          <w:rFonts w:ascii="Arial" w:hAnsi="Arial" w:cs="Arial"/>
+          <w:sz w:val="24"/>
+          <w:szCs w:val="24"/>
+        </w:rPr>
+        <w:t>epochs</w:t>
+      </w:r>
+      <w:proofErr w:type="spellEnd"/>
+      <w:r>
+        <w:rPr>
+          <w:rFonts w:ascii="Arial" w:hAnsi="Arial" w:cs="Arial"/>
+          <w:sz w:val="24"/>
+          <w:szCs w:val="24"/>
+        </w:rPr>
+        <w:t>. Esto para tener un mayor monitoreo del progreso del entrenamiento.</w:t>
+      </w:r>
+    </w:p>
+    <w:p>
+      <w:pPr>
+        <w:spacing w:line="360" w:lineRule="auto"/>
+        <w:jc w:val="both"/>
+        <w:rPr>
+          <w:rFonts w:ascii="Arial" w:hAnsi="Arial" w:cs="Arial"/>
+          <w:sz w:val="24"/>
+          <w:szCs w:val="24"/>
+        </w:rPr>
+      </w:pPr>
+      <w:r>
+        <w:rPr>
+          <w:rFonts w:ascii="Arial" w:hAnsi="Arial" w:cs="Arial"/>
+          <w:sz w:val="24"/>
+          <w:szCs w:val="24"/>
+        </w:rPr>
+        <w:t>Vamos a ver los resultados del nuevo modelo.</w:t>
+      </w:r>
+    </w:p>
+    <w:p>
+      <w:pPr>
+        <w:rPr>
+          <w:rFonts w:ascii="Arial" w:hAnsi="Arial" w:cs="Arial"/>
+          <w:sz w:val="24"/>
+          <w:szCs w:val="24"/>
+        </w:rPr>
+      </w:pPr>
+      <w:r>
+        <w:rPr>
+          <w:rFonts w:ascii="Arial" w:hAnsi="Arial" w:cs="Arial"/>
+          <w:sz w:val="24"/>
+          <w:szCs w:val="24"/>
+        </w:rPr>
+        <w:br w:type="page"/>
+      </w:r>
+    </w:p>
+    <w:p>
+      <w:pPr>
+        <w:pStyle w:val="Ttulo1"/>
+        <w:spacing w:line="360" w:lineRule="auto"/>
+        <w:jc w:val="center"/>
+        <w:rPr>
+          <w:rFonts w:ascii="Arial" w:hAnsi="Arial" w:cs="Arial"/>
+          <w:b/>
+          <w:bCs/>
+          <w:color w:val="000000" w:themeColor="text1"/>
+          <w:sz w:val="28"/>
+          <w:szCs w:val="28"/>
+        </w:rPr>
+      </w:pPr>
+      <w:bookmarkStart w:id="20" w:name="_Toc183092471"/>
+      <w:r>
+        <w:rPr>
+          <w:rFonts w:ascii="Arial" w:hAnsi="Arial" w:cs="Arial"/>
+          <w:b/>
+          <w:bCs/>
+          <w:color w:val="000000" w:themeColor="text1"/>
+          <w:sz w:val="28"/>
+          <w:szCs w:val="28"/>
+        </w:rPr>
+        <w:lastRenderedPageBreak/>
+        <w:t>Análisis de resultados (Implementación mejorada)</w:t>
+      </w:r>
+      <w:bookmarkEnd w:id="20"/>
+    </w:p>
+    <w:p>
+      <w:pPr>
+        <w:tabs>
+          <w:tab w:val="left" w:pos="971"/>
+        </w:tabs>
+        <w:spacing w:line="360" w:lineRule="auto"/>
+        <w:jc w:val="both"/>
+        <w:rPr>
+          <w:rFonts w:ascii="Arial" w:hAnsi="Arial" w:cs="Arial"/>
+          <w:sz w:val="24"/>
+          <w:szCs w:val="24"/>
+        </w:rPr>
+      </w:pPr>
+      <w:r>
+        <w:rPr>
+          <w:rFonts w:ascii="Arial" w:hAnsi="Arial" w:cs="Arial"/>
+          <w:sz w:val="24"/>
+          <w:szCs w:val="24"/>
+        </w:rPr>
+        <w:t xml:space="preserve">Como mencionábamos, hemos aumentado el número de </w:t>
+      </w:r>
+      <w:proofErr w:type="spellStart"/>
+      <w:r>
+        <w:rPr>
+          <w:rFonts w:ascii="Arial" w:hAnsi="Arial" w:cs="Arial"/>
+          <w:sz w:val="24"/>
+          <w:szCs w:val="24"/>
+        </w:rPr>
+        <w:t>epochs</w:t>
+      </w:r>
+      <w:proofErr w:type="spellEnd"/>
+      <w:r>
+        <w:rPr>
+          <w:rFonts w:ascii="Arial" w:hAnsi="Arial" w:cs="Arial"/>
+          <w:sz w:val="24"/>
+          <w:szCs w:val="24"/>
+        </w:rPr>
+        <w:t xml:space="preserve"> a 300 y generado un </w:t>
+      </w:r>
+      <w:proofErr w:type="spellStart"/>
+      <w:r>
+        <w:rPr>
+          <w:rFonts w:ascii="Arial" w:hAnsi="Arial" w:cs="Arial"/>
+          <w:sz w:val="24"/>
+          <w:szCs w:val="24"/>
+        </w:rPr>
+        <w:t>checkpoint</w:t>
+      </w:r>
+      <w:proofErr w:type="spellEnd"/>
+      <w:r>
+        <w:rPr>
+          <w:rFonts w:ascii="Arial" w:hAnsi="Arial" w:cs="Arial"/>
+          <w:sz w:val="24"/>
+          <w:szCs w:val="24"/>
+        </w:rPr>
+        <w:t xml:space="preserve"> más frecuente, por lo que podremos ver una mayor visualización de la evolución del entrenamiento.</w:t>
+      </w:r>
+    </w:p>
+    <w:p>
+      <w:pPr>
+        <w:pStyle w:val="Ttulo2"/>
+        <w:spacing w:line="360" w:lineRule="auto"/>
+        <w:jc w:val="both"/>
+        <w:rPr>
+          <w:rFonts w:ascii="Arial" w:hAnsi="Arial" w:cs="Arial"/>
+          <w:b/>
+          <w:bCs/>
+          <w:color w:val="000000" w:themeColor="text1"/>
+          <w:sz w:val="26"/>
+          <w:szCs w:val="26"/>
+        </w:rPr>
+      </w:pPr>
+      <w:r>
+        <w:rPr>
+          <w:rFonts w:ascii="Arial" w:hAnsi="Arial" w:cs="Arial"/>
+          <w:b/>
+          <w:bCs/>
+          <w:color w:val="000000" w:themeColor="text1"/>
+          <w:sz w:val="26"/>
+          <w:szCs w:val="26"/>
+        </w:rPr>
+        <w:t>Evolución del entrenamiento</w:t>
+      </w:r>
+    </w:p>
+    <w:p>
+      <w:pPr>
+        <w:spacing w:line="240" w:lineRule="auto"/>
+        <w:jc w:val="center"/>
+        <w:rPr>
+          <w:rFonts w:ascii="Arial" w:hAnsi="Arial" w:cs="Arial"/>
+          <w:sz w:val="24"/>
+          <w:szCs w:val="24"/>
+        </w:rPr>
+      </w:pPr>
+      <w:r>
+        <w:rPr>
+          <w:rFonts w:ascii="Arial" w:hAnsi="Arial" w:cs="Arial"/>
+          <w:noProof/>
+          <w:sz w:val="24"/>
+          <w:szCs w:val="24"/>
+        </w:rPr>
+        <w:drawing>
+          <wp:inline distT="0" distB="0" distL="0" distR="0" wp14:anchorId="10324DD5" wp14:editId="6162F8C8">
+            <wp:extent cx="2813865" cy="3665220"/>
+            <wp:effectExtent l="0" t="0" r="5715" b="0"/>
+            <wp:docPr id="564102473" name="Imagen 1" descr="Imagen que contiene edificio, ladrillo&#10;&#10;Descripción generada automáticamente"/>
+            <wp:cNvGraphicFramePr>
+              <a:graphicFrameLocks xmlns:a="http://schemas.openxmlformats.org/drawingml/2006/main" noChangeAspect="1"/>
+            </wp:cNvGraphicFramePr>
+            <a:graphic xmlns:a="http://schemas.openxmlformats.org/drawingml/2006/main">
+              <a:graphicData uri="http://schemas.openxmlformats.org/drawingml/2006/picture">
+                <pic:pic xmlns:pic="http://schemas.openxmlformats.org/drawingml/2006/picture">
+                  <pic:nvPicPr>
+                    <pic:cNvPr id="564102473" name="Imagen 1" descr="Imagen que contiene edificio, ladrillo&#10;&#10;Descripción generada automáticamente"/>
+                    <pic:cNvPicPr/>
+                  </pic:nvPicPr>
+                  <pic:blipFill>
+                    <a:blip r:embed="rId26" cstate="print">
+                      <a:extLst>
+                        <a:ext uri="{28A0092B-C50C-407E-A947-70E740481C1C}">
+                          <a14:useLocalDpi xmlns:a14="http://schemas.microsoft.com/office/drawing/2010/main" val="0"/>
+                        </a:ext>
+                      </a:extLst>
+                    </a:blip>
+                    <a:stretch>
+                      <a:fillRect/>
+                    </a:stretch>
+                  </pic:blipFill>
+                  <pic:spPr>
+                    <a:xfrm>
+                      <a:off x="0" y="0"/>
+                      <a:ext cx="2819052" cy="3671977"/>
+                    </a:xfrm>
+                    <a:prstGeom prst="rect">
+                      <a:avLst/>
+                    </a:prstGeom>
+                  </pic:spPr>
+                </pic:pic>
+              </a:graphicData>
+            </a:graphic>
+          </wp:inline>
+        </w:drawing>
+      </w:r>
+    </w:p>
+    <w:p>
+      <w:pPr>
+        <w:spacing w:line="360" w:lineRule="auto"/>
+        <w:jc w:val="center"/>
+        <w:rPr>
+          <w:rFonts w:ascii="Arial" w:hAnsi="Arial" w:cs="Arial"/>
+          <w:b/>
+          <w:bCs/>
+          <w:sz w:val="20"/>
+          <w:szCs w:val="20"/>
+        </w:rPr>
+      </w:pPr>
+      <w:r>
+        <w:rPr>
+          <w:rFonts w:ascii="Arial" w:hAnsi="Arial" w:cs="Arial"/>
+          <w:b/>
+          <w:bCs/>
+          <w:sz w:val="20"/>
+          <w:szCs w:val="20"/>
+        </w:rPr>
+        <w:t xml:space="preserve">Figura </w:t>
+      </w:r>
+      <w:r>
+        <w:rPr>
+          <w:rFonts w:ascii="Arial" w:hAnsi="Arial" w:cs="Arial"/>
+          <w:b/>
+          <w:bCs/>
+          <w:sz w:val="20"/>
+          <w:szCs w:val="20"/>
+        </w:rPr>
+        <w:t>6</w:t>
+      </w:r>
+      <w:r>
+        <w:rPr>
+          <w:rFonts w:ascii="Arial" w:hAnsi="Arial" w:cs="Arial"/>
+          <w:b/>
+          <w:bCs/>
+          <w:sz w:val="20"/>
+          <w:szCs w:val="20"/>
+        </w:rPr>
+        <w:t>.0. Evolución de los espectrogramas del entrenamiento.</w:t>
+      </w:r>
+    </w:p>
+    <w:p>
+      <w:pPr>
+        <w:tabs>
+          <w:tab w:val="left" w:pos="971"/>
+        </w:tabs>
+        <w:spacing w:line="360" w:lineRule="auto"/>
+        <w:jc w:val="both"/>
+        <w:rPr>
+          <w:rFonts w:ascii="Arial" w:hAnsi="Arial" w:cs="Arial"/>
+          <w:sz w:val="24"/>
+          <w:szCs w:val="24"/>
+        </w:rPr>
+      </w:pPr>
+      <w:r>
+        <w:rPr>
+          <w:rFonts w:ascii="Arial" w:hAnsi="Arial" w:cs="Arial"/>
+          <w:sz w:val="24"/>
+          <w:szCs w:val="24"/>
+        </w:rPr>
+        <w:t xml:space="preserve">En esta línea del tiempo, podemos visualizar la evolución de la generación de espectrogramas en cada 5 </w:t>
+      </w:r>
+      <w:proofErr w:type="spellStart"/>
+      <w:r>
+        <w:rPr>
+          <w:rFonts w:ascii="Arial" w:hAnsi="Arial" w:cs="Arial"/>
+          <w:sz w:val="24"/>
+          <w:szCs w:val="24"/>
+        </w:rPr>
+        <w:t>epocas</w:t>
+      </w:r>
+      <w:proofErr w:type="spellEnd"/>
+      <w:r>
+        <w:rPr>
+          <w:rFonts w:ascii="Arial" w:hAnsi="Arial" w:cs="Arial"/>
+          <w:sz w:val="24"/>
+          <w:szCs w:val="24"/>
+        </w:rPr>
+        <w:t xml:space="preserve"> del entrenamiento. Podemos observar que empieza a haber una mayor definición en los espectrogramas conforme pasan los </w:t>
+      </w:r>
+      <w:proofErr w:type="spellStart"/>
+      <w:r>
+        <w:rPr>
+          <w:rFonts w:ascii="Arial" w:hAnsi="Arial" w:cs="Arial"/>
+          <w:sz w:val="24"/>
+          <w:szCs w:val="24"/>
+        </w:rPr>
+        <w:t>epochs</w:t>
+      </w:r>
+      <w:proofErr w:type="spellEnd"/>
+      <w:r>
+        <w:rPr>
+          <w:rFonts w:ascii="Arial" w:hAnsi="Arial" w:cs="Arial"/>
+          <w:sz w:val="24"/>
+          <w:szCs w:val="24"/>
+        </w:rPr>
+        <w:t xml:space="preserve">, los patrones empiezan a verse más nítidos y estructurados, a simple viste no parecen ruido aleatorio. En </w:t>
+      </w:r>
+      <w:proofErr w:type="spellStart"/>
+      <w:r>
+        <w:rPr>
+          <w:rFonts w:ascii="Arial" w:hAnsi="Arial" w:cs="Arial"/>
+          <w:sz w:val="24"/>
+          <w:szCs w:val="24"/>
+        </w:rPr>
+        <w:t>epochs</w:t>
+      </w:r>
+      <w:proofErr w:type="spellEnd"/>
+      <w:r>
+        <w:rPr>
+          <w:rFonts w:ascii="Arial" w:hAnsi="Arial" w:cs="Arial"/>
+          <w:sz w:val="24"/>
+          <w:szCs w:val="24"/>
+        </w:rPr>
+        <w:t xml:space="preserve"> más avanzados se empiezan a formar bandas claras en la zona de medios y agudos, lo cual es un intento del generador por tratar de igualar líneas melódicas o riffs de canciones de metal. En los primeros espectrogramas se pueden ver colores revueltos y sin separación, pero conforme avanza, podemos ver regiones mejor segmentadas, lo que nos dice que el modelo esta tratando de entender algo de la estructura musical.</w:t>
+      </w:r>
+      <w:r>
+        <w:rPr>
+          <w:rFonts w:ascii="Arial" w:hAnsi="Arial" w:cs="Arial"/>
+          <w:sz w:val="24"/>
+          <w:szCs w:val="24"/>
+        </w:rPr>
+        <w:t xml:space="preserve"> Sin </w:t>
+      </w:r>
+      <w:proofErr w:type="gramStart"/>
+      <w:r>
+        <w:rPr>
+          <w:rFonts w:ascii="Arial" w:hAnsi="Arial" w:cs="Arial"/>
+          <w:sz w:val="24"/>
+          <w:szCs w:val="24"/>
+        </w:rPr>
+        <w:t>embargo</w:t>
+      </w:r>
+      <w:proofErr w:type="gramEnd"/>
+      <w:r>
+        <w:rPr>
+          <w:rFonts w:ascii="Arial" w:hAnsi="Arial" w:cs="Arial"/>
+          <w:sz w:val="24"/>
+          <w:szCs w:val="24"/>
+        </w:rPr>
+        <w:t xml:space="preserve"> hay que </w:t>
+      </w:r>
+      <w:r>
+        <w:rPr>
+          <w:rFonts w:ascii="Arial" w:hAnsi="Arial" w:cs="Arial"/>
+          <w:sz w:val="24"/>
+          <w:szCs w:val="24"/>
+        </w:rPr>
+        <w:lastRenderedPageBreak/>
+        <w:t xml:space="preserve">aclarar que algunas partes de los espectrogramas todavía se ven borrosas horizontalmente, indicando que el audio aun suene como ruido puro, y no se podría alcanzar a percibir como tal el sonido de los diferentes instrumentos musicales. </w:t>
+      </w:r>
+    </w:p>
+    <w:p>
+      <w:pPr>
+        <w:tabs>
+          <w:tab w:val="left" w:pos="971"/>
+        </w:tabs>
+        <w:spacing w:line="360" w:lineRule="auto"/>
+        <w:jc w:val="both"/>
+        <w:rPr>
+          <w:rFonts w:ascii="Arial" w:hAnsi="Arial" w:cs="Arial"/>
+          <w:sz w:val="24"/>
+          <w:szCs w:val="24"/>
+        </w:rPr>
+      </w:pPr>
+      <w:r>
+        <w:rPr>
+          <w:rFonts w:ascii="Arial" w:hAnsi="Arial" w:cs="Arial"/>
+          <w:sz w:val="24"/>
+          <w:szCs w:val="24"/>
+        </w:rPr>
+        <w:t xml:space="preserve">Por otro </w:t>
+      </w:r>
+      <w:proofErr w:type="gramStart"/>
+      <w:r>
+        <w:rPr>
+          <w:rFonts w:ascii="Arial" w:hAnsi="Arial" w:cs="Arial"/>
+          <w:sz w:val="24"/>
+          <w:szCs w:val="24"/>
+        </w:rPr>
+        <w:t>lado</w:t>
+      </w:r>
+      <w:proofErr w:type="gramEnd"/>
+      <w:r>
+        <w:rPr>
+          <w:rFonts w:ascii="Arial" w:hAnsi="Arial" w:cs="Arial"/>
+          <w:sz w:val="24"/>
+          <w:szCs w:val="24"/>
+        </w:rPr>
+        <w:t xml:space="preserve"> en la conversión de espectrograma a audio, escuchando los audios generados podemos decir se pueden escuchar patrones audibles, lo cual aún se percibe como ruido puro. Pero se pueden escuchar cambios en la frecuencia durante el tiempo, no solo es un tono plano. Indicando que el generador aprendió a mapear variaciones temporales, como serian los riffs o cambios de notas. Sin embargo, aún no se detecta realmente un ritmo o compases claros y el punto más importante es que el audio aún se escucha borroso. Sin embargo, esto puede ser por la reconstrucción por medio de Griffin-Lim, sugiriendo que esta podría no ser lo suficientemente precisa para lograr audio nítido.</w:t>
+      </w:r>
+    </w:p>
+    <w:p>
+      <w:pPr>
+        <w:pStyle w:val="Ttulo2"/>
+        <w:spacing w:line="360" w:lineRule="auto"/>
+        <w:jc w:val="both"/>
+        <w:rPr>
+          <w:rFonts w:ascii="Arial" w:hAnsi="Arial" w:cs="Arial"/>
+          <w:b/>
+          <w:bCs/>
+          <w:color w:val="000000" w:themeColor="text1"/>
+          <w:sz w:val="26"/>
+          <w:szCs w:val="26"/>
+        </w:rPr>
+      </w:pPr>
+      <w:r>
+        <w:rPr>
+          <w:rFonts w:ascii="Arial" w:hAnsi="Arial" w:cs="Arial"/>
+          <w:b/>
+          <w:bCs/>
+          <w:color w:val="000000" w:themeColor="text1"/>
+          <w:sz w:val="26"/>
+          <w:szCs w:val="26"/>
+        </w:rPr>
+        <w:t>Pérdida</w:t>
+      </w:r>
+    </w:p>
+    <w:p>
+      <w:pPr>
+        <w:spacing w:line="240" w:lineRule="auto"/>
+        <w:jc w:val="center"/>
+        <w:rPr>
+          <w:rFonts w:ascii="Arial" w:hAnsi="Arial" w:cs="Arial"/>
+          <w:sz w:val="24"/>
+          <w:szCs w:val="24"/>
+        </w:rPr>
+      </w:pPr>
+      <w:r>
+        <w:rPr>
+          <w:rFonts w:ascii="Arial" w:hAnsi="Arial" w:cs="Arial"/>
+          <w:noProof/>
+          <w:sz w:val="24"/>
+          <w:szCs w:val="24"/>
+        </w:rPr>
+        <w:drawing>
+          <wp:inline distT="0" distB="0" distL="0" distR="0" wp14:anchorId="60B83314" wp14:editId="65056C03">
+            <wp:extent cx="5612130" cy="2244725"/>
+            <wp:effectExtent l="0" t="0" r="7620" b="3175"/>
+            <wp:docPr id="1680382293" name="Imagen 2" descr="Gráfico, Gráfico de líneas&#10;&#10;Descripción generada automáticamente"/>
+            <wp:cNvGraphicFramePr>
+              <a:graphicFrameLocks xmlns:a="http://schemas.openxmlformats.org/drawingml/2006/main" noChangeAspect="1"/>
+            </wp:cNvGraphicFramePr>
+            <a:graphic xmlns:a="http://schemas.openxmlformats.org/drawingml/2006/main">
+              <a:graphicData uri="http://schemas.openxmlformats.org/drawingml/2006/picture">
+                <pic:pic xmlns:pic="http://schemas.openxmlformats.org/drawingml/2006/picture">
+                  <pic:nvPicPr>
+                    <pic:cNvPr id="1680382293" name="Imagen 2" descr="Gráfico, Gráfico de líneas&#10;&#10;Descripción generada automáticamente"/>
+                    <pic:cNvPicPr/>
+                  </pic:nvPicPr>
+                  <pic:blipFill>
+                    <a:blip r:embed="rId27">
+                      <a:extLst>
+                        <a:ext uri="{28A0092B-C50C-407E-A947-70E740481C1C}">
+                          <a14:useLocalDpi xmlns:a14="http://schemas.microsoft.com/office/drawing/2010/main" val="0"/>
+                        </a:ext>
+                      </a:extLst>
+                    </a:blip>
+                    <a:stretch>
+                      <a:fillRect/>
+                    </a:stretch>
+                  </pic:blipFill>
+                  <pic:spPr>
+                    <a:xfrm>
+                      <a:off x="0" y="0"/>
+                      <a:ext cx="5612130" cy="2244725"/>
+                    </a:xfrm>
+                    <a:prstGeom prst="rect">
+                      <a:avLst/>
+                    </a:prstGeom>
+                  </pic:spPr>
+                </pic:pic>
+              </a:graphicData>
+            </a:graphic>
+          </wp:inline>
+        </w:drawing>
+      </w:r>
+    </w:p>
+    <w:p>
+      <w:pPr>
+        <w:spacing w:line="360" w:lineRule="auto"/>
+        <w:jc w:val="center"/>
+        <w:rPr>
+          <w:rFonts w:ascii="Arial" w:hAnsi="Arial" w:cs="Arial"/>
+          <w:b/>
+          <w:bCs/>
+          <w:sz w:val="20"/>
+          <w:szCs w:val="20"/>
+        </w:rPr>
+      </w:pPr>
+      <w:r>
+        <w:rPr>
+          <w:rFonts w:ascii="Arial" w:hAnsi="Arial" w:cs="Arial"/>
+          <w:b/>
+          <w:bCs/>
+          <w:sz w:val="20"/>
+          <w:szCs w:val="20"/>
+        </w:rPr>
+        <w:t xml:space="preserve">Figura </w:t>
+      </w:r>
+      <w:r>
+        <w:rPr>
+          <w:rFonts w:ascii="Arial" w:hAnsi="Arial" w:cs="Arial"/>
+          <w:b/>
+          <w:bCs/>
+          <w:sz w:val="20"/>
+          <w:szCs w:val="20"/>
+        </w:rPr>
+        <w:t>6</w:t>
+      </w:r>
+      <w:r>
+        <w:rPr>
+          <w:rFonts w:ascii="Arial" w:hAnsi="Arial" w:cs="Arial"/>
+          <w:b/>
+          <w:bCs/>
+          <w:sz w:val="20"/>
+          <w:szCs w:val="20"/>
+        </w:rPr>
+        <w:t>.1. Representación de la pérdida en ambos modelos.</w:t>
+      </w:r>
+    </w:p>
+    <w:p>
+      <w:pPr>
+        <w:tabs>
+          <w:tab w:val="left" w:pos="971"/>
+        </w:tabs>
+        <w:spacing w:line="360" w:lineRule="auto"/>
+        <w:jc w:val="both"/>
+        <w:rPr>
+          <w:rFonts w:ascii="Arial" w:hAnsi="Arial" w:cs="Arial"/>
+          <w:sz w:val="24"/>
+          <w:szCs w:val="24"/>
+        </w:rPr>
+      </w:pPr>
+      <w:r>
+        <w:rPr>
+          <w:rFonts w:ascii="Arial" w:hAnsi="Arial" w:cs="Arial"/>
+          <w:sz w:val="24"/>
+          <w:szCs w:val="24"/>
+        </w:rPr>
+        <w:t xml:space="preserve">En base a la </w:t>
+      </w:r>
+      <w:r>
+        <w:rPr>
+          <w:rFonts w:ascii="Arial" w:hAnsi="Arial" w:cs="Arial"/>
+          <w:sz w:val="24"/>
+          <w:szCs w:val="24"/>
+        </w:rPr>
+        <w:t>gráfica</w:t>
+      </w:r>
+      <w:r>
+        <w:rPr>
+          <w:rFonts w:ascii="Arial" w:hAnsi="Arial" w:cs="Arial"/>
+          <w:sz w:val="24"/>
+          <w:szCs w:val="24"/>
+        </w:rPr>
+        <w:t xml:space="preserve"> podemos ver </w:t>
+      </w:r>
+      <w:r>
+        <w:rPr>
+          <w:rFonts w:ascii="Arial" w:hAnsi="Arial" w:cs="Arial"/>
+          <w:sz w:val="24"/>
+          <w:szCs w:val="24"/>
+        </w:rPr>
+        <w:t>que,</w:t>
+      </w:r>
+      <w:r>
+        <w:rPr>
+          <w:rFonts w:ascii="Arial" w:hAnsi="Arial" w:cs="Arial"/>
+          <w:sz w:val="24"/>
+          <w:szCs w:val="24"/>
+        </w:rPr>
+        <w:t xml:space="preserve"> por parte del discriminador, este se mantiene muy cercano a 0 durante todo el entrenamiento, pero se pueden observar ligeras variaciones. Esto nos dice que el discriminador no se está saturando, ni se está “aburriendo”. Esta logrando distinguir entre real y </w:t>
+      </w:r>
+      <w:proofErr w:type="gramStart"/>
+      <w:r>
+        <w:rPr>
+          <w:rFonts w:ascii="Arial" w:hAnsi="Arial" w:cs="Arial"/>
+          <w:sz w:val="24"/>
+          <w:szCs w:val="24"/>
+        </w:rPr>
+        <w:t>fa</w:t>
+      </w:r>
+      <w:r>
+        <w:rPr>
+          <w:rFonts w:ascii="Arial" w:hAnsi="Arial" w:cs="Arial"/>
+          <w:sz w:val="24"/>
+          <w:szCs w:val="24"/>
+        </w:rPr>
+        <w:t>lso</w:t>
+      </w:r>
+      <w:proofErr w:type="gramEnd"/>
+      <w:r>
+        <w:rPr>
+          <w:rFonts w:ascii="Arial" w:hAnsi="Arial" w:cs="Arial"/>
+          <w:sz w:val="24"/>
+          <w:szCs w:val="24"/>
+        </w:rPr>
+        <w:t xml:space="preserve"> pero sin volverse demasiado dominante</w:t>
+      </w:r>
+      <w:r>
+        <w:rPr>
+          <w:rFonts w:ascii="Arial" w:hAnsi="Arial" w:cs="Arial"/>
+          <w:sz w:val="24"/>
+          <w:szCs w:val="24"/>
+        </w:rPr>
+        <w:t>. Esto es un buen indicio ya que, si el discriminador se vuelve mucho más fuerte que el generador, el entrenamiento colapsaría.</w:t>
+      </w:r>
+    </w:p>
+    <w:p>
+      <w:pPr>
+        <w:tabs>
+          <w:tab w:val="left" w:pos="971"/>
+        </w:tabs>
+        <w:spacing w:line="360" w:lineRule="auto"/>
+        <w:jc w:val="both"/>
+        <w:rPr>
+          <w:rFonts w:ascii="Arial" w:hAnsi="Arial" w:cs="Arial"/>
+          <w:sz w:val="24"/>
+          <w:szCs w:val="24"/>
+        </w:rPr>
+      </w:pPr>
+      <w:r>
+        <w:rPr>
+          <w:rFonts w:ascii="Arial" w:hAnsi="Arial" w:cs="Arial"/>
+          <w:sz w:val="24"/>
+          <w:szCs w:val="24"/>
+        </w:rPr>
+        <w:lastRenderedPageBreak/>
+        <w:t xml:space="preserve">Por otro lado, en el generador podemos ver que va descendiendo conforme avanza el entrenamiento, podemos ver que en el </w:t>
+      </w:r>
+      <w:proofErr w:type="spellStart"/>
+      <w:r>
+        <w:rPr>
+          <w:rFonts w:ascii="Arial" w:hAnsi="Arial" w:cs="Arial"/>
+          <w:sz w:val="24"/>
+          <w:szCs w:val="24"/>
+        </w:rPr>
+        <w:t>epoch</w:t>
+      </w:r>
+      <w:proofErr w:type="spellEnd"/>
+      <w:r>
+        <w:rPr>
+          <w:rFonts w:ascii="Arial" w:hAnsi="Arial" w:cs="Arial"/>
+          <w:sz w:val="24"/>
+          <w:szCs w:val="24"/>
+        </w:rPr>
+        <w:t xml:space="preserve"> 180 baja rápidamente y después se estabiliza entre -5 y -6. Esto nos dice que, en un GAN como esta, una pérdida más negativa implica que el generador está logrando engañar más al discriminador, lo cual es excelente y nos dice que el generador está mejorando enormemente en comparación con la implementación anterior. En este caso, podemos decir que el modelo presenta un ajuste bueno porque los espectrogramas generados muestran una estructura clara y tus audios contienen patrones audibles de variación, y la pérdida del discriminador no colapsa ni cae a valores muy pequeños y el generador sigue mostrando una mejora progresiva. </w:t>
+      </w:r>
+    </w:p>
+    <w:p>
+      <w:pPr>
+        <w:pStyle w:val="Ttulo2"/>
+        <w:spacing w:line="360" w:lineRule="auto"/>
+        <w:jc w:val="both"/>
+        <w:rPr>
+          <w:rFonts w:ascii="Arial" w:hAnsi="Arial" w:cs="Arial"/>
+          <w:b/>
+          <w:bCs/>
+          <w:color w:val="000000" w:themeColor="text1"/>
+          <w:sz w:val="26"/>
+          <w:szCs w:val="26"/>
+        </w:rPr>
+      </w:pPr>
+      <w:r>
+        <w:rPr>
+          <w:rFonts w:ascii="Arial" w:hAnsi="Arial" w:cs="Arial"/>
+          <w:b/>
+          <w:bCs/>
+          <w:color w:val="000000" w:themeColor="text1"/>
+          <w:sz w:val="26"/>
+          <w:szCs w:val="26"/>
+        </w:rPr>
+        <w:t>Generación de audio</w:t>
+      </w:r>
+    </w:p>
+    <w:p>
+      <w:pPr>
+        <w:tabs>
+          <w:tab w:val="left" w:pos="971"/>
+        </w:tabs>
+        <w:spacing w:line="360" w:lineRule="auto"/>
+        <w:jc w:val="both"/>
+        <w:rPr>
+          <w:rFonts w:ascii="Arial" w:hAnsi="Arial" w:cs="Arial"/>
+          <w:sz w:val="24"/>
+          <w:szCs w:val="24"/>
+        </w:rPr>
+      </w:pPr>
+      <w:r>
+        <w:rPr>
+          <w:rFonts w:ascii="Arial" w:hAnsi="Arial" w:cs="Arial"/>
+          <w:sz w:val="24"/>
+          <w:szCs w:val="24"/>
+        </w:rPr>
+        <w:t>En esta nueva implementación hemos creado una nueva interfaz para probar el modelo, el cual nos genera un nuevo espectrograma y un audio que podemos escuchar.</w:t>
+      </w:r>
+    </w:p>
+    <w:p>
+      <w:pPr>
+        <w:spacing w:line="240" w:lineRule="auto"/>
+        <w:jc w:val="center"/>
+        <w:rPr>
+          <w:rFonts w:ascii="Arial" w:hAnsi="Arial" w:cs="Arial"/>
+          <w:sz w:val="24"/>
+          <w:szCs w:val="24"/>
+        </w:rPr>
+      </w:pPr>
+      <w:r>
+        <w:rPr>
+          <w:rFonts w:ascii="Arial" w:hAnsi="Arial" w:cs="Arial"/>
+          <w:sz w:val="24"/>
+          <w:szCs w:val="24"/>
+        </w:rPr>
+        <w:drawing>
+          <wp:inline distT="0" distB="0" distL="0" distR="0" wp14:anchorId="7E5C5A05" wp14:editId="2D0959FA">
+            <wp:extent cx="4191000" cy="3603938"/>
+            <wp:effectExtent l="0" t="0" r="0" b="0"/>
+            <wp:docPr id="1379899921" name="Imagen 1" descr="Interfaz de usuario gráfica&#10;&#10;Descripción generada automáticamente"/>
+            <wp:cNvGraphicFramePr>
+              <a:graphicFrameLocks xmlns:a="http://schemas.openxmlformats.org/drawingml/2006/main" noChangeAspect="1"/>
+            </wp:cNvGraphicFramePr>
+            <a:graphic xmlns:a="http://schemas.openxmlformats.org/drawingml/2006/main">
+              <a:graphicData uri="http://schemas.openxmlformats.org/drawingml/2006/picture">
+                <pic:pic xmlns:pic="http://schemas.openxmlformats.org/drawingml/2006/picture">
+                  <pic:nvPicPr>
+                    <pic:cNvPr id="1379899921" name="Imagen 1" descr="Interfaz de usuario gráfica&#10;&#10;Descripción generada automáticamente"/>
+                    <pic:cNvPicPr/>
+                  </pic:nvPicPr>
+                  <pic:blipFill>
+                    <a:blip r:embed="rId28"/>
+                    <a:stretch>
+                      <a:fillRect/>
+                    </a:stretch>
+                  </pic:blipFill>
+                  <pic:spPr>
+                    <a:xfrm>
+                      <a:off x="0" y="0"/>
+                      <a:ext cx="4192425" cy="3605163"/>
+                    </a:xfrm>
+                    <a:prstGeom prst="rect">
+                      <a:avLst/>
+                    </a:prstGeom>
+                  </pic:spPr>
+                </pic:pic>
+              </a:graphicData>
+            </a:graphic>
+          </wp:inline>
+        </w:drawing>
+      </w:r>
+    </w:p>
+    <w:p>
+      <w:pPr>
+        <w:spacing w:line="360" w:lineRule="auto"/>
+        <w:jc w:val="center"/>
+        <w:rPr>
+          <w:rFonts w:ascii="Arial" w:hAnsi="Arial" w:cs="Arial"/>
+          <w:b/>
+          <w:bCs/>
+          <w:sz w:val="20"/>
+          <w:szCs w:val="20"/>
+        </w:rPr>
+      </w:pPr>
+      <w:r>
+        <w:rPr>
+          <w:rFonts w:ascii="Arial" w:hAnsi="Arial" w:cs="Arial"/>
+          <w:b/>
+          <w:bCs/>
+          <w:sz w:val="20"/>
+          <w:szCs w:val="20"/>
+        </w:rPr>
+        <w:t>Figura 6.</w:t>
+      </w:r>
+      <w:r>
+        <w:rPr>
+          <w:rFonts w:ascii="Arial" w:hAnsi="Arial" w:cs="Arial"/>
+          <w:b/>
+          <w:bCs/>
+          <w:sz w:val="20"/>
+          <w:szCs w:val="20"/>
+        </w:rPr>
+        <w:t>2</w:t>
+      </w:r>
+      <w:r>
+        <w:rPr>
+          <w:rFonts w:ascii="Arial" w:hAnsi="Arial" w:cs="Arial"/>
+          <w:b/>
+          <w:bCs/>
+          <w:sz w:val="20"/>
+          <w:szCs w:val="20"/>
+        </w:rPr>
+        <w:t>. Representación de la pérdida en ambos modelos.</w:t>
+      </w:r>
+    </w:p>
+    <w:p>
+      <w:pPr>
+        <w:tabs>
+          <w:tab w:val="left" w:pos="971"/>
+        </w:tabs>
+        <w:spacing w:line="360" w:lineRule="auto"/>
+        <w:jc w:val="both"/>
+        <w:rPr>
+          <w:rFonts w:ascii="Arial" w:hAnsi="Arial" w:cs="Arial"/>
+          <w:sz w:val="24"/>
+          <w:szCs w:val="24"/>
+        </w:rPr>
+      </w:pPr>
+      <w:r>
+        <w:rPr>
+          <w:rFonts w:ascii="Arial" w:hAnsi="Arial" w:cs="Arial"/>
+          <w:sz w:val="24"/>
+          <w:szCs w:val="24"/>
+        </w:rPr>
+        <w:lastRenderedPageBreak/>
+        <w:t>En esta interfaz cargamos nuestro modelo del generador y construimos un nuevo espectrograma, al igual que en el entrenamiento utilizamos los mismos parámetros para la reconstrucción a audio, el cual podemos escuchar en la misma interfaz y nos permite descargar el audio generado a nuestro dispositivo para nosotros mismos poder escucharlo.</w:t>
+      </w:r>
+    </w:p>
+    <w:p>
+      <w:pPr>
+        <w:tabs>
+          <w:tab w:val="left" w:pos="971"/>
+        </w:tabs>
+        <w:spacing w:line="360" w:lineRule="auto"/>
+        <w:jc w:val="both"/>
+        <w:rPr>
+          <w:rFonts w:ascii="Arial" w:hAnsi="Arial" w:cs="Arial"/>
+          <w:sz w:val="24"/>
+          <w:szCs w:val="24"/>
+        </w:rPr>
+      </w:pPr>
+      <w:r>
+        <w:rPr>
+          <w:rFonts w:ascii="Arial" w:hAnsi="Arial" w:cs="Arial"/>
+          <w:sz w:val="24"/>
+          <w:szCs w:val="24"/>
+        </w:rPr>
+        <w:t>En el espectrograma podemos ver que hay menos ruido en las bandas graves</w:t>
+      </w:r>
+      <w:r>
+        <w:rPr>
+          <w:rFonts w:ascii="Arial" w:hAnsi="Arial" w:cs="Arial"/>
+          <w:sz w:val="24"/>
+          <w:szCs w:val="24"/>
+        </w:rPr>
+        <w:t xml:space="preserve">, indicando que se reconstruyeron mejor los graves. Y hay más definición en medios y altos, esto nos dice que hay más cambios de color definidos, reflejando la presencia de armónicos como las guitarras, platillos y más. Hay mejor preservación de los detalles temporales, eso significa que los sonidos son menos </w:t>
+      </w:r>
+      <w:proofErr w:type="spellStart"/>
+      <w:r>
+        <w:rPr>
+          <w:rFonts w:ascii="Arial" w:hAnsi="Arial" w:cs="Arial"/>
+          <w:sz w:val="24"/>
+          <w:szCs w:val="24"/>
+        </w:rPr>
+        <w:t>prololongados</w:t>
+      </w:r>
+      <w:proofErr w:type="spellEnd"/>
+      <w:r>
+        <w:rPr>
+          <w:rFonts w:ascii="Arial" w:hAnsi="Arial" w:cs="Arial"/>
+          <w:sz w:val="24"/>
+          <w:szCs w:val="24"/>
+        </w:rPr>
+        <w:t xml:space="preserve"> o difuminados </w:t>
+      </w:r>
+      <w:proofErr w:type="spellStart"/>
+      <w:r>
+        <w:rPr>
+          <w:rFonts w:ascii="Arial" w:hAnsi="Arial" w:cs="Arial"/>
+          <w:sz w:val="24"/>
+          <w:szCs w:val="24"/>
+        </w:rPr>
+        <w:t>artificalmente</w:t>
+      </w:r>
+      <w:proofErr w:type="spellEnd"/>
+      <w:r>
+        <w:rPr>
+          <w:rFonts w:ascii="Arial" w:hAnsi="Arial" w:cs="Arial"/>
+          <w:sz w:val="24"/>
+          <w:szCs w:val="24"/>
+        </w:rPr>
+        <w:t xml:space="preserve">. Sin embargo, aún le falta estructura musical o variación rítmica, y en general, aún se puede ver dispersión en los medios, es decir, faltan secuencias lógicas. Por otro lado, al escuchar el audio generado aún no se puede percibir un sonido con instrumentos que se puedan percibir, el audio aun se puede percibir como una “locomotora”, intenta un </w:t>
+      </w:r>
+      <w:proofErr w:type="spellStart"/>
+      <w:r>
+        <w:rPr>
+          <w:rFonts w:ascii="Arial" w:hAnsi="Arial" w:cs="Arial"/>
+          <w:sz w:val="24"/>
+          <w:szCs w:val="24"/>
+        </w:rPr>
+        <w:t>rumble</w:t>
+      </w:r>
+      <w:proofErr w:type="spellEnd"/>
+      <w:r>
+        <w:rPr>
+          <w:rFonts w:ascii="Arial" w:hAnsi="Arial" w:cs="Arial"/>
+          <w:sz w:val="24"/>
+          <w:szCs w:val="24"/>
+        </w:rPr>
+        <w:t xml:space="preserve"> repetitivo, pero sin golpes de batería ni pausas naturales. En otras palabras, se escucha como una textura continua y granulada, no como frases musicales. Lo que nos dice que el generador paso de generar ruido blanco a generar ruido estructurado, es decir, no genera música, sino ruido texturizado grave sin ritmo ni melodía.</w:t>
+      </w:r>
+    </w:p>
+    <w:p>
+      <w:pPr>
+        <w:tabs>
+          <w:tab w:val="left" w:pos="971"/>
+        </w:tabs>
+        <w:spacing w:line="360" w:lineRule="auto"/>
+        <w:jc w:val="both"/>
+        <w:rPr>
+          <w:rFonts w:ascii="Arial" w:hAnsi="Arial" w:cs="Arial"/>
+          <w:sz w:val="24"/>
+          <w:szCs w:val="24"/>
+        </w:rPr>
+      </w:pPr>
+      <w:r>
+        <w:rPr>
+          <w:rFonts w:ascii="Arial" w:hAnsi="Arial" w:cs="Arial"/>
+          <w:sz w:val="24"/>
+          <w:szCs w:val="24"/>
+        </w:rPr>
+        <w:t xml:space="preserve">Debido a que se trata de audio, ustedes mismos pueden acceder a él mediante este </w:t>
+      </w:r>
+      <w:hyperlink r:id="rId29" w:history="1">
+        <w:r>
+          <w:rPr>
+            <w:rStyle w:val="Hipervnculo"/>
+            <w:rFonts w:ascii="Arial" w:hAnsi="Arial" w:cs="Arial"/>
+            <w:sz w:val="24"/>
+            <w:szCs w:val="24"/>
+          </w:rPr>
+          <w:t>enla</w:t>
+        </w:r>
+        <w:r>
+          <w:rPr>
+            <w:rStyle w:val="Hipervnculo"/>
+            <w:rFonts w:ascii="Arial" w:hAnsi="Arial" w:cs="Arial"/>
+            <w:sz w:val="24"/>
+            <w:szCs w:val="24"/>
+          </w:rPr>
+          <w:t>c</w:t>
+        </w:r>
+        <w:r>
+          <w:rPr>
+            <w:rStyle w:val="Hipervnculo"/>
+            <w:rFonts w:ascii="Arial" w:hAnsi="Arial" w:cs="Arial"/>
+            <w:sz w:val="24"/>
+            <w:szCs w:val="24"/>
+          </w:rPr>
+          <w:t>e</w:t>
+        </w:r>
+      </w:hyperlink>
+      <w:r>
+        <w:rPr>
+          <w:rFonts w:ascii="Arial" w:hAnsi="Arial" w:cs="Arial"/>
+          <w:sz w:val="24"/>
+          <w:szCs w:val="24"/>
+        </w:rPr>
+        <w:t>. Los invito a escuchar el audio y ustedes mismos generar una conclusión.</w:t>
+      </w:r>
+    </w:p>
+    <w:p>
+      <w:pPr>
+        <w:rPr>
+          <w:rFonts w:ascii="Arial" w:hAnsi="Arial" w:cs="Arial"/>
+          <w:sz w:val="24"/>
+          <w:szCs w:val="24"/>
+        </w:rPr>
+      </w:pPr>
+      <w:r>
+        <w:rPr>
+          <w:rFonts w:ascii="Arial" w:hAnsi="Arial" w:cs="Arial"/>
+          <w:sz w:val="24"/>
+          <w:szCs w:val="24"/>
+        </w:rPr>
+        <w:br w:type="page"/>
+      </w:r>
+    </w:p>
+    <w:p>
+      <w:pPr>
+        <w:pStyle w:val="Ttulo1"/>
+        <w:spacing w:line="360" w:lineRule="auto"/>
+        <w:jc w:val="center"/>
+        <w:rPr>
+          <w:rFonts w:ascii="Arial" w:hAnsi="Arial" w:cs="Arial"/>
+          <w:b/>
+          <w:bCs/>
+          <w:color w:val="000000" w:themeColor="text1"/>
+          <w:sz w:val="28"/>
+          <w:szCs w:val="28"/>
+        </w:rPr>
+      </w:pPr>
+      <w:bookmarkStart w:id="21" w:name="_Toc183092477"/>
+      <w:r>
+        <w:rPr>
+          <w:rFonts w:ascii="Arial" w:hAnsi="Arial" w:cs="Arial"/>
+          <w:b/>
+          <w:bCs/>
+          <w:color w:val="000000" w:themeColor="text1"/>
+          <w:sz w:val="28"/>
+          <w:szCs w:val="28"/>
+        </w:rPr>
+        <w:lastRenderedPageBreak/>
+        <w:t>Conclusiones Generales</w:t>
+      </w:r>
+      <w:bookmarkEnd w:id="21"/>
+    </w:p>
+    <w:p>
+      <w:pPr>
+        <w:spacing w:line="360" w:lineRule="auto"/>
+        <w:jc w:val="both"/>
+        <w:rPr>
+          <w:rFonts w:ascii="Arial" w:hAnsi="Arial" w:cs="Arial"/>
+          <w:sz w:val="24"/>
+          <w:szCs w:val="24"/>
+        </w:rPr>
+      </w:pPr>
+      <w:r>
+        <w:rPr>
+          <w:rFonts w:ascii="Arial" w:hAnsi="Arial" w:cs="Arial"/>
+          <w:sz w:val="24"/>
+          <w:szCs w:val="24"/>
+        </w:rPr>
+        <w:t xml:space="preserve">Recapitulando lo que hemos hablado en este reporte, hemos visto un poco sobre teoría de los acordes y cómo nosotros como personas podemos identificar la tónica mayor o menor de un acorde. Hemos visto las técnicas y herramientas utilizadas en la construcción de los modelos. Visualizamos los resultados de los modelos en Training, </w:t>
+      </w:r>
+      <w:proofErr w:type="spellStart"/>
+      <w:r>
+        <w:rPr>
+          <w:rFonts w:ascii="Arial" w:hAnsi="Arial" w:cs="Arial"/>
+          <w:sz w:val="24"/>
+          <w:szCs w:val="24"/>
+        </w:rPr>
+        <w:t>Validation</w:t>
+      </w:r>
+      <w:proofErr w:type="spellEnd"/>
+      <w:r>
+        <w:rPr>
+          <w:rFonts w:ascii="Arial" w:hAnsi="Arial" w:cs="Arial"/>
+          <w:sz w:val="24"/>
+          <w:szCs w:val="24"/>
+        </w:rPr>
+        <w:t xml:space="preserve"> y </w:t>
+      </w:r>
+      <w:proofErr w:type="spellStart"/>
+      <w:r>
+        <w:rPr>
+          <w:rFonts w:ascii="Arial" w:hAnsi="Arial" w:cs="Arial"/>
+          <w:sz w:val="24"/>
+          <w:szCs w:val="24"/>
+        </w:rPr>
+        <w:t>Testing</w:t>
+      </w:r>
+      <w:proofErr w:type="spellEnd"/>
+      <w:r>
+        <w:rPr>
+          <w:rFonts w:ascii="Arial" w:hAnsi="Arial" w:cs="Arial"/>
+          <w:sz w:val="24"/>
+          <w:szCs w:val="24"/>
+        </w:rPr>
+        <w:t>. Y hemos visto sus capacidades para predecir la tónica mayor o menor de un acorde.</w:t>
+      </w:r>
+    </w:p>
+    <w:p>
+      <w:pPr>
+        <w:spacing w:line="360" w:lineRule="auto"/>
+        <w:jc w:val="both"/>
+        <w:rPr>
+          <w:rFonts w:ascii="Arial" w:hAnsi="Arial" w:cs="Arial"/>
+          <w:sz w:val="24"/>
+          <w:szCs w:val="24"/>
+        </w:rPr>
+      </w:pPr>
+      <w:r>
+        <w:rPr>
+          <w:rFonts w:ascii="Arial" w:hAnsi="Arial" w:cs="Arial"/>
+          <w:sz w:val="24"/>
+          <w:szCs w:val="24"/>
+        </w:rPr>
+        <w:t xml:space="preserve">Comparamos ambos modelos y pudimos concluir que el primer modelo fue más efectivo que el segundo, ya que, si bien, ambos lograron identificar correctamente la mayoría de las tónicas de los acordes, el primer modelo logro resultados casi perfectos, con muy pocos errores. Y en general, presenta un comportamiento continuo durante su entrenamiento, y no muestra un problema de </w:t>
+      </w:r>
+      <w:proofErr w:type="spellStart"/>
+      <w:r>
+        <w:rPr>
+          <w:rFonts w:ascii="Arial" w:hAnsi="Arial" w:cs="Arial"/>
+          <w:sz w:val="24"/>
+          <w:szCs w:val="24"/>
+        </w:rPr>
+        <w:t>overfitting</w:t>
+      </w:r>
+      <w:proofErr w:type="spellEnd"/>
+      <w:r>
+        <w:rPr>
+          <w:rFonts w:ascii="Arial" w:hAnsi="Arial" w:cs="Arial"/>
+          <w:sz w:val="24"/>
+          <w:szCs w:val="24"/>
+        </w:rPr>
+        <w:t xml:space="preserve"> tan inmenso como el segundo modelo.</w:t>
+      </w:r>
+    </w:p>
+    <w:p>
+      <w:pPr>
+        <w:tabs>
+          <w:tab w:val="left" w:pos="971"/>
+        </w:tabs>
+        <w:spacing w:line="360" w:lineRule="auto"/>
+        <w:jc w:val="both"/>
+        <w:rPr>
+          <w:rFonts w:ascii="Arial" w:hAnsi="Arial" w:cs="Arial"/>
+          <w:sz w:val="24"/>
+          <w:szCs w:val="24"/>
+        </w:rPr>
+      </w:pPr>
+      <w:r>
+        <w:rPr>
+          <w:rFonts w:ascii="Arial" w:hAnsi="Arial" w:cs="Arial"/>
+          <w:sz w:val="24"/>
+          <w:szCs w:val="24"/>
+        </w:rPr>
+        <w:t xml:space="preserve">Ambos modelos tienen buen desempeño, pero aún podemos analizar más áreas de oportunidad en ambos y en un futuro mejorar </w:t>
+      </w:r>
+      <w:proofErr w:type="spellStart"/>
+      <w:r>
+        <w:rPr>
+          <w:rFonts w:ascii="Arial" w:hAnsi="Arial" w:cs="Arial"/>
+          <w:sz w:val="24"/>
+          <w:szCs w:val="24"/>
+        </w:rPr>
+        <w:t>aun</w:t>
+      </w:r>
+      <w:proofErr w:type="spellEnd"/>
+      <w:r>
+        <w:rPr>
+          <w:rFonts w:ascii="Arial" w:hAnsi="Arial" w:cs="Arial"/>
+          <w:sz w:val="24"/>
+          <w:szCs w:val="24"/>
+        </w:rPr>
+        <w:t xml:space="preserve"> más sus desempeños. Pero, en general podemos decir que el objetivo del proyecto se ha cumplido, pues sí hemos podido generar un modelo que identifique correctamente un acorde mayor o menor. Y nos permitiría en un futuro mejorarlo o adaptarlo a múltiples funcionalidades, cómo reconocimiento de acordes en vivo, o ampliarlo para identificar más formas en las que se pueden presentar los acordes.</w:t>
+      </w:r>
     </w:p>
     <w:p/>
+    <w:p>
+      <w:pPr>
+        <w:tabs>
+          <w:tab w:val="left" w:pos="971"/>
+        </w:tabs>
+        <w:spacing w:line="360" w:lineRule="auto"/>
+        <w:jc w:val="both"/>
+        <w:rPr>
+          <w:rFonts w:ascii="Arial" w:hAnsi="Arial" w:cs="Arial"/>
+          <w:sz w:val="24"/>
+          <w:szCs w:val="24"/>
+        </w:rPr>
+      </w:pPr>
+    </w:p>
+    <w:p>
+      <w:pPr>
+        <w:spacing w:line="360" w:lineRule="auto"/>
+        <w:jc w:val="both"/>
+        <w:rPr>
+          <w:rFonts w:ascii="Arial" w:hAnsi="Arial" w:cs="Arial"/>
+          <w:sz w:val="24"/>
+          <w:szCs w:val="24"/>
+        </w:rPr>
+      </w:pPr>
+    </w:p>
+    <w:p>
+      <w:pPr>
+        <w:spacing w:line="360" w:lineRule="auto"/>
+        <w:jc w:val="both"/>
+        <w:rPr>
+          <w:rFonts w:ascii="Arial" w:hAnsi="Arial" w:cs="Arial"/>
+          <w:sz w:val="24"/>
+          <w:szCs w:val="24"/>
+        </w:rPr>
+      </w:pPr>
+    </w:p>
+    <w:p>
+      <w:pPr>
+        <w:spacing w:line="360" w:lineRule="auto"/>
+        <w:jc w:val="both"/>
+        <w:rPr>
+          <w:rFonts w:ascii="Arial" w:hAnsi="Arial" w:cs="Arial"/>
+          <w:sz w:val="24"/>
+          <w:szCs w:val="24"/>
+        </w:rPr>
+      </w:pPr>
+    </w:p>
+    <w:p>
+      <w:pPr>
+        <w:rPr>
+          <w:rFonts w:ascii="Arial" w:hAnsi="Arial" w:cs="Arial"/>
+          <w:sz w:val="24"/>
+          <w:szCs w:val="24"/>
+        </w:rPr>
+      </w:pPr>
+      <w:r>
+        <w:rPr>
+          <w:rFonts w:ascii="Arial" w:hAnsi="Arial" w:cs="Arial"/>
+          <w:sz w:val="24"/>
+          <w:szCs w:val="24"/>
+        </w:rPr>
+        <w:br w:type="page"/>
+      </w:r>
+    </w:p>
+    <w:p>
+      <w:pPr>
+        <w:pStyle w:val="Ttulo1"/>
+        <w:spacing w:line="360" w:lineRule="auto"/>
+        <w:jc w:val="center"/>
+        <w:rPr>
+          <w:rFonts w:ascii="Arial" w:hAnsi="Arial" w:cs="Arial"/>
+          <w:b/>
+          <w:bCs/>
+          <w:color w:val="000000" w:themeColor="text1"/>
+          <w:sz w:val="28"/>
+          <w:szCs w:val="28"/>
+          <w:lang w:val="en-US"/>
+        </w:rPr>
+      </w:pPr>
+      <w:bookmarkStart w:id="22" w:name="_Toc183092478"/>
+      <w:proofErr w:type="spellStart"/>
+      <w:r>
+        <w:rPr>
+          <w:rFonts w:ascii="Arial" w:hAnsi="Arial" w:cs="Arial"/>
+          <w:b/>
+          <w:bCs/>
+          <w:color w:val="000000" w:themeColor="text1"/>
+          <w:sz w:val="28"/>
+          <w:szCs w:val="28"/>
+          <w:lang w:val="en-US"/>
+        </w:rPr>
+        <w:lastRenderedPageBreak/>
+        <w:t>Referencias</w:t>
+      </w:r>
+      <w:bookmarkEnd w:id="22"/>
+      <w:proofErr w:type="spellEnd"/>
+    </w:p>
+    <w:p>
+      <w:pPr>
+        <w:spacing w:line="480" w:lineRule="auto"/>
+        <w:ind w:left="709" w:hanging="709"/>
+        <w:rPr>
+          <w:rFonts w:ascii="Arial" w:hAnsi="Arial" w:cs="Arial"/>
+          <w:sz w:val="24"/>
+          <w:szCs w:val="24"/>
+        </w:rPr>
+      </w:pPr>
+      <w:r>
+        <w:rPr>
+          <w:rFonts w:ascii="Arial" w:hAnsi="Arial" w:cs="Arial"/>
+          <w:sz w:val="24"/>
+          <w:szCs w:val="24"/>
+          <w:lang w:val="en-US"/>
+        </w:rPr>
+        <w:t>Andrada</w:t>
+      </w:r>
+      <w:r>
+        <w:rPr>
+          <w:rFonts w:ascii="Arial" w:hAnsi="Arial" w:cs="Arial"/>
+          <w:sz w:val="24"/>
+          <w:szCs w:val="24"/>
+          <w:lang w:val="en-US"/>
+        </w:rPr>
+        <w:t xml:space="preserve"> (202</w:t>
+      </w:r>
+      <w:r>
+        <w:rPr>
+          <w:rFonts w:ascii="Arial" w:hAnsi="Arial" w:cs="Arial"/>
+          <w:sz w:val="24"/>
+          <w:szCs w:val="24"/>
+          <w:lang w:val="en-US"/>
+        </w:rPr>
+        <w:t>0</w:t>
+      </w:r>
+      <w:r>
+        <w:rPr>
+          <w:rFonts w:ascii="Arial" w:hAnsi="Arial" w:cs="Arial"/>
+          <w:sz w:val="24"/>
+          <w:szCs w:val="24"/>
+          <w:lang w:val="en-US"/>
+        </w:rPr>
+        <w:t xml:space="preserve">). </w:t>
+      </w:r>
+      <w:r>
+        <w:rPr>
+          <w:rFonts w:ascii="Arial" w:hAnsi="Arial" w:cs="Arial"/>
+          <w:i/>
+          <w:iCs/>
+          <w:sz w:val="24"/>
+          <w:szCs w:val="24"/>
+          <w:lang w:val="en-US"/>
+        </w:rPr>
+        <w:t>GTZAN Dataset - Music Genre Classification</w:t>
+      </w:r>
+      <w:r>
+        <w:rPr>
+          <w:rFonts w:ascii="Arial" w:hAnsi="Arial" w:cs="Arial"/>
+          <w:i/>
+          <w:iCs/>
+          <w:sz w:val="24"/>
+          <w:szCs w:val="24"/>
+          <w:lang w:val="en-US"/>
+        </w:rPr>
+        <w:t>.</w:t>
+      </w:r>
+      <w:r>
+        <w:rPr>
+          <w:rFonts w:ascii="Arial" w:hAnsi="Arial" w:cs="Arial"/>
+          <w:sz w:val="24"/>
+          <w:szCs w:val="24"/>
+          <w:lang w:val="en-US"/>
+        </w:rPr>
+        <w:t xml:space="preserve"> Kagg</w:t>
+      </w:r>
+      <w:r>
+        <w:rPr>
+          <w:rFonts w:ascii="Arial" w:hAnsi="Arial" w:cs="Arial"/>
+          <w:sz w:val="24"/>
+          <w:szCs w:val="24"/>
+          <w:lang w:val="en-US"/>
+        </w:rPr>
+        <w:t xml:space="preserve">le. </w:t>
+      </w:r>
+      <w:hyperlink r:id="rId30" w:history="1">
+        <w:r>
+          <w:rPr>
+            <w:rStyle w:val="Hipervnculo"/>
+            <w:rFonts w:ascii="Arial" w:hAnsi="Arial" w:cs="Arial"/>
+            <w:sz w:val="24"/>
+            <w:szCs w:val="24"/>
+          </w:rPr>
+          <w:t>https://www.kaggle.com/datasets/andradaolteanu/gtzan-dataset-music-genre-classification</w:t>
+        </w:r>
+      </w:hyperlink>
+    </w:p>
+    <w:p>
+      <w:pPr>
+        <w:spacing w:line="480" w:lineRule="auto"/>
+        <w:ind w:left="709" w:hanging="709"/>
+        <w:rPr>
+          <w:rFonts w:ascii="Arial" w:hAnsi="Arial" w:cs="Arial"/>
+          <w:i/>
+          <w:iCs/>
+          <w:sz w:val="24"/>
+          <w:szCs w:val="24"/>
+          <w:lang w:val="en-US"/>
+        </w:rPr>
+      </w:pPr>
+      <w:r>
+        <w:rPr>
+          <w:rFonts w:ascii="Arial" w:hAnsi="Arial" w:cs="Arial"/>
+          <w:sz w:val="24"/>
+          <w:szCs w:val="24"/>
+          <w:lang w:val="en-US"/>
+        </w:rPr>
+        <w:t xml:space="preserve">Shao H, </w:t>
+      </w:r>
+      <w:r>
+        <w:rPr>
+          <w:rFonts w:ascii="Arial" w:hAnsi="Arial" w:cs="Arial"/>
+          <w:sz w:val="24"/>
+          <w:szCs w:val="24"/>
+          <w:lang w:val="en-US"/>
+        </w:rPr>
+        <w:t>Min S, Fang J, Bian S.</w:t>
+      </w:r>
+      <w:r>
+        <w:rPr>
+          <w:rFonts w:ascii="Arial" w:hAnsi="Arial" w:cs="Arial"/>
+          <w:sz w:val="24"/>
+          <w:szCs w:val="24"/>
+          <w:lang w:val="en-US"/>
+        </w:rPr>
+        <w:t xml:space="preserve"> (</w:t>
+      </w:r>
+      <w:r>
+        <w:rPr>
+          <w:rFonts w:ascii="Arial" w:hAnsi="Arial" w:cs="Arial"/>
+          <w:sz w:val="24"/>
+          <w:szCs w:val="24"/>
+          <w:lang w:val="en-US"/>
+        </w:rPr>
+        <w:t>2024</w:t>
+      </w:r>
+      <w:r>
+        <w:rPr>
+          <w:rFonts w:ascii="Arial" w:hAnsi="Arial" w:cs="Arial"/>
+          <w:sz w:val="24"/>
+          <w:szCs w:val="24"/>
+          <w:lang w:val="en-US"/>
+        </w:rPr>
+        <w:t xml:space="preserve">). </w:t>
+      </w:r>
+      <w:r>
+        <w:rPr>
+          <w:rFonts w:ascii="Arial" w:hAnsi="Arial" w:cs="Arial"/>
+          <w:i/>
+          <w:iCs/>
+          <w:sz w:val="24"/>
+          <w:szCs w:val="24"/>
+          <w:lang w:val="en-US"/>
+        </w:rPr>
+        <w:t>AI-driven music composition: Melody generation using Recurrent Neural</w:t>
+      </w:r>
+      <w:r>
+        <w:rPr>
+          <w:rFonts w:ascii="Arial" w:hAnsi="Arial" w:cs="Arial"/>
+          <w:i/>
+          <w:iCs/>
+          <w:sz w:val="24"/>
+          <w:szCs w:val="24"/>
+          <w:lang w:val="en-US"/>
+        </w:rPr>
+        <w:t xml:space="preserve"> </w:t>
+      </w:r>
+      <w:r>
+        <w:rPr>
+          <w:rFonts w:ascii="Arial" w:hAnsi="Arial" w:cs="Arial"/>
+          <w:i/>
+          <w:iCs/>
+          <w:sz w:val="24"/>
+          <w:szCs w:val="24"/>
+          <w:lang w:val="en-US"/>
+        </w:rPr>
+        <w:t>Networks and Variational Autoencoders</w:t>
+      </w:r>
+      <w:r>
+        <w:rPr>
+          <w:rFonts w:ascii="Arial" w:hAnsi="Arial" w:cs="Arial"/>
+          <w:i/>
+          <w:iCs/>
+          <w:sz w:val="24"/>
+          <w:szCs w:val="24"/>
+          <w:lang w:val="en-US"/>
+        </w:rPr>
+        <w:t>.</w:t>
+      </w:r>
+      <w:r>
+        <w:rPr>
+          <w:rFonts w:ascii="Arial" w:hAnsi="Arial" w:cs="Arial"/>
+          <w:i/>
+          <w:iCs/>
+          <w:sz w:val="24"/>
+          <w:szCs w:val="24"/>
+          <w:lang w:val="en-US"/>
+        </w:rPr>
+        <w:t xml:space="preserve"> </w:t>
+      </w:r>
+      <w:r>
+        <w:rPr>
+          <w:rFonts w:ascii="Arial" w:hAnsi="Arial" w:cs="Arial"/>
+          <w:sz w:val="24"/>
+          <w:szCs w:val="24"/>
+          <w:lang w:val="en-US"/>
+        </w:rPr>
+        <w:t xml:space="preserve">ScienceDirect. </w:t>
+      </w:r>
+      <w:hyperlink r:id="rId31" w:history="1">
+        <w:r>
+          <w:rPr>
+            <w:rStyle w:val="Hipervnculo"/>
+            <w:rFonts w:ascii="Arial" w:hAnsi="Arial" w:cs="Arial"/>
+            <w:i/>
+            <w:iCs/>
+            <w:sz w:val="24"/>
+            <w:szCs w:val="24"/>
+            <w:lang w:val="en-US"/>
+          </w:rPr>
+          <w:t>https://www.sciencedirect.com/science/article/pii/S1110016825001802?pes=vor&amp;utm_source=scopus&amp;getft_integrator=scopus#sec4</w:t>
+        </w:r>
+      </w:hyperlink>
+    </w:p>
+    <w:p>
+      <w:pPr>
+        <w:spacing w:line="480" w:lineRule="auto"/>
+        <w:ind w:left="709" w:hanging="709"/>
+        <w:rPr>
+          <w:rStyle w:val="Hipervnculo"/>
+          <w:rFonts w:ascii="Arial" w:hAnsi="Arial" w:cs="Arial"/>
+          <w:sz w:val="24"/>
+          <w:szCs w:val="24"/>
+          <w:lang w:val="en-US"/>
+        </w:rPr>
+      </w:pPr>
+      <w:proofErr w:type="spellStart"/>
+      <w:r>
+        <w:rPr>
+          <w:rFonts w:ascii="Arial" w:hAnsi="Arial" w:cs="Arial"/>
+          <w:sz w:val="24"/>
+          <w:szCs w:val="24"/>
+          <w:lang w:val="en-US"/>
+        </w:rPr>
+        <w:t>Mathworks</w:t>
+      </w:r>
+      <w:proofErr w:type="spellEnd"/>
+      <w:r>
+        <w:rPr>
+          <w:rFonts w:ascii="Arial" w:hAnsi="Arial" w:cs="Arial"/>
+          <w:sz w:val="24"/>
+          <w:szCs w:val="24"/>
+          <w:lang w:val="en-US"/>
+        </w:rPr>
+        <w:t xml:space="preserve"> (</w:t>
+      </w:r>
+      <w:proofErr w:type="spellStart"/>
+      <w:r>
+        <w:rPr>
+          <w:rFonts w:ascii="Arial" w:hAnsi="Arial" w:cs="Arial"/>
+          <w:sz w:val="24"/>
+          <w:szCs w:val="24"/>
+          <w:lang w:val="en-US"/>
+        </w:rPr>
+        <w:t>s.f.</w:t>
+      </w:r>
+      <w:proofErr w:type="spellEnd"/>
+      <w:r>
+        <w:rPr>
+          <w:rFonts w:ascii="Arial" w:hAnsi="Arial" w:cs="Arial"/>
+          <w:sz w:val="24"/>
+          <w:szCs w:val="24"/>
+          <w:lang w:val="en-US"/>
+        </w:rPr>
+        <w:t xml:space="preserve">). </w:t>
+      </w:r>
+      <w:r>
+        <w:rPr>
+          <w:rFonts w:ascii="Arial" w:hAnsi="Arial" w:cs="Arial"/>
+          <w:i/>
+          <w:iCs/>
+          <w:sz w:val="24"/>
+          <w:szCs w:val="24"/>
+        </w:rPr>
+        <w:t>Redes generativas antagónicas (GAN)</w:t>
+      </w:r>
+      <w:r>
+        <w:rPr>
+          <w:rFonts w:ascii="Arial" w:hAnsi="Arial" w:cs="Arial"/>
+          <w:i/>
+          <w:iCs/>
+          <w:sz w:val="24"/>
+          <w:szCs w:val="24"/>
+        </w:rPr>
+        <w:t>.</w:t>
+      </w:r>
+      <w:r>
+        <w:rPr>
+          <w:rFonts w:ascii="Arial" w:hAnsi="Arial" w:cs="Arial"/>
+          <w:i/>
+          <w:iCs/>
+          <w:sz w:val="24"/>
+          <w:szCs w:val="24"/>
+        </w:rPr>
+        <w:t xml:space="preserve"> </w:t>
+      </w:r>
+      <w:hyperlink r:id="rId32" w:history="1">
+        <w:r>
+          <w:rPr>
+            <w:rStyle w:val="Hipervnculo"/>
+            <w:rFonts w:ascii="Arial" w:hAnsi="Arial" w:cs="Arial"/>
+            <w:sz w:val="24"/>
+            <w:szCs w:val="24"/>
+            <w:lang w:val="en-US"/>
+          </w:rPr>
+          <w:t>https://la.mathworks.com/discovery/generative-adversarial-networks.html</w:t>
+        </w:r>
+      </w:hyperlink>
+    </w:p>
+    <w:p>
+      <w:pPr>
+        <w:spacing w:line="480" w:lineRule="auto"/>
+        <w:ind w:left="709" w:hanging="709"/>
+        <w:rPr>
+          <w:rFonts w:ascii="Arial" w:hAnsi="Arial" w:cs="Arial"/>
+          <w:sz w:val="24"/>
+          <w:szCs w:val="24"/>
+        </w:rPr>
+      </w:pPr>
+      <w:r>
+        <w:rPr>
+          <w:rFonts w:ascii="Arial" w:hAnsi="Arial" w:cs="Arial"/>
+          <w:sz w:val="24"/>
+          <w:szCs w:val="24"/>
+          <w:lang w:val="en-US"/>
+        </w:rPr>
+        <w:t>Amazon Web Services</w:t>
+      </w:r>
+      <w:r>
+        <w:rPr>
+          <w:rFonts w:ascii="Arial" w:hAnsi="Arial" w:cs="Arial"/>
+          <w:sz w:val="24"/>
+          <w:szCs w:val="24"/>
+          <w:lang w:val="en-US"/>
+        </w:rPr>
+        <w:t xml:space="preserve"> (</w:t>
+      </w:r>
+      <w:proofErr w:type="spellStart"/>
+      <w:r>
+        <w:rPr>
+          <w:rFonts w:ascii="Arial" w:hAnsi="Arial" w:cs="Arial"/>
+          <w:sz w:val="24"/>
+          <w:szCs w:val="24"/>
+          <w:lang w:val="en-US"/>
+        </w:rPr>
+        <w:t>s.f.</w:t>
+      </w:r>
+      <w:proofErr w:type="spellEnd"/>
+      <w:r>
+        <w:rPr>
+          <w:rFonts w:ascii="Arial" w:hAnsi="Arial" w:cs="Arial"/>
+          <w:sz w:val="24"/>
+          <w:szCs w:val="24"/>
+          <w:lang w:val="en-US"/>
+        </w:rPr>
+        <w:t xml:space="preserve">). </w:t>
+      </w:r>
+      <w:r>
+        <w:rPr>
+          <w:rFonts w:ascii="Arial" w:hAnsi="Arial" w:cs="Arial"/>
+          <w:i/>
+          <w:iCs/>
+          <w:sz w:val="24"/>
+          <w:szCs w:val="24"/>
+        </w:rPr>
+        <w:t>¿Qué es un</w:t>
+      </w:r>
+      <w:r>
+        <w:rPr>
+          <w:rFonts w:ascii="Arial" w:hAnsi="Arial" w:cs="Arial"/>
+          <w:i/>
+          <w:iCs/>
+          <w:sz w:val="24"/>
+          <w:szCs w:val="24"/>
+        </w:rPr>
+        <w:t xml:space="preserve">a </w:t>
+      </w:r>
+      <w:r>
+        <w:rPr>
+          <w:rFonts w:ascii="Arial" w:hAnsi="Arial" w:cs="Arial"/>
+          <w:i/>
+          <w:iCs/>
+          <w:sz w:val="24"/>
+          <w:szCs w:val="24"/>
+        </w:rPr>
+        <w:t>GAN?</w:t>
+      </w:r>
+      <w:r>
+        <w:rPr>
+          <w:rFonts w:ascii="Arial" w:hAnsi="Arial" w:cs="Arial"/>
+          <w:i/>
+          <w:iCs/>
+          <w:sz w:val="24"/>
+          <w:szCs w:val="24"/>
+        </w:rPr>
+        <w:t xml:space="preserve"> </w:t>
+      </w:r>
+      <w:hyperlink r:id="rId33" w:history="1">
+        <w:r>
+          <w:rPr>
+            <w:rStyle w:val="Hipervnculo"/>
+            <w:rFonts w:ascii="Arial" w:hAnsi="Arial" w:cs="Arial"/>
+            <w:sz w:val="24"/>
+            <w:szCs w:val="24"/>
+          </w:rPr>
+          <w:t>https://aws.amazon.com/es/what-is/gan/</w:t>
+        </w:r>
+      </w:hyperlink>
+    </w:p>
     <w:sectPr>
       <w:pgSz w:w="12240" w:h="15840"/>
       <w:pgMar w:top="1417" w:right="1701" w:bottom="1417" w:left="1701" w:header="708" w:footer="708" w:gutter="0"/>
@@ -6190,7 +8454,6 @@
   <w:style w:type="character" w:default="1" w:styleId="Fuentedeprrafopredeter">
     <w:name w:val="Default Paragraph Font"/>
     <w:uiPriority w:val="1"/>
-    <w:semiHidden/>
     <w:unhideWhenUsed/>
   </w:style>
   <w:style w:type="table" w:default="1" w:styleId="Tablanormal">

</xml_diff>

<commit_message>
docs(report): Update document and README.md
</commit_message>
<xml_diff>
--- a/documents/M2-Report.docx
+++ b/documents/M2-Report.docx
@@ -310,7 +310,7 @@
         <w:rPr>
           <w:rFonts w:ascii="Arial" w:hAnsi="Arial" w:cs="Arial"/>
         </w:rPr>
-        <w:t>Domingo</w:t>
+        <w:t>Lunes</w:t>
       </w:r>
       <w:r>
         <w:rPr>
@@ -322,7 +322,7 @@
         <w:rPr>
           <w:rFonts w:ascii="Arial" w:hAnsi="Arial" w:cs="Arial"/>
         </w:rPr>
-        <w:t>13</w:t>
+        <w:t>28</w:t>
       </w:r>
       <w:r>
         <w:rPr>
@@ -405,8 +405,8 @@
         <w:rPr>
           <w:b/>
           <w:bCs/>
-          <w:sz w:val="24"/>
-          <w:szCs w:val="24"/>
+          <w:sz w:val="28"/>
+          <w:szCs w:val="28"/>
         </w:rPr>
       </w:sdtEndPr>
       <w:sdtContent>
@@ -435,26 +435,26 @@
           </w:pPr>
           <w:r>
             <w:rPr>
-              <w:sz w:val="24"/>
-              <w:szCs w:val="24"/>
+              <w:sz w:val="28"/>
+              <w:szCs w:val="28"/>
             </w:rPr>
             <w:fldChar w:fldCharType="begin"/>
           </w:r>
           <w:r>
             <w:rPr>
-              <w:sz w:val="24"/>
-              <w:szCs w:val="24"/>
+              <w:sz w:val="28"/>
+              <w:szCs w:val="28"/>
             </w:rPr>
             <w:instrText xml:space="preserve"> TOC \o "1-3" \h \z \u </w:instrText>
           </w:r>
           <w:r>
             <w:rPr>
-              <w:sz w:val="24"/>
-              <w:szCs w:val="24"/>
+              <w:sz w:val="28"/>
+              <w:szCs w:val="28"/>
             </w:rPr>
             <w:fldChar w:fldCharType="separate"/>
           </w:r>
-          <w:hyperlink w:anchor="_Toc195523876" w:history="1">
+          <w:hyperlink w:anchor="_Toc196747932" w:history="1">
             <w:r>
               <w:rPr>
                 <w:rStyle w:val="Hipervnculo"/>
@@ -492,7 +492,7 @@
                 <w:sz w:val="24"/>
                 <w:szCs w:val="24"/>
               </w:rPr>
-              <w:instrText xml:space="preserve"> PAGEREF _Toc195523876 \h </w:instrText>
+              <w:instrText xml:space="preserve"> PAGEREF _Toc196747932 \h </w:instrText>
             </w:r>
             <w:r>
               <w:rPr>
@@ -545,7 +545,7 @@
               <w:lang w:eastAsia="es-MX"/>
             </w:rPr>
           </w:pPr>
-          <w:hyperlink w:anchor="_Toc195523877" w:history="1">
+          <w:hyperlink w:anchor="_Toc196747933" w:history="1">
             <w:r>
               <w:rPr>
                 <w:rStyle w:val="Hipervnculo"/>
@@ -583,7 +583,7 @@
                 <w:sz w:val="24"/>
                 <w:szCs w:val="24"/>
               </w:rPr>
-              <w:instrText xml:space="preserve"> PAGEREF _Toc195523877 \h </w:instrText>
+              <w:instrText xml:space="preserve"> PAGEREF _Toc196747933 \h </w:instrText>
             </w:r>
             <w:r>
               <w:rPr>
@@ -636,7 +636,7 @@
               <w:lang w:eastAsia="es-MX"/>
             </w:rPr>
           </w:pPr>
-          <w:hyperlink w:anchor="_Toc195523878" w:history="1">
+          <w:hyperlink w:anchor="_Toc196747934" w:history="1">
             <w:r>
               <w:rPr>
                 <w:rStyle w:val="Hipervnculo"/>
@@ -674,7 +674,7 @@
                 <w:sz w:val="24"/>
                 <w:szCs w:val="24"/>
               </w:rPr>
-              <w:instrText xml:space="preserve"> PAGEREF _Toc195523878 \h </w:instrText>
+              <w:instrText xml:space="preserve"> PAGEREF _Toc196747934 \h </w:instrText>
             </w:r>
             <w:r>
               <w:rPr>
@@ -727,7 +727,7 @@
               <w:lang w:eastAsia="es-MX"/>
             </w:rPr>
           </w:pPr>
-          <w:hyperlink w:anchor="_Toc195523879" w:history="1">
+          <w:hyperlink w:anchor="_Toc196747935" w:history="1">
             <w:r>
               <w:rPr>
                 <w:rStyle w:val="Hipervnculo"/>
@@ -765,7 +765,7 @@
                 <w:sz w:val="24"/>
                 <w:szCs w:val="24"/>
               </w:rPr>
-              <w:instrText xml:space="preserve"> PAGEREF _Toc195523879 \h </w:instrText>
+              <w:instrText xml:space="preserve"> PAGEREF _Toc196747935 \h </w:instrText>
             </w:r>
             <w:r>
               <w:rPr>
@@ -818,7 +818,7 @@
               <w:lang w:eastAsia="es-MX"/>
             </w:rPr>
           </w:pPr>
-          <w:hyperlink w:anchor="_Toc195523880" w:history="1">
+          <w:hyperlink w:anchor="_Toc196747936" w:history="1">
             <w:r>
               <w:rPr>
                 <w:rStyle w:val="Hipervnculo"/>
@@ -856,7 +856,7 @@
                 <w:sz w:val="24"/>
                 <w:szCs w:val="24"/>
               </w:rPr>
-              <w:instrText xml:space="preserve"> PAGEREF _Toc195523880 \h </w:instrText>
+              <w:instrText xml:space="preserve"> PAGEREF _Toc196747936 \h </w:instrText>
             </w:r>
             <w:r>
               <w:rPr>
@@ -909,7 +909,7 @@
               <w:lang w:eastAsia="es-MX"/>
             </w:rPr>
           </w:pPr>
-          <w:hyperlink w:anchor="_Toc195523881" w:history="1">
+          <w:hyperlink w:anchor="_Toc196747937" w:history="1">
             <w:r>
               <w:rPr>
                 <w:rStyle w:val="Hipervnculo"/>
@@ -947,7 +947,7 @@
                 <w:sz w:val="24"/>
                 <w:szCs w:val="24"/>
               </w:rPr>
-              <w:instrText xml:space="preserve"> PAGEREF _Toc195523881 \h </w:instrText>
+              <w:instrText xml:space="preserve"> PAGEREF _Toc196747937 \h </w:instrText>
             </w:r>
             <w:r>
               <w:rPr>
@@ -1000,7 +1000,7 @@
               <w:lang w:eastAsia="es-MX"/>
             </w:rPr>
           </w:pPr>
-          <w:hyperlink w:anchor="_Toc195523882" w:history="1">
+          <w:hyperlink w:anchor="_Toc196747938" w:history="1">
             <w:r>
               <w:rPr>
                 <w:rStyle w:val="Hipervnculo"/>
@@ -1038,7 +1038,7 @@
                 <w:sz w:val="24"/>
                 <w:szCs w:val="24"/>
               </w:rPr>
-              <w:instrText xml:space="preserve"> PAGEREF _Toc195523882 \h </w:instrText>
+              <w:instrText xml:space="preserve"> PAGEREF _Toc196747938 \h </w:instrText>
             </w:r>
             <w:r>
               <w:rPr>
@@ -1091,7 +1091,7 @@
               <w:lang w:eastAsia="es-MX"/>
             </w:rPr>
           </w:pPr>
-          <w:hyperlink w:anchor="_Toc195523883" w:history="1">
+          <w:hyperlink w:anchor="_Toc196747939" w:history="1">
             <w:r>
               <w:rPr>
                 <w:rStyle w:val="Hipervnculo"/>
@@ -1129,7 +1129,7 @@
                 <w:sz w:val="24"/>
                 <w:szCs w:val="24"/>
               </w:rPr>
-              <w:instrText xml:space="preserve"> PAGEREF _Toc195523883 \h </w:instrText>
+              <w:instrText xml:space="preserve"> PAGEREF _Toc196747939 \h </w:instrText>
             </w:r>
             <w:r>
               <w:rPr>
@@ -1182,7 +1182,7 @@
               <w:lang w:eastAsia="es-MX"/>
             </w:rPr>
           </w:pPr>
-          <w:hyperlink w:anchor="_Toc195523884" w:history="1">
+          <w:hyperlink w:anchor="_Toc196747940" w:history="1">
             <w:r>
               <w:rPr>
                 <w:rStyle w:val="Hipervnculo"/>
@@ -1220,7 +1220,7 @@
                 <w:sz w:val="24"/>
                 <w:szCs w:val="24"/>
               </w:rPr>
-              <w:instrText xml:space="preserve"> PAGEREF _Toc195523884 \h </w:instrText>
+              <w:instrText xml:space="preserve"> PAGEREF _Toc196747940 \h </w:instrText>
             </w:r>
             <w:r>
               <w:rPr>
@@ -1273,7 +1273,7 @@
               <w:lang w:eastAsia="es-MX"/>
             </w:rPr>
           </w:pPr>
-          <w:hyperlink w:anchor="_Toc195523885" w:history="1">
+          <w:hyperlink w:anchor="_Toc196747941" w:history="1">
             <w:r>
               <w:rPr>
                 <w:rStyle w:val="Hipervnculo"/>
@@ -1311,7 +1311,7 @@
                 <w:sz w:val="24"/>
                 <w:szCs w:val="24"/>
               </w:rPr>
-              <w:instrText xml:space="preserve"> PAGEREF _Toc195523885 \h </w:instrText>
+              <w:instrText xml:space="preserve"> PAGEREF _Toc196747941 \h </w:instrText>
             </w:r>
             <w:r>
               <w:rPr>
@@ -1359,12 +1359,12 @@
             <w:rPr>
               <w:rFonts w:eastAsiaTheme="minorEastAsia"/>
               <w:noProof/>
-              <w:sz w:val="24"/>
-              <w:szCs w:val="24"/>
+              <w:sz w:val="28"/>
+              <w:szCs w:val="28"/>
               <w:lang w:eastAsia="es-MX"/>
             </w:rPr>
           </w:pPr>
-          <w:hyperlink w:anchor="_Toc195523886" w:history="1">
+          <w:hyperlink w:anchor="_Toc196747942" w:history="1">
             <w:r>
               <w:rPr>
                 <w:rStyle w:val="Hipervnculo"/>
@@ -1402,7 +1402,7 @@
                 <w:sz w:val="24"/>
                 <w:szCs w:val="24"/>
               </w:rPr>
-              <w:instrText xml:space="preserve"> PAGEREF _Toc195523886 \h </w:instrText>
+              <w:instrText xml:space="preserve"> PAGEREF _Toc196747942 \h </w:instrText>
             </w:r>
             <w:r>
               <w:rPr>
@@ -1429,6 +1429,644 @@
                 <w:szCs w:val="24"/>
               </w:rPr>
               <w:t>16</w:t>
+            </w:r>
+            <w:r>
+              <w:rPr>
+                <w:noProof/>
+                <w:webHidden/>
+                <w:sz w:val="24"/>
+                <w:szCs w:val="24"/>
+              </w:rPr>
+              <w:fldChar w:fldCharType="end"/>
+            </w:r>
+          </w:hyperlink>
+        </w:p>
+        <w:p>
+          <w:pPr>
+            <w:pStyle w:val="TDC1"/>
+            <w:tabs>
+              <w:tab w:val="right" w:leader="dot" w:pos="8828"/>
+            </w:tabs>
+            <w:rPr>
+              <w:rFonts w:eastAsiaTheme="minorEastAsia"/>
+              <w:noProof/>
+              <w:sz w:val="28"/>
+              <w:szCs w:val="28"/>
+              <w:lang w:eastAsia="es-MX"/>
+            </w:rPr>
+          </w:pPr>
+          <w:hyperlink w:anchor="_Toc196747943" w:history="1">
+            <w:r>
+              <w:rPr>
+                <w:rStyle w:val="Hipervnculo"/>
+                <w:rFonts w:ascii="Arial" w:hAnsi="Arial" w:cs="Arial"/>
+                <w:b/>
+                <w:bCs/>
+                <w:noProof/>
+                <w:sz w:val="24"/>
+                <w:szCs w:val="24"/>
+              </w:rPr>
+              <w:t>Implementación de mejoras</w:t>
+            </w:r>
+            <w:r>
+              <w:rPr>
+                <w:noProof/>
+                <w:webHidden/>
+                <w:sz w:val="24"/>
+                <w:szCs w:val="24"/>
+              </w:rPr>
+              <w:tab/>
+            </w:r>
+            <w:r>
+              <w:rPr>
+                <w:noProof/>
+                <w:webHidden/>
+                <w:sz w:val="24"/>
+                <w:szCs w:val="24"/>
+              </w:rPr>
+              <w:fldChar w:fldCharType="begin"/>
+            </w:r>
+            <w:r>
+              <w:rPr>
+                <w:noProof/>
+                <w:webHidden/>
+                <w:sz w:val="24"/>
+                <w:szCs w:val="24"/>
+              </w:rPr>
+              <w:instrText xml:space="preserve"> PAGEREF _Toc196747943 \h </w:instrText>
+            </w:r>
+            <w:r>
+              <w:rPr>
+                <w:noProof/>
+                <w:webHidden/>
+                <w:sz w:val="24"/>
+                <w:szCs w:val="24"/>
+              </w:rPr>
+            </w:r>
+            <w:r>
+              <w:rPr>
+                <w:noProof/>
+                <w:webHidden/>
+                <w:sz w:val="24"/>
+                <w:szCs w:val="24"/>
+              </w:rPr>
+              <w:fldChar w:fldCharType="separate"/>
+            </w:r>
+            <w:r>
+              <w:rPr>
+                <w:noProof/>
+                <w:webHidden/>
+                <w:sz w:val="24"/>
+                <w:szCs w:val="24"/>
+              </w:rPr>
+              <w:t>17</w:t>
+            </w:r>
+            <w:r>
+              <w:rPr>
+                <w:noProof/>
+                <w:webHidden/>
+                <w:sz w:val="24"/>
+                <w:szCs w:val="24"/>
+              </w:rPr>
+              <w:fldChar w:fldCharType="end"/>
+            </w:r>
+          </w:hyperlink>
+        </w:p>
+        <w:p>
+          <w:pPr>
+            <w:pStyle w:val="TDC1"/>
+            <w:tabs>
+              <w:tab w:val="right" w:leader="dot" w:pos="8828"/>
+            </w:tabs>
+            <w:rPr>
+              <w:rFonts w:eastAsiaTheme="minorEastAsia"/>
+              <w:noProof/>
+              <w:sz w:val="28"/>
+              <w:szCs w:val="28"/>
+              <w:lang w:eastAsia="es-MX"/>
+            </w:rPr>
+          </w:pPr>
+          <w:hyperlink w:anchor="_Toc196747944" w:history="1">
+            <w:r>
+              <w:rPr>
+                <w:rStyle w:val="Hipervnculo"/>
+                <w:rFonts w:ascii="Arial" w:hAnsi="Arial" w:cs="Arial"/>
+                <w:b/>
+                <w:bCs/>
+                <w:noProof/>
+                <w:sz w:val="24"/>
+                <w:szCs w:val="24"/>
+              </w:rPr>
+              <w:t>Análisis de resultados (Implementación mejorada)</w:t>
+            </w:r>
+            <w:r>
+              <w:rPr>
+                <w:noProof/>
+                <w:webHidden/>
+                <w:sz w:val="24"/>
+                <w:szCs w:val="24"/>
+              </w:rPr>
+              <w:tab/>
+            </w:r>
+            <w:r>
+              <w:rPr>
+                <w:noProof/>
+                <w:webHidden/>
+                <w:sz w:val="24"/>
+                <w:szCs w:val="24"/>
+              </w:rPr>
+              <w:fldChar w:fldCharType="begin"/>
+            </w:r>
+            <w:r>
+              <w:rPr>
+                <w:noProof/>
+                <w:webHidden/>
+                <w:sz w:val="24"/>
+                <w:szCs w:val="24"/>
+              </w:rPr>
+              <w:instrText xml:space="preserve"> PAGEREF _Toc196747944 \h </w:instrText>
+            </w:r>
+            <w:r>
+              <w:rPr>
+                <w:noProof/>
+                <w:webHidden/>
+                <w:sz w:val="24"/>
+                <w:szCs w:val="24"/>
+              </w:rPr>
+            </w:r>
+            <w:r>
+              <w:rPr>
+                <w:noProof/>
+                <w:webHidden/>
+                <w:sz w:val="24"/>
+                <w:szCs w:val="24"/>
+              </w:rPr>
+              <w:fldChar w:fldCharType="separate"/>
+            </w:r>
+            <w:r>
+              <w:rPr>
+                <w:noProof/>
+                <w:webHidden/>
+                <w:sz w:val="24"/>
+                <w:szCs w:val="24"/>
+              </w:rPr>
+              <w:t>19</w:t>
+            </w:r>
+            <w:r>
+              <w:rPr>
+                <w:noProof/>
+                <w:webHidden/>
+                <w:sz w:val="24"/>
+                <w:szCs w:val="24"/>
+              </w:rPr>
+              <w:fldChar w:fldCharType="end"/>
+            </w:r>
+          </w:hyperlink>
+        </w:p>
+        <w:p>
+          <w:pPr>
+            <w:pStyle w:val="TDC2"/>
+            <w:tabs>
+              <w:tab w:val="right" w:leader="dot" w:pos="8828"/>
+            </w:tabs>
+            <w:rPr>
+              <w:rFonts w:eastAsiaTheme="minorEastAsia"/>
+              <w:noProof/>
+              <w:sz w:val="28"/>
+              <w:szCs w:val="28"/>
+              <w:lang w:eastAsia="es-MX"/>
+            </w:rPr>
+          </w:pPr>
+          <w:hyperlink w:anchor="_Toc196747945" w:history="1">
+            <w:r>
+              <w:rPr>
+                <w:rStyle w:val="Hipervnculo"/>
+                <w:rFonts w:ascii="Arial" w:hAnsi="Arial" w:cs="Arial"/>
+                <w:b/>
+                <w:bCs/>
+                <w:noProof/>
+                <w:sz w:val="24"/>
+                <w:szCs w:val="24"/>
+              </w:rPr>
+              <w:t>Evolución del entrenamiento</w:t>
+            </w:r>
+            <w:r>
+              <w:rPr>
+                <w:noProof/>
+                <w:webHidden/>
+                <w:sz w:val="24"/>
+                <w:szCs w:val="24"/>
+              </w:rPr>
+              <w:tab/>
+            </w:r>
+            <w:r>
+              <w:rPr>
+                <w:noProof/>
+                <w:webHidden/>
+                <w:sz w:val="24"/>
+                <w:szCs w:val="24"/>
+              </w:rPr>
+              <w:fldChar w:fldCharType="begin"/>
+            </w:r>
+            <w:r>
+              <w:rPr>
+                <w:noProof/>
+                <w:webHidden/>
+                <w:sz w:val="24"/>
+                <w:szCs w:val="24"/>
+              </w:rPr>
+              <w:instrText xml:space="preserve"> PAGEREF _Toc196747945 \h </w:instrText>
+            </w:r>
+            <w:r>
+              <w:rPr>
+                <w:noProof/>
+                <w:webHidden/>
+                <w:sz w:val="24"/>
+                <w:szCs w:val="24"/>
+              </w:rPr>
+            </w:r>
+            <w:r>
+              <w:rPr>
+                <w:noProof/>
+                <w:webHidden/>
+                <w:sz w:val="24"/>
+                <w:szCs w:val="24"/>
+              </w:rPr>
+              <w:fldChar w:fldCharType="separate"/>
+            </w:r>
+            <w:r>
+              <w:rPr>
+                <w:noProof/>
+                <w:webHidden/>
+                <w:sz w:val="24"/>
+                <w:szCs w:val="24"/>
+              </w:rPr>
+              <w:t>19</w:t>
+            </w:r>
+            <w:r>
+              <w:rPr>
+                <w:noProof/>
+                <w:webHidden/>
+                <w:sz w:val="24"/>
+                <w:szCs w:val="24"/>
+              </w:rPr>
+              <w:fldChar w:fldCharType="end"/>
+            </w:r>
+          </w:hyperlink>
+        </w:p>
+        <w:p>
+          <w:pPr>
+            <w:pStyle w:val="TDC2"/>
+            <w:tabs>
+              <w:tab w:val="right" w:leader="dot" w:pos="8828"/>
+            </w:tabs>
+            <w:rPr>
+              <w:rFonts w:eastAsiaTheme="minorEastAsia"/>
+              <w:noProof/>
+              <w:sz w:val="28"/>
+              <w:szCs w:val="28"/>
+              <w:lang w:eastAsia="es-MX"/>
+            </w:rPr>
+          </w:pPr>
+          <w:hyperlink w:anchor="_Toc196747946" w:history="1">
+            <w:r>
+              <w:rPr>
+                <w:rStyle w:val="Hipervnculo"/>
+                <w:rFonts w:ascii="Arial" w:hAnsi="Arial" w:cs="Arial"/>
+                <w:b/>
+                <w:bCs/>
+                <w:noProof/>
+                <w:sz w:val="24"/>
+                <w:szCs w:val="24"/>
+              </w:rPr>
+              <w:t>Pérdida</w:t>
+            </w:r>
+            <w:r>
+              <w:rPr>
+                <w:noProof/>
+                <w:webHidden/>
+                <w:sz w:val="24"/>
+                <w:szCs w:val="24"/>
+              </w:rPr>
+              <w:tab/>
+            </w:r>
+            <w:r>
+              <w:rPr>
+                <w:noProof/>
+                <w:webHidden/>
+                <w:sz w:val="24"/>
+                <w:szCs w:val="24"/>
+              </w:rPr>
+              <w:fldChar w:fldCharType="begin"/>
+            </w:r>
+            <w:r>
+              <w:rPr>
+                <w:noProof/>
+                <w:webHidden/>
+                <w:sz w:val="24"/>
+                <w:szCs w:val="24"/>
+              </w:rPr>
+              <w:instrText xml:space="preserve"> PAGEREF _Toc196747946 \h </w:instrText>
+            </w:r>
+            <w:r>
+              <w:rPr>
+                <w:noProof/>
+                <w:webHidden/>
+                <w:sz w:val="24"/>
+                <w:szCs w:val="24"/>
+              </w:rPr>
+            </w:r>
+            <w:r>
+              <w:rPr>
+                <w:noProof/>
+                <w:webHidden/>
+                <w:sz w:val="24"/>
+                <w:szCs w:val="24"/>
+              </w:rPr>
+              <w:fldChar w:fldCharType="separate"/>
+            </w:r>
+            <w:r>
+              <w:rPr>
+                <w:noProof/>
+                <w:webHidden/>
+                <w:sz w:val="24"/>
+                <w:szCs w:val="24"/>
+              </w:rPr>
+              <w:t>20</w:t>
+            </w:r>
+            <w:r>
+              <w:rPr>
+                <w:noProof/>
+                <w:webHidden/>
+                <w:sz w:val="24"/>
+                <w:szCs w:val="24"/>
+              </w:rPr>
+              <w:fldChar w:fldCharType="end"/>
+            </w:r>
+          </w:hyperlink>
+        </w:p>
+        <w:p>
+          <w:pPr>
+            <w:pStyle w:val="TDC2"/>
+            <w:tabs>
+              <w:tab w:val="right" w:leader="dot" w:pos="8828"/>
+            </w:tabs>
+            <w:rPr>
+              <w:rFonts w:eastAsiaTheme="minorEastAsia"/>
+              <w:noProof/>
+              <w:sz w:val="28"/>
+              <w:szCs w:val="28"/>
+              <w:lang w:eastAsia="es-MX"/>
+            </w:rPr>
+          </w:pPr>
+          <w:hyperlink w:anchor="_Toc196747947" w:history="1">
+            <w:r>
+              <w:rPr>
+                <w:rStyle w:val="Hipervnculo"/>
+                <w:rFonts w:ascii="Arial" w:hAnsi="Arial" w:cs="Arial"/>
+                <w:b/>
+                <w:bCs/>
+                <w:noProof/>
+                <w:sz w:val="24"/>
+                <w:szCs w:val="24"/>
+              </w:rPr>
+              <w:t>Generación de audio</w:t>
+            </w:r>
+            <w:r>
+              <w:rPr>
+                <w:noProof/>
+                <w:webHidden/>
+                <w:sz w:val="24"/>
+                <w:szCs w:val="24"/>
+              </w:rPr>
+              <w:tab/>
+            </w:r>
+            <w:r>
+              <w:rPr>
+                <w:noProof/>
+                <w:webHidden/>
+                <w:sz w:val="24"/>
+                <w:szCs w:val="24"/>
+              </w:rPr>
+              <w:fldChar w:fldCharType="begin"/>
+            </w:r>
+            <w:r>
+              <w:rPr>
+                <w:noProof/>
+                <w:webHidden/>
+                <w:sz w:val="24"/>
+                <w:szCs w:val="24"/>
+              </w:rPr>
+              <w:instrText xml:space="preserve"> PAGEREF _Toc196747947 \h </w:instrText>
+            </w:r>
+            <w:r>
+              <w:rPr>
+                <w:noProof/>
+                <w:webHidden/>
+                <w:sz w:val="24"/>
+                <w:szCs w:val="24"/>
+              </w:rPr>
+            </w:r>
+            <w:r>
+              <w:rPr>
+                <w:noProof/>
+                <w:webHidden/>
+                <w:sz w:val="24"/>
+                <w:szCs w:val="24"/>
+              </w:rPr>
+              <w:fldChar w:fldCharType="separate"/>
+            </w:r>
+            <w:r>
+              <w:rPr>
+                <w:noProof/>
+                <w:webHidden/>
+                <w:sz w:val="24"/>
+                <w:szCs w:val="24"/>
+              </w:rPr>
+              <w:t>21</w:t>
+            </w:r>
+            <w:r>
+              <w:rPr>
+                <w:noProof/>
+                <w:webHidden/>
+                <w:sz w:val="24"/>
+                <w:szCs w:val="24"/>
+              </w:rPr>
+              <w:fldChar w:fldCharType="end"/>
+            </w:r>
+          </w:hyperlink>
+        </w:p>
+        <w:p>
+          <w:pPr>
+            <w:pStyle w:val="TDC1"/>
+            <w:tabs>
+              <w:tab w:val="right" w:leader="dot" w:pos="8828"/>
+            </w:tabs>
+            <w:rPr>
+              <w:rFonts w:eastAsiaTheme="minorEastAsia"/>
+              <w:noProof/>
+              <w:sz w:val="28"/>
+              <w:szCs w:val="28"/>
+              <w:lang w:eastAsia="es-MX"/>
+            </w:rPr>
+          </w:pPr>
+          <w:hyperlink w:anchor="_Toc196747948" w:history="1">
+            <w:r>
+              <w:rPr>
+                <w:rStyle w:val="Hipervnculo"/>
+                <w:rFonts w:ascii="Arial" w:hAnsi="Arial" w:cs="Arial"/>
+                <w:b/>
+                <w:bCs/>
+                <w:noProof/>
+                <w:sz w:val="24"/>
+                <w:szCs w:val="24"/>
+              </w:rPr>
+              <w:t>Conclusiones Generales</w:t>
+            </w:r>
+            <w:r>
+              <w:rPr>
+                <w:noProof/>
+                <w:webHidden/>
+                <w:sz w:val="24"/>
+                <w:szCs w:val="24"/>
+              </w:rPr>
+              <w:tab/>
+            </w:r>
+            <w:r>
+              <w:rPr>
+                <w:noProof/>
+                <w:webHidden/>
+                <w:sz w:val="24"/>
+                <w:szCs w:val="24"/>
+              </w:rPr>
+              <w:fldChar w:fldCharType="begin"/>
+            </w:r>
+            <w:r>
+              <w:rPr>
+                <w:noProof/>
+                <w:webHidden/>
+                <w:sz w:val="24"/>
+                <w:szCs w:val="24"/>
+              </w:rPr>
+              <w:instrText xml:space="preserve"> PAGEREF _Toc196747948 \h </w:instrText>
+            </w:r>
+            <w:r>
+              <w:rPr>
+                <w:noProof/>
+                <w:webHidden/>
+                <w:sz w:val="24"/>
+                <w:szCs w:val="24"/>
+              </w:rPr>
+            </w:r>
+            <w:r>
+              <w:rPr>
+                <w:noProof/>
+                <w:webHidden/>
+                <w:sz w:val="24"/>
+                <w:szCs w:val="24"/>
+              </w:rPr>
+              <w:fldChar w:fldCharType="separate"/>
+            </w:r>
+            <w:r>
+              <w:rPr>
+                <w:noProof/>
+                <w:webHidden/>
+                <w:sz w:val="24"/>
+                <w:szCs w:val="24"/>
+              </w:rPr>
+              <w:t>23</w:t>
+            </w:r>
+            <w:r>
+              <w:rPr>
+                <w:noProof/>
+                <w:webHidden/>
+                <w:sz w:val="24"/>
+                <w:szCs w:val="24"/>
+              </w:rPr>
+              <w:fldChar w:fldCharType="end"/>
+            </w:r>
+          </w:hyperlink>
+        </w:p>
+        <w:p>
+          <w:pPr>
+            <w:pStyle w:val="TDC1"/>
+            <w:tabs>
+              <w:tab w:val="right" w:leader="dot" w:pos="8828"/>
+            </w:tabs>
+            <w:rPr>
+              <w:rFonts w:eastAsiaTheme="minorEastAsia"/>
+              <w:noProof/>
+              <w:sz w:val="28"/>
+              <w:szCs w:val="28"/>
+              <w:lang w:eastAsia="es-MX"/>
+            </w:rPr>
+          </w:pPr>
+          <w:hyperlink w:anchor="_Toc196747949" w:history="1">
+            <w:r>
+              <w:rPr>
+                <w:rStyle w:val="Hipervnculo"/>
+                <w:rFonts w:ascii="Arial" w:hAnsi="Arial" w:cs="Arial"/>
+                <w:b/>
+                <w:bCs/>
+                <w:noProof/>
+                <w:sz w:val="24"/>
+                <w:szCs w:val="24"/>
+                <w:lang w:val="en-US"/>
+              </w:rPr>
+              <w:t>Referencias</w:t>
+            </w:r>
+            <w:r>
+              <w:rPr>
+                <w:noProof/>
+                <w:webHidden/>
+                <w:sz w:val="24"/>
+                <w:szCs w:val="24"/>
+              </w:rPr>
+              <w:tab/>
+            </w:r>
+            <w:r>
+              <w:rPr>
+                <w:noProof/>
+                <w:webHidden/>
+                <w:sz w:val="24"/>
+                <w:szCs w:val="24"/>
+              </w:rPr>
+              <w:fldChar w:fldCharType="begin"/>
+            </w:r>
+            <w:r>
+              <w:rPr>
+                <w:noProof/>
+                <w:webHidden/>
+                <w:sz w:val="24"/>
+                <w:szCs w:val="24"/>
+              </w:rPr>
+              <w:instrText xml:space="preserve"> PAGEREF _Toc196747949 \h </w:instrText>
+            </w:r>
+            <w:r>
+              <w:rPr>
+                <w:noProof/>
+                <w:webHidden/>
+                <w:sz w:val="24"/>
+                <w:szCs w:val="24"/>
+              </w:rPr>
+            </w:r>
+            <w:r>
+              <w:rPr>
+                <w:noProof/>
+                <w:webHidden/>
+                <w:sz w:val="24"/>
+                <w:szCs w:val="24"/>
+              </w:rPr>
+              <w:fldChar w:fldCharType="separate"/>
+            </w:r>
+            <w:r>
+              <w:rPr>
+                <w:noProof/>
+                <w:webHidden/>
+                <w:sz w:val="24"/>
+                <w:szCs w:val="24"/>
+              </w:rPr>
+              <w:t>25</w:t>
             </w:r>
             <w:r>
               <w:rPr>
@@ -1444,16 +2082,16 @@
         <w:p>
           <w:pPr>
             <w:rPr>
-              <w:sz w:val="24"/>
-              <w:szCs w:val="24"/>
+              <w:sz w:val="28"/>
+              <w:szCs w:val="28"/>
             </w:rPr>
           </w:pPr>
           <w:r>
             <w:rPr>
               <w:b/>
               <w:bCs/>
-              <w:sz w:val="24"/>
-              <w:szCs w:val="24"/>
+              <w:sz w:val="28"/>
+              <w:szCs w:val="28"/>
               <w:lang w:val="es-ES"/>
             </w:rPr>
             <w:fldChar w:fldCharType="end"/>
@@ -1467,18 +2105,24 @@
         <w:jc w:val="both"/>
         <w:rPr>
           <w:rFonts w:ascii="Arial" w:hAnsi="Arial" w:cs="Arial"/>
-        </w:rPr>
-      </w:pPr>
-    </w:p>
-    <w:p>
-      <w:pPr>
-        <w:rPr>
-          <w:rFonts w:ascii="Arial" w:hAnsi="Arial" w:cs="Arial"/>
-        </w:rPr>
-      </w:pPr>
-      <w:r>
-        <w:rPr>
-          <w:rFonts w:ascii="Arial" w:hAnsi="Arial" w:cs="Arial"/>
+          <w:sz w:val="24"/>
+          <w:szCs w:val="24"/>
+        </w:rPr>
+      </w:pPr>
+    </w:p>
+    <w:p>
+      <w:pPr>
+        <w:rPr>
+          <w:rFonts w:ascii="Arial" w:hAnsi="Arial" w:cs="Arial"/>
+          <w:sz w:val="24"/>
+          <w:szCs w:val="24"/>
+        </w:rPr>
+      </w:pPr>
+      <w:r>
+        <w:rPr>
+          <w:rFonts w:ascii="Arial" w:hAnsi="Arial" w:cs="Arial"/>
+          <w:sz w:val="24"/>
+          <w:szCs w:val="24"/>
         </w:rPr>
         <w:br w:type="page"/>
       </w:r>
@@ -1498,7 +2142,7 @@
         </w:rPr>
       </w:pPr>
       <w:bookmarkStart w:id="1" w:name="_Toc183092459"/>
-      <w:bookmarkStart w:id="2" w:name="_Toc195523876"/>
+      <w:bookmarkStart w:id="2" w:name="_Toc196747932"/>
       <w:r>
         <w:rPr>
           <w:rFonts w:ascii="Arial" w:hAnsi="Arial" w:cs="Arial"/>
@@ -1635,7 +2279,7 @@
         </w:rPr>
       </w:pPr>
       <w:bookmarkStart w:id="3" w:name="_Toc183092460"/>
-      <w:bookmarkStart w:id="4" w:name="_Toc195523877"/>
+      <w:bookmarkStart w:id="4" w:name="_Toc196747933"/>
       <w:r>
         <w:rPr>
           <w:rFonts w:ascii="Arial" w:hAnsi="Arial" w:cs="Arial"/>
@@ -2291,7 +2935,7 @@
       </w:pPr>
       <w:bookmarkStart w:id="5" w:name="_Toc176633177"/>
       <w:bookmarkStart w:id="6" w:name="_Toc183092461"/>
-      <w:bookmarkStart w:id="7" w:name="_Toc195523878"/>
+      <w:bookmarkStart w:id="7" w:name="_Toc196747934"/>
       <w:r>
         <w:rPr>
           <w:rFonts w:ascii="Arial" w:hAnsi="Arial" w:cs="Arial"/>
@@ -2853,7 +3497,7 @@
         </w:rPr>
       </w:pPr>
       <w:bookmarkStart w:id="8" w:name="_Toc183092462"/>
-      <w:bookmarkStart w:id="9" w:name="_Toc195523879"/>
+      <w:bookmarkStart w:id="9" w:name="_Toc196747935"/>
       <w:r>
         <w:rPr>
           <w:rFonts w:ascii="Arial" w:hAnsi="Arial" w:cs="Arial"/>
@@ -3072,7 +3716,7 @@
           <w:szCs w:val="26"/>
         </w:rPr>
       </w:pPr>
-      <w:bookmarkStart w:id="10" w:name="_Toc195523880"/>
+      <w:bookmarkStart w:id="10" w:name="_Toc196747936"/>
       <w:r>
         <w:rPr>
           <w:rFonts w:ascii="Arial" w:hAnsi="Arial" w:cs="Arial"/>
@@ -3283,7 +3927,7 @@
           <w:szCs w:val="26"/>
         </w:rPr>
       </w:pPr>
-      <w:bookmarkStart w:id="11" w:name="_Toc195523881"/>
+      <w:bookmarkStart w:id="11" w:name="_Toc196747937"/>
       <w:r>
         <w:rPr>
           <w:rFonts w:ascii="Arial" w:hAnsi="Arial" w:cs="Arial"/>
@@ -3462,7 +4106,7 @@
           <w:szCs w:val="26"/>
         </w:rPr>
       </w:pPr>
-      <w:bookmarkStart w:id="12" w:name="_Toc195523882"/>
+      <w:bookmarkStart w:id="12" w:name="_Toc196747938"/>
       <w:r>
         <w:rPr>
           <w:rFonts w:ascii="Arial" w:hAnsi="Arial" w:cs="Arial"/>
@@ -4230,7 +4874,7 @@
         </w:rPr>
       </w:pPr>
       <w:bookmarkStart w:id="13" w:name="_Toc183092465"/>
-      <w:bookmarkStart w:id="14" w:name="_Toc195523883"/>
+      <w:bookmarkStart w:id="14" w:name="_Toc196747939"/>
       <w:r>
         <w:rPr>
           <w:rFonts w:ascii="Arial" w:hAnsi="Arial" w:cs="Arial"/>
@@ -4378,7 +5022,7 @@
           <w:szCs w:val="26"/>
         </w:rPr>
       </w:pPr>
-      <w:bookmarkStart w:id="15" w:name="_Toc195523884"/>
+      <w:bookmarkStart w:id="15" w:name="_Toc196747940"/>
       <w:r>
         <w:rPr>
           <w:rFonts w:ascii="Arial" w:hAnsi="Arial" w:cs="Arial"/>
@@ -4745,7 +5389,7 @@
         </w:rPr>
       </w:pPr>
       <w:bookmarkStart w:id="16" w:name="_Toc183092467"/>
-      <w:bookmarkStart w:id="17" w:name="_Toc195523885"/>
+      <w:bookmarkStart w:id="17" w:name="_Toc196747941"/>
       <w:r>
         <w:rPr>
           <w:rFonts w:ascii="Arial" w:hAnsi="Arial" w:cs="Arial"/>
@@ -4989,7 +5633,7 @@
           <w:szCs w:val="28"/>
         </w:rPr>
       </w:pPr>
-      <w:bookmarkStart w:id="18" w:name="_Toc195523886"/>
+      <w:bookmarkStart w:id="18" w:name="_Toc196747942"/>
       <w:r>
         <w:rPr>
           <w:rFonts w:ascii="Arial" w:hAnsi="Arial" w:cs="Arial"/>
@@ -5162,6 +5806,7 @@
         </w:rPr>
       </w:pPr>
       <w:bookmarkStart w:id="19" w:name="_Toc183092470"/>
+      <w:bookmarkStart w:id="20" w:name="_Toc196747943"/>
       <w:r>
         <w:rPr>
           <w:rFonts w:ascii="Arial" w:hAnsi="Arial" w:cs="Arial"/>
@@ -5175,6 +5820,7 @@
         <w:t>Implementación de mejoras</w:t>
       </w:r>
       <w:bookmarkEnd w:id="19"/>
+      <w:bookmarkEnd w:id="20"/>
     </w:p>
     <w:p>
       <w:pPr>
@@ -5192,47 +5838,7 @@
           <w:sz w:val="24"/>
           <w:szCs w:val="24"/>
         </w:rPr>
-        <w:t xml:space="preserve">Hemos visto el desempeño del modelo y hemos visto que </w:t>
-      </w:r>
-      <w:r>
-        <w:rPr>
-          <w:rFonts w:ascii="Arial" w:hAnsi="Arial" w:cs="Arial"/>
-          <w:sz w:val="24"/>
-          <w:szCs w:val="24"/>
-        </w:rPr>
-        <w:t xml:space="preserve">no </w:t>
-      </w:r>
-      <w:r>
-        <w:rPr>
-          <w:rFonts w:ascii="Arial" w:hAnsi="Arial" w:cs="Arial"/>
-          <w:sz w:val="24"/>
-          <w:szCs w:val="24"/>
-        </w:rPr>
-        <w:t xml:space="preserve">ha dado </w:t>
-      </w:r>
-      <w:r>
-        <w:rPr>
-          <w:rFonts w:ascii="Arial" w:hAnsi="Arial" w:cs="Arial"/>
-          <w:sz w:val="24"/>
-          <w:szCs w:val="24"/>
-        </w:rPr>
-        <w:t>los resultados esperados</w:t>
-      </w:r>
-      <w:r>
-        <w:rPr>
-          <w:rFonts w:ascii="Arial" w:hAnsi="Arial" w:cs="Arial"/>
-          <w:sz w:val="24"/>
-          <w:szCs w:val="24"/>
-        </w:rPr>
-        <w:t xml:space="preserve">. </w:t>
-      </w:r>
-      <w:r>
-        <w:rPr>
-          <w:rFonts w:ascii="Arial" w:hAnsi="Arial" w:cs="Arial"/>
-          <w:sz w:val="24"/>
-          <w:szCs w:val="24"/>
-        </w:rPr>
-        <w:t xml:space="preserve">Si bien el modelo ha sido capaz de generar algo, al escucharlo se percibe como ruido, en otras palabras, el modelo intento darle estructura a puro ruido, por lo que intenta sonar algo que varia en frecuencia pero que al escucharlo no tiene nada de consistencia. Por lo tanto, necesitamos tratar de hacer que el modelo tenga un mejor desempeño. Para ello, hemos realizado una serie de cambios principalmente en el entrenamiento y un poco en la arquitectura del modelo. Debido a que el problema que veíamos anteriormente es que el discriminador es demasiado fuerte para el generador hemos implementado una funcionalidad en la que se </w:t>
+        <w:t xml:space="preserve">Hemos visto el desempeño del modelo y hemos visto que no ha dado los resultados esperados. Si bien el modelo ha sido capaz de generar algo, al escucharlo se percibe como ruido, en otras palabras, el modelo intento darle estructura a puro ruido, por lo que intenta sonar algo que varia en frecuencia pero que al escucharlo no tiene nada de consistencia. Por lo tanto, necesitamos tratar de hacer que el modelo tenga un mejor desempeño. Para ello, hemos realizado una serie de cambios principalmente en el entrenamiento y un poco en la arquitectura del modelo. Debido a que el problema que veíamos anteriormente es que el discriminador es demasiado fuerte para el generador hemos implementado una funcionalidad en la que se </w:t>
       </w:r>
       <w:r>
         <w:rPr>
@@ -5799,7 +6405,8 @@
           <w:szCs w:val="28"/>
         </w:rPr>
       </w:pPr>
-      <w:bookmarkStart w:id="20" w:name="_Toc183092471"/>
+      <w:bookmarkStart w:id="21" w:name="_Toc183092471"/>
+      <w:bookmarkStart w:id="22" w:name="_Toc196747944"/>
       <w:r>
         <w:rPr>
           <w:rFonts w:ascii="Arial" w:hAnsi="Arial" w:cs="Arial"/>
@@ -5812,7 +6419,8 @@
         <w:lastRenderedPageBreak/>
         <w:t>Análisis de resultados (Implementación mejorada)</w:t>
       </w:r>
-      <w:bookmarkEnd w:id="20"/>
+      <w:bookmarkEnd w:id="21"/>
+      <w:bookmarkEnd w:id="22"/>
     </w:p>
     <w:p>
       <w:pPr>
@@ -5886,6 +6494,7 @@
           <w:szCs w:val="26"/>
         </w:rPr>
       </w:pPr>
+      <w:bookmarkStart w:id="23" w:name="_Toc196747945"/>
       <w:r>
         <w:rPr>
           <w:rFonts w:ascii="Arial" w:hAnsi="Arial" w:cs="Arial"/>
@@ -5897,6 +6506,7 @@
         </w:rPr>
         <w:t>Evolución del entrenamiento</w:t>
       </w:r>
+      <w:bookmarkEnd w:id="23"/>
     </w:p>
     <w:p>
       <w:pPr>
@@ -5978,27 +6588,7 @@
           <w:sz w:val="20"/>
           <w:szCs w:val="20"/>
         </w:rPr>
-        <w:t xml:space="preserve">Figura </w:t>
-      </w:r>
-      <w:r>
-        <w:rPr>
-          <w:rFonts w:ascii="Arial" w:hAnsi="Arial" w:cs="Arial"/>
-          <w:b/>
-          <w:bCs/>
-          <w:sz w:val="20"/>
-          <w:szCs w:val="20"/>
-        </w:rPr>
-        <w:t>6</w:t>
-      </w:r>
-      <w:r>
-        <w:rPr>
-          <w:rFonts w:ascii="Arial" w:hAnsi="Arial" w:cs="Arial"/>
-          <w:b/>
-          <w:bCs/>
-          <w:sz w:val="20"/>
-          <w:szCs w:val="20"/>
-        </w:rPr>
-        <w:t>.0. Evolución de los espectrogramas del entrenamiento.</w:t>
+        <w:t>Figura 6.0. Evolución de los espectrogramas del entrenamiento.</w:t>
       </w:r>
     </w:p>
     <w:p>
@@ -6166,6 +6756,7 @@
           <w:szCs w:val="26"/>
         </w:rPr>
       </w:pPr>
+      <w:bookmarkStart w:id="24" w:name="_Toc196747946"/>
       <w:r>
         <w:rPr>
           <w:rFonts w:ascii="Arial" w:hAnsi="Arial" w:cs="Arial"/>
@@ -6177,6 +6768,7 @@
         </w:rPr>
         <w:t>Pérdida</w:t>
       </w:r>
+      <w:bookmarkEnd w:id="24"/>
     </w:p>
     <w:p>
       <w:pPr>
@@ -6258,27 +6850,7 @@
           <w:sz w:val="20"/>
           <w:szCs w:val="20"/>
         </w:rPr>
-        <w:t xml:space="preserve">Figura </w:t>
-      </w:r>
-      <w:r>
-        <w:rPr>
-          <w:rFonts w:ascii="Arial" w:hAnsi="Arial" w:cs="Arial"/>
-          <w:b/>
-          <w:bCs/>
-          <w:sz w:val="20"/>
-          <w:szCs w:val="20"/>
-        </w:rPr>
-        <w:t>6</w:t>
-      </w:r>
-      <w:r>
-        <w:rPr>
-          <w:rFonts w:ascii="Arial" w:hAnsi="Arial" w:cs="Arial"/>
-          <w:b/>
-          <w:bCs/>
-          <w:sz w:val="20"/>
-          <w:szCs w:val="20"/>
-        </w:rPr>
-        <w:t>.1. Representación de la pérdida en ambos modelos.</w:t>
+        <w:t>Figura 6.1. Representación de la pérdida en ambos modelos.</w:t>
       </w:r>
     </w:p>
     <w:p>
@@ -6424,6 +6996,7 @@
           <w:szCs w:val="26"/>
         </w:rPr>
       </w:pPr>
+      <w:bookmarkStart w:id="25" w:name="_Toc196747947"/>
       <w:r>
         <w:rPr>
           <w:rFonts w:ascii="Arial" w:hAnsi="Arial" w:cs="Arial"/>
@@ -6435,6 +7008,7 @@
         </w:rPr>
         <w:t>Generación de audio</w:t>
       </w:r>
+      <w:bookmarkEnd w:id="25"/>
     </w:p>
     <w:p>
       <w:pPr>
@@ -6471,6 +7045,7 @@
       <w:r>
         <w:rPr>
           <w:rFonts w:ascii="Arial" w:hAnsi="Arial" w:cs="Arial"/>
+          <w:noProof/>
           <w:sz w:val="24"/>
           <w:szCs w:val="24"/>
         </w:rPr>
@@ -6531,27 +7106,7 @@
           <w:sz w:val="20"/>
           <w:szCs w:val="20"/>
         </w:rPr>
-        <w:t>Figura 6.</w:t>
-      </w:r>
-      <w:r>
-        <w:rPr>
-          <w:rFonts w:ascii="Arial" w:hAnsi="Arial" w:cs="Arial"/>
-          <w:b/>
-          <w:bCs/>
-          <w:sz w:val="20"/>
-          <w:szCs w:val="20"/>
-        </w:rPr>
-        <w:t>2</w:t>
-      </w:r>
-      <w:r>
-        <w:rPr>
-          <w:rFonts w:ascii="Arial" w:hAnsi="Arial" w:cs="Arial"/>
-          <w:b/>
-          <w:bCs/>
-          <w:sz w:val="20"/>
-          <w:szCs w:val="20"/>
-        </w:rPr>
-        <w:t>. Representación de la pérdida en ambos modelos.</w:t>
+        <w:t>Figura 6.2. Representación de la pérdida en ambos modelos.</w:t>
       </w:r>
     </w:p>
     <w:p>
@@ -6690,7 +7245,7 @@
             <w:sz w:val="24"/>
             <w:szCs w:val="24"/>
           </w:rPr>
-          <w:t>enla</w:t>
+          <w:t>enl</w:t>
         </w:r>
         <w:r>
           <w:rPr>
@@ -6699,7 +7254,7 @@
             <w:sz w:val="24"/>
             <w:szCs w:val="24"/>
           </w:rPr>
-          <w:t>c</w:t>
+          <w:t>a</w:t>
         </w:r>
         <w:r>
           <w:rPr>
@@ -6708,7 +7263,7 @@
             <w:sz w:val="24"/>
             <w:szCs w:val="24"/>
           </w:rPr>
-          <w:t>e</w:t>
+          <w:t>ce</w:t>
         </w:r>
       </w:hyperlink>
       <w:r>
@@ -6751,7 +7306,8 @@
           <w:szCs w:val="28"/>
         </w:rPr>
       </w:pPr>
-      <w:bookmarkStart w:id="21" w:name="_Toc183092477"/>
+      <w:bookmarkStart w:id="26" w:name="_Toc183092477"/>
+      <w:bookmarkStart w:id="27" w:name="_Toc196747948"/>
       <w:r>
         <w:rPr>
           <w:rFonts w:ascii="Arial" w:hAnsi="Arial" w:cs="Arial"/>
@@ -6764,7 +7320,8 @@
         <w:lastRenderedPageBreak/>
         <w:t>Conclusiones Generales</w:t>
       </w:r>
-      <w:bookmarkEnd w:id="21"/>
+      <w:bookmarkEnd w:id="26"/>
+      <w:bookmarkEnd w:id="27"/>
     </w:p>
     <w:p>
       <w:pPr>
@@ -6782,7 +7339,7 @@
           <w:sz w:val="24"/>
           <w:szCs w:val="24"/>
         </w:rPr>
-        <w:t xml:space="preserve">Recapitulando lo que hemos hablado en este reporte, hemos visto un poco sobre teoría de los acordes y cómo nosotros como personas podemos identificar la tónica mayor o menor de un acorde. Hemos visto las técnicas y herramientas utilizadas en la construcción de los modelos. Visualizamos los resultados de los modelos en Training, </w:t>
+        <w:t xml:space="preserve">Antes de cerrar, hablemos sobre lo visto en este reporte, hemos visto acerca de la generación de redes GAN, y hemos realizado un intento de generar música del género metal. Hemos visto el proceso para convertir de un archivo de audio a un espectrograma para que el modelo pudiera entrenar. Y hemos realizado dos implementaciones. La primera implementación tuvo un desempeño muy malo, presentando un gran problema de </w:t>
       </w:r>
       <w:proofErr w:type="spellStart"/>
       <w:r>
@@ -6791,7 +7348,7 @@
           <w:sz w:val="24"/>
           <w:szCs w:val="24"/>
         </w:rPr>
-        <w:t>Validation</w:t>
+        <w:t>underfitting</w:t>
       </w:r>
       <w:proofErr w:type="spellEnd"/>
       <w:r>
@@ -6800,7 +7357,45 @@
           <w:sz w:val="24"/>
           <w:szCs w:val="24"/>
         </w:rPr>
-        <w:t xml:space="preserve"> y </w:t>
+        <w:t xml:space="preserve"> e indicando que el modelo no era efectivo para generación de música.</w:t>
+      </w:r>
+    </w:p>
+    <w:p>
+      <w:pPr>
+        <w:spacing w:line="360" w:lineRule="auto"/>
+        <w:jc w:val="both"/>
+        <w:rPr>
+          <w:rFonts w:ascii="Arial" w:hAnsi="Arial" w:cs="Arial"/>
+          <w:sz w:val="24"/>
+          <w:szCs w:val="24"/>
+        </w:rPr>
+      </w:pPr>
+      <w:r>
+        <w:rPr>
+          <w:rFonts w:ascii="Arial" w:hAnsi="Arial" w:cs="Arial"/>
+          <w:sz w:val="24"/>
+          <w:szCs w:val="24"/>
+        </w:rPr>
+        <w:t>Por otro lado, la segunda implementación mostro un desempeño mucho mejor, pudimos ver la generación de espectrogramas más estructurados, una evolución del entrenamiento estable, en el que el generador no era constantemente aplastado por el discriminador. Y en general mostrando un muy buen ajuste. Sin embargo, en la conversión a audio, no podemos decir lo mismo, ya que aún no se logra el objetivo de generar música como tal, ya que aún genera ruido, aunque de forma estructurada, pero no se alcanza a percibir música.</w:t>
+      </w:r>
+    </w:p>
+    <w:p>
+      <w:pPr>
+        <w:spacing w:line="360" w:lineRule="auto"/>
+        <w:jc w:val="both"/>
+        <w:rPr>
+          <w:rFonts w:ascii="Arial" w:hAnsi="Arial" w:cs="Arial"/>
+          <w:sz w:val="24"/>
+          <w:szCs w:val="24"/>
+        </w:rPr>
+      </w:pPr>
+      <w:r>
+        <w:rPr>
+          <w:rFonts w:ascii="Arial" w:hAnsi="Arial" w:cs="Arial"/>
+          <w:sz w:val="24"/>
+          <w:szCs w:val="24"/>
+        </w:rPr>
+        <w:t xml:space="preserve">Sin embargo, dado que el ajuste del segundo modelo es bueno, podemos intentar mejorar su desempeño añadiendo más canciones, pues actualmente los datos actuales se vuelven a fragmentar para tener más archivos de audio y datos con qué entrenar, pero creo que seria mucho mejor entrenar con sus duraciones reales, y por lo tanto añadir más datos, más canciones, más fragmentos. Quizás podría funcionar mejorar la capacidad del generador al añadir más capas y filtros y entrenar aún más </w:t>
       </w:r>
       <w:proofErr w:type="spellStart"/>
       <w:r>
@@ -6809,7 +7404,7 @@
           <w:sz w:val="24"/>
           <w:szCs w:val="24"/>
         </w:rPr>
-        <w:t>Testing</w:t>
+        <w:t>epochs</w:t>
       </w:r>
       <w:proofErr w:type="spellEnd"/>
       <w:r>
@@ -6818,7 +7413,7 @@
           <w:sz w:val="24"/>
           <w:szCs w:val="24"/>
         </w:rPr>
-        <w:t>. Y hemos visto sus capacidades para predecir la tónica mayor o menor de un acorde.</w:t>
+        <w:t>.</w:t>
       </w:r>
     </w:p>
     <w:p>
@@ -6837,68 +7432,9 @@
           <w:sz w:val="24"/>
           <w:szCs w:val="24"/>
         </w:rPr>
-        <w:t xml:space="preserve">Comparamos ambos modelos y pudimos concluir que el primer modelo fue más efectivo que el segundo, ya que, si bien, ambos lograron identificar correctamente la mayoría de las tónicas de los acordes, el primer modelo logro resultados casi perfectos, con muy pocos errores. Y en general, presenta un comportamiento continuo durante su entrenamiento, y no muestra un problema de </w:t>
-      </w:r>
-      <w:proofErr w:type="spellStart"/>
-      <w:r>
-        <w:rPr>
-          <w:rFonts w:ascii="Arial" w:hAnsi="Arial" w:cs="Arial"/>
-          <w:sz w:val="24"/>
-          <w:szCs w:val="24"/>
-        </w:rPr>
-        <w:t>overfitting</w:t>
-      </w:r>
-      <w:proofErr w:type="spellEnd"/>
-      <w:r>
-        <w:rPr>
-          <w:rFonts w:ascii="Arial" w:hAnsi="Arial" w:cs="Arial"/>
-          <w:sz w:val="24"/>
-          <w:szCs w:val="24"/>
-        </w:rPr>
-        <w:t xml:space="preserve"> tan inmenso como el segundo modelo.</w:t>
-      </w:r>
-    </w:p>
-    <w:p>
-      <w:pPr>
-        <w:tabs>
-          <w:tab w:val="left" w:pos="971"/>
-        </w:tabs>
-        <w:spacing w:line="360" w:lineRule="auto"/>
-        <w:jc w:val="both"/>
-        <w:rPr>
-          <w:rFonts w:ascii="Arial" w:hAnsi="Arial" w:cs="Arial"/>
-          <w:sz w:val="24"/>
-          <w:szCs w:val="24"/>
-        </w:rPr>
-      </w:pPr>
-      <w:r>
-        <w:rPr>
-          <w:rFonts w:ascii="Arial" w:hAnsi="Arial" w:cs="Arial"/>
-          <w:sz w:val="24"/>
-          <w:szCs w:val="24"/>
-        </w:rPr>
-        <w:t xml:space="preserve">Ambos modelos tienen buen desempeño, pero aún podemos analizar más áreas de oportunidad en ambos y en un futuro mejorar </w:t>
-      </w:r>
-      <w:proofErr w:type="spellStart"/>
-      <w:r>
-        <w:rPr>
-          <w:rFonts w:ascii="Arial" w:hAnsi="Arial" w:cs="Arial"/>
-          <w:sz w:val="24"/>
-          <w:szCs w:val="24"/>
-        </w:rPr>
-        <w:t>aun</w:t>
-      </w:r>
-      <w:proofErr w:type="spellEnd"/>
-      <w:r>
-        <w:rPr>
-          <w:rFonts w:ascii="Arial" w:hAnsi="Arial" w:cs="Arial"/>
-          <w:sz w:val="24"/>
-          <w:szCs w:val="24"/>
-        </w:rPr>
-        <w:t xml:space="preserve"> más sus desempeños. Pero, en general podemos decir que el objetivo del proyecto se ha cumplido, pues sí hemos podido generar un modelo que identifique correctamente un acorde mayor o menor. Y nos permitiría en un futuro mejorarlo o adaptarlo a múltiples funcionalidades, cómo reconocimiento de acordes en vivo, o ampliarlo para identificar más formas en las que se pueden presentar los acordes.</w:t>
-      </w:r>
-    </w:p>
-    <w:p/>
+        <w:t>Por lo tanto, podemos concluir diciendo que el modelo aún no es efectivo para generar música del género metal. Sin embargo, cada vez estamos más cerca de lograr un resultado mucho mejor.</w:t>
+      </w:r>
+    </w:p>
     <w:p>
       <w:pPr>
         <w:tabs>
@@ -6978,7 +7514,8 @@
           <w:lang w:val="en-US"/>
         </w:rPr>
       </w:pPr>
-      <w:bookmarkStart w:id="22" w:name="_Toc183092478"/>
+      <w:bookmarkStart w:id="28" w:name="_Toc183092478"/>
+      <w:bookmarkStart w:id="29" w:name="_Toc196747949"/>
       <w:proofErr w:type="spellStart"/>
       <w:r>
         <w:rPr>
@@ -6993,7 +7530,8 @@
         <w:lastRenderedPageBreak/>
         <w:t>Referencias</w:t>
       </w:r>
-      <w:bookmarkEnd w:id="22"/>
+      <w:bookmarkEnd w:id="28"/>
+      <w:bookmarkEnd w:id="29"/>
       <w:proofErr w:type="spellEnd"/>
     </w:p>
     <w:p>
@@ -7216,7 +7754,7 @@
         </w:rPr>
         <w:t xml:space="preserve">ScienceDirect. </w:t>
       </w:r>
-      <w:hyperlink r:id="rId31" w:history="1">
+      <w:hyperlink r:id="rId31" w:anchor="sec4" w:history="1">
         <w:r>
           <w:rPr>
             <w:rStyle w:val="Hipervnculo"/>
@@ -7240,7 +7778,6 @@
           <w:rFonts w:ascii="Arial" w:hAnsi="Arial" w:cs="Arial"/>
           <w:sz w:val="24"/>
           <w:szCs w:val="24"/>
-          <w:lang w:val="en-US"/>
         </w:rPr>
       </w:pPr>
       <w:proofErr w:type="spellStart"/>
@@ -7291,17 +7828,7 @@
           <w:sz w:val="24"/>
           <w:szCs w:val="24"/>
         </w:rPr>
-        <w:t>Redes generativas antagónicas (GAN)</w:t>
-      </w:r>
-      <w:r>
-        <w:rPr>
-          <w:rFonts w:ascii="Arial" w:hAnsi="Arial" w:cs="Arial"/>
-          <w:i/>
-          <w:iCs/>
-          <w:sz w:val="24"/>
-          <w:szCs w:val="24"/>
-        </w:rPr>
-        <w:t>.</w:t>
+        <w:t>Redes generativas antagónicas (GAN).</w:t>
       </w:r>
       <w:r>
         <w:rPr>
@@ -7320,7 +7847,6 @@
             <w:rFonts w:ascii="Arial" w:hAnsi="Arial" w:cs="Arial"/>
             <w:sz w:val="24"/>
             <w:szCs w:val="24"/>
-            <w:lang w:val="en-US"/>
           </w:rPr>
           <w:t>https://la.mathworks.com/discovery/generative-adversarial-networks.html</w:t>
         </w:r>
@@ -8454,6 +8980,7 @@
   <w:style w:type="character" w:default="1" w:styleId="Fuentedeprrafopredeter">
     <w:name w:val="Default Paragraph Font"/>
     <w:uiPriority w:val="1"/>
+    <w:semiHidden/>
     <w:unhideWhenUsed/>
   </w:style>
   <w:style w:type="table" w:default="1" w:styleId="Tablanormal">

</xml_diff>